<commit_message>
Update Business Use Case Descriptions.docx
</commit_message>
<xml_diff>
--- a/Business Use Case Descriptions.docx
+++ b/Business Use Case Descriptions.docx
@@ -724,206 +724,224 @@
               <w:rPr>
                 <w:rFonts w:ascii="Arial" w:hAnsi="Arial" w:cs="Arial"/>
               </w:rPr>
+              <w:t xml:space="preserve">The assistant administrator enters the patient’s </w:t>
+            </w:r>
+            <w:r>
+              <w:rPr>
+                <w:rFonts w:ascii="Arial" w:hAnsi="Arial" w:cs="Arial"/>
+              </w:rPr>
+              <w:t>ID</w:t>
+            </w:r>
+            <w:r>
+              <w:rPr>
+                <w:rFonts w:ascii="Arial" w:hAnsi="Arial" w:cs="Arial"/>
+              </w:rPr>
+              <w:t xml:space="preserve">, last name, first name, street address, suburb, city, email address, phone number, </w:t>
+            </w:r>
+            <w:r>
+              <w:rPr>
+                <w:rFonts w:ascii="Arial" w:hAnsi="Arial" w:cs="Arial"/>
+                <w:szCs w:val="22"/>
+              </w:rPr>
+              <w:t>and insurance code</w:t>
+            </w:r>
+            <w:r>
+              <w:rPr>
+                <w:rFonts w:ascii="Arial" w:hAnsi="Arial" w:cs="Arial"/>
+              </w:rPr>
+              <w:t>.</w:t>
+            </w:r>
+          </w:p>
+          <w:p>
+            <w:pPr>
+              <w:rPr>
+                <w:rFonts w:ascii="Arial" w:hAnsi="Arial" w:cs="Arial"/>
+              </w:rPr>
+            </w:pPr>
+            <w:r>
+              <w:rPr>
+                <w:rFonts w:ascii="Arial" w:hAnsi="Arial" w:cs="Arial"/>
+              </w:rPr>
+              <w:t xml:space="preserve">Step 4: </w:t>
+            </w:r>
+            <w:r>
+              <w:rPr>
+                <w:rFonts w:ascii="Arial" w:hAnsi="Arial" w:cs="Arial"/>
+              </w:rPr>
+              <w:t>The system confirms that the details are filled in correctly.</w:t>
+            </w:r>
+          </w:p>
+          <w:p>
+            <w:pPr>
+              <w:spacing w:after="120"/>
+              <w:rPr>
+                <w:rFonts w:ascii="Arial" w:hAnsi="Arial" w:cs="Arial"/>
+              </w:rPr>
+            </w:pPr>
+            <w:r>
+              <w:rPr>
+                <w:rFonts w:ascii="Arial" w:hAnsi="Arial" w:cs="Arial"/>
+              </w:rPr>
+              <w:t xml:space="preserve">Step 5: The </w:t>
+            </w:r>
+            <w:r>
+              <w:rPr>
+                <w:rFonts w:ascii="Arial" w:hAnsi="Arial" w:cs="Arial"/>
+              </w:rPr>
+              <w:t xml:space="preserve">assistant administrator </w:t>
+            </w:r>
+            <w:r>
+              <w:rPr>
+                <w:rFonts w:ascii="Arial" w:hAnsi="Arial" w:cs="Arial"/>
+              </w:rPr>
+              <w:t>chooses</w:t>
+            </w:r>
+            <w:r>
+              <w:rPr>
+                <w:rFonts w:ascii="Arial" w:hAnsi="Arial" w:cs="Arial"/>
+              </w:rPr>
+              <w:t xml:space="preserve"> to add the patient</w:t>
+            </w:r>
+            <w:r>
+              <w:rPr>
+                <w:rFonts w:ascii="Arial" w:hAnsi="Arial" w:cs="Arial"/>
+              </w:rPr>
+              <w:t>.</w:t>
+            </w:r>
+          </w:p>
+          <w:p>
+            <w:pPr>
+              <w:spacing w:after="120"/>
+              <w:rPr>
+                <w:rFonts w:ascii="Arial" w:hAnsi="Arial" w:cs="Arial"/>
+              </w:rPr>
+            </w:pPr>
+            <w:r>
+              <w:rPr>
+                <w:rFonts w:ascii="Arial" w:hAnsi="Arial" w:cs="Arial"/>
+              </w:rPr>
+              <w:t xml:space="preserve">Step 6: The </w:t>
+            </w:r>
+            <w:r>
+              <w:rPr>
+                <w:rFonts w:ascii="Arial" w:hAnsi="Arial" w:cs="Arial"/>
+              </w:rPr>
+              <w:t xml:space="preserve">system saves the patient’s details </w:t>
+            </w:r>
+            <w:r>
+              <w:rPr>
+                <w:rFonts w:ascii="Arial" w:hAnsi="Arial" w:cs="Arial"/>
+              </w:rPr>
+              <w:t>(patient id,</w:t>
+            </w:r>
+            <w:r>
+              <w:rPr>
+                <w:rFonts w:ascii="Arial" w:hAnsi="Arial" w:cs="Arial"/>
+              </w:rPr>
+              <w:t xml:space="preserve"> </w:t>
+            </w:r>
+            <w:r>
+              <w:rPr>
+                <w:rFonts w:ascii="Arial" w:hAnsi="Arial" w:cs="Arial"/>
+              </w:rPr>
+              <w:t xml:space="preserve">last name, first name, street address, suburb, city, email address, phone number, </w:t>
+            </w:r>
+            <w:r>
+              <w:rPr>
+                <w:rFonts w:ascii="Arial" w:hAnsi="Arial" w:cs="Arial"/>
+                <w:szCs w:val="22"/>
+              </w:rPr>
+              <w:t>and insurance code</w:t>
+            </w:r>
+            <w:r>
+              <w:rPr>
+                <w:rFonts w:ascii="Arial" w:hAnsi="Arial" w:cs="Arial"/>
+              </w:rPr>
+              <w:t>)</w:t>
+            </w:r>
+            <w:r>
+              <w:rPr>
+                <w:rFonts w:ascii="Arial" w:hAnsi="Arial" w:cs="Arial"/>
+              </w:rPr>
+              <w:t>.</w:t>
+            </w:r>
+          </w:p>
+          <w:p>
+            <w:pPr>
+              <w:spacing w:after="120"/>
+              <w:rPr>
+                <w:rFonts w:ascii="Arial" w:hAnsi="Arial" w:cs="Arial"/>
+              </w:rPr>
+            </w:pPr>
+            <w:r>
+              <w:rPr>
+                <w:rFonts w:ascii="Arial" w:hAnsi="Arial" w:cs="Arial"/>
+              </w:rPr>
+              <w:t xml:space="preserve">Step 7: The system </w:t>
+            </w:r>
+            <w:r>
+              <w:rPr>
+                <w:rFonts w:ascii="Arial" w:hAnsi="Arial" w:cs="Arial"/>
+              </w:rPr>
+              <w:t xml:space="preserve">displays the </w:t>
+            </w:r>
+            <w:r>
+              <w:rPr>
+                <w:rFonts w:ascii="Arial" w:hAnsi="Arial" w:cs="Arial"/>
+              </w:rPr>
+              <w:t>“Patient added successfully” message</w:t>
+            </w:r>
+            <w:r>
+              <w:rPr>
+                <w:rFonts w:ascii="Arial" w:hAnsi="Arial" w:cs="Arial"/>
+              </w:rPr>
+              <w:t>.</w:t>
+            </w:r>
+          </w:p>
+          <w:p>
+            <w:pPr>
+              <w:spacing w:after="120"/>
+              <w:rPr>
+                <w:rFonts w:ascii="Arial" w:hAnsi="Arial" w:cs="Arial"/>
+              </w:rPr>
+            </w:pPr>
+            <w:r>
+              <w:rPr>
+                <w:rFonts w:ascii="Arial" w:hAnsi="Arial" w:cs="Arial"/>
+              </w:rPr>
+              <w:t xml:space="preserve">Step 8: The system displays </w:t>
+            </w:r>
+            <w:r>
+              <w:rPr>
+                <w:rFonts w:ascii="Arial" w:hAnsi="Arial" w:cs="Arial"/>
+              </w:rPr>
+              <w:t>the “Add another patient?” prompt.</w:t>
+            </w:r>
+          </w:p>
+          <w:p>
+            <w:pPr>
+              <w:spacing w:after="120"/>
+              <w:rPr>
+                <w:rFonts w:ascii="Arial" w:hAnsi="Arial" w:cs="Arial"/>
+              </w:rPr>
+            </w:pPr>
+            <w:r>
+              <w:rPr>
+                <w:rFonts w:ascii="Arial" w:hAnsi="Arial" w:cs="Arial"/>
+              </w:rPr>
+              <w:t xml:space="preserve">Step 8: </w:t>
+            </w:r>
+            <w:r>
+              <w:rPr>
+                <w:rFonts w:ascii="Arial" w:hAnsi="Arial" w:cs="Arial"/>
+              </w:rPr>
               <w:t xml:space="preserve">The assistant administrator </w:t>
             </w:r>
             <w:r>
               <w:rPr>
                 <w:rFonts w:ascii="Arial" w:hAnsi="Arial" w:cs="Arial"/>
               </w:rPr>
-              <w:t xml:space="preserve">enters the patient’s id, last name, first name, street address, suburb, city, email address, phone number, </w:t>
-            </w:r>
-            <w:r>
-              <w:rPr>
-                <w:rFonts w:ascii="Arial" w:hAnsi="Arial" w:cs="Arial"/>
-                <w:szCs w:val="22"/>
-              </w:rPr>
-              <w:t>and insurance code</w:t>
-            </w:r>
-            <w:r>
-              <w:rPr>
-                <w:rFonts w:ascii="Arial" w:hAnsi="Arial" w:cs="Arial"/>
-              </w:rPr>
-              <w:t>.</w:t>
-            </w:r>
-          </w:p>
-          <w:p>
-            <w:pPr>
-              <w:rPr>
-                <w:rFonts w:ascii="Arial" w:hAnsi="Arial" w:cs="Arial"/>
-              </w:rPr>
-            </w:pPr>
-            <w:r>
-              <w:rPr>
-                <w:rFonts w:ascii="Arial" w:hAnsi="Arial" w:cs="Arial"/>
-              </w:rPr>
-              <w:t xml:space="preserve">Step 4: </w:t>
-            </w:r>
-            <w:r>
-              <w:rPr>
-                <w:rFonts w:ascii="Arial" w:hAnsi="Arial" w:cs="Arial"/>
-              </w:rPr>
-              <w:t>The system confirms that the details are filled in correctly.</w:t>
-            </w:r>
-          </w:p>
-          <w:p>
-            <w:pPr>
-              <w:spacing w:after="120"/>
-              <w:rPr>
-                <w:rFonts w:ascii="Arial" w:hAnsi="Arial" w:cs="Arial"/>
-              </w:rPr>
-            </w:pPr>
-            <w:r>
-              <w:rPr>
-                <w:rFonts w:ascii="Arial" w:hAnsi="Arial" w:cs="Arial"/>
-              </w:rPr>
-              <w:t xml:space="preserve">Step 5: The </w:t>
-            </w:r>
-            <w:r>
-              <w:rPr>
-                <w:rFonts w:ascii="Arial" w:hAnsi="Arial" w:cs="Arial"/>
-              </w:rPr>
-              <w:t>assistant administrator selects to add the patient</w:t>
-            </w:r>
-            <w:r>
-              <w:rPr>
-                <w:rFonts w:ascii="Arial" w:hAnsi="Arial" w:cs="Arial"/>
-              </w:rPr>
-              <w:t>.</w:t>
-            </w:r>
-          </w:p>
-          <w:p>
-            <w:pPr>
-              <w:spacing w:after="120"/>
-              <w:rPr>
-                <w:rFonts w:ascii="Arial" w:hAnsi="Arial" w:cs="Arial"/>
-              </w:rPr>
-            </w:pPr>
-            <w:r>
-              <w:rPr>
-                <w:rFonts w:ascii="Arial" w:hAnsi="Arial" w:cs="Arial"/>
-              </w:rPr>
-              <w:t xml:space="preserve">Step 6: The </w:t>
-            </w:r>
-            <w:r>
-              <w:rPr>
-                <w:rFonts w:ascii="Arial" w:hAnsi="Arial" w:cs="Arial"/>
-              </w:rPr>
-              <w:t xml:space="preserve">system saves the patient’s details </w:t>
-            </w:r>
-            <w:r>
-              <w:rPr>
-                <w:rFonts w:ascii="Arial" w:hAnsi="Arial" w:cs="Arial"/>
-              </w:rPr>
-              <w:t>(patient id,</w:t>
-            </w:r>
-            <w:r>
-              <w:rPr>
-                <w:rFonts w:ascii="Arial" w:hAnsi="Arial" w:cs="Arial"/>
-              </w:rPr>
-              <w:t xml:space="preserve"> </w:t>
-            </w:r>
-            <w:r>
-              <w:rPr>
-                <w:rFonts w:ascii="Arial" w:hAnsi="Arial" w:cs="Arial"/>
-              </w:rPr>
-              <w:t xml:space="preserve">last name, first name, street address, suburb, city, email address, phone number, </w:t>
-            </w:r>
-            <w:r>
-              <w:rPr>
-                <w:rFonts w:ascii="Arial" w:hAnsi="Arial" w:cs="Arial"/>
-                <w:szCs w:val="22"/>
-              </w:rPr>
-              <w:t>and insurance code</w:t>
-            </w:r>
-            <w:r>
-              <w:rPr>
-                <w:rFonts w:ascii="Arial" w:hAnsi="Arial" w:cs="Arial"/>
-              </w:rPr>
-              <w:t>)</w:t>
-            </w:r>
-            <w:r>
-              <w:rPr>
-                <w:rFonts w:ascii="Arial" w:hAnsi="Arial" w:cs="Arial"/>
-              </w:rPr>
-              <w:t>.</w:t>
-            </w:r>
-          </w:p>
-          <w:p>
-            <w:pPr>
-              <w:spacing w:after="120"/>
-              <w:rPr>
-                <w:rFonts w:ascii="Arial" w:hAnsi="Arial" w:cs="Arial"/>
-              </w:rPr>
-            </w:pPr>
-            <w:r>
-              <w:rPr>
-                <w:rFonts w:ascii="Arial" w:hAnsi="Arial" w:cs="Arial"/>
-              </w:rPr>
-              <w:t xml:space="preserve">Step 7: The system </w:t>
-            </w:r>
-            <w:r>
-              <w:rPr>
-                <w:rFonts w:ascii="Arial" w:hAnsi="Arial" w:cs="Arial"/>
-              </w:rPr>
-              <w:t xml:space="preserve">displays the </w:t>
-            </w:r>
-            <w:r>
-              <w:rPr>
-                <w:rFonts w:ascii="Arial" w:hAnsi="Arial" w:cs="Arial"/>
-              </w:rPr>
-              <w:t>“Patient added successfully” message</w:t>
-            </w:r>
-            <w:r>
-              <w:rPr>
-                <w:rFonts w:ascii="Arial" w:hAnsi="Arial" w:cs="Arial"/>
-              </w:rPr>
-              <w:t>.</w:t>
-            </w:r>
-          </w:p>
-          <w:p>
-            <w:pPr>
-              <w:spacing w:after="120"/>
-              <w:rPr>
-                <w:rFonts w:ascii="Arial" w:hAnsi="Arial" w:cs="Arial"/>
-              </w:rPr>
-            </w:pPr>
-            <w:r>
-              <w:rPr>
-                <w:rFonts w:ascii="Arial" w:hAnsi="Arial" w:cs="Arial"/>
-              </w:rPr>
-              <w:t xml:space="preserve">Step 8: The system displays </w:t>
-            </w:r>
-            <w:r>
-              <w:rPr>
-                <w:rFonts w:ascii="Arial" w:hAnsi="Arial" w:cs="Arial"/>
-              </w:rPr>
-              <w:t>the “Add another patient?” prompt.</w:t>
-            </w:r>
-          </w:p>
-          <w:p>
-            <w:pPr>
-              <w:spacing w:after="120"/>
-              <w:rPr>
-                <w:rFonts w:ascii="Arial" w:hAnsi="Arial" w:cs="Arial"/>
-              </w:rPr>
-            </w:pPr>
-            <w:r>
-              <w:rPr>
-                <w:rFonts w:ascii="Arial" w:hAnsi="Arial" w:cs="Arial"/>
-              </w:rPr>
-              <w:t xml:space="preserve">Step 8: </w:t>
-            </w:r>
-            <w:r>
-              <w:rPr>
-                <w:rFonts w:ascii="Arial" w:hAnsi="Arial" w:cs="Arial"/>
-              </w:rPr>
-              <w:t xml:space="preserve">The assistant administrator </w:t>
-            </w:r>
-            <w:r>
-              <w:rPr>
-                <w:rFonts w:ascii="Arial" w:hAnsi="Arial" w:cs="Arial"/>
-              </w:rPr>
-              <w:t>selects</w:t>
+              <w:t>chooses</w:t>
             </w:r>
             <w:r>
               <w:rPr>
@@ -1366,14 +1384,14 @@
                 <w:rFonts w:ascii="Arial" w:hAnsi="Arial" w:cs="Arial"/>
                 <w:szCs w:val="22"/>
               </w:rPr>
-              <w:t>s</w:t>
-            </w:r>
-            <w:r>
-              <w:rPr>
-                <w:rFonts w:ascii="Arial" w:hAnsi="Arial" w:cs="Arial"/>
-                <w:szCs w:val="22"/>
-              </w:rPr>
-              <w:t xml:space="preserve">elects </w:t>
+              <w:t>chooses</w:t>
+            </w:r>
+            <w:r>
+              <w:rPr>
+                <w:rFonts w:ascii="Arial" w:hAnsi="Arial" w:cs="Arial"/>
+                <w:szCs w:val="22"/>
+              </w:rPr>
+              <w:t xml:space="preserve"> </w:t>
             </w:r>
             <w:r>
               <w:rPr>
@@ -1474,7 +1492,21 @@
                 <w:rFonts w:ascii="Arial" w:hAnsi="Arial" w:cs="Arial"/>
                 <w:szCs w:val="22"/>
               </w:rPr>
-              <w:t>Step 8a1: The assistant administrator selects to add another patient</w:t>
+              <w:t xml:space="preserve">Step 8a1: The assistant administrator </w:t>
+            </w:r>
+            <w:r>
+              <w:rPr>
+                <w:rFonts w:ascii="Arial" w:hAnsi="Arial" w:cs="Arial"/>
+                <w:szCs w:val="22"/>
+              </w:rPr>
+              <w:t>chooses</w:t>
+            </w:r>
+            <w:r>
+              <w:rPr>
+                <w:rFonts w:ascii="Arial" w:hAnsi="Arial" w:cs="Arial"/>
+                <w:szCs w:val="22"/>
+              </w:rPr>
+              <w:t xml:space="preserve"> to add another patient</w:t>
             </w:r>
             <w:r>
               <w:rPr>
@@ -1496,7 +1528,6 @@
                 <w:rFonts w:ascii="Arial" w:hAnsi="Arial" w:cs="Arial"/>
                 <w:szCs w:val="22"/>
               </w:rPr>
-              <w:lastRenderedPageBreak/>
               <w:t xml:space="preserve">Step 8a2: The system </w:t>
             </w:r>
             <w:r>
@@ -1534,7 +1565,6 @@
                 <w:b/>
                 <w:szCs w:val="22"/>
               </w:rPr>
-              <w:lastRenderedPageBreak/>
               <w:t>POST CONDITIONS:</w:t>
             </w:r>
           </w:p>
@@ -1696,14 +1726,7 @@
                 <w:rFonts w:ascii="Arial" w:hAnsi="Arial" w:cs="Arial"/>
                 <w:szCs w:val="22"/>
               </w:rPr>
-              <w:t>Update</w:t>
-            </w:r>
-            <w:r>
-              <w:rPr>
-                <w:rFonts w:ascii="Arial" w:hAnsi="Arial" w:cs="Arial"/>
-                <w:szCs w:val="22"/>
-              </w:rPr>
-              <w:t xml:space="preserve"> Patient</w:t>
+              <w:t>Update Patient</w:t>
             </w:r>
           </w:p>
         </w:tc>
@@ -2131,21 +2154,7 @@
                 <w:rFonts w:ascii="Arial" w:hAnsi="Arial" w:cs="Arial"/>
                 <w:szCs w:val="22"/>
               </w:rPr>
-              <w:t xml:space="preserve">allows the assistant administrator to </w:t>
-            </w:r>
-            <w:r>
-              <w:rPr>
-                <w:rFonts w:ascii="Arial" w:hAnsi="Arial" w:cs="Arial"/>
-                <w:szCs w:val="22"/>
-              </w:rPr>
-              <w:t xml:space="preserve">update a selected </w:t>
-            </w:r>
-            <w:r>
-              <w:rPr>
-                <w:rFonts w:ascii="Arial" w:hAnsi="Arial" w:cs="Arial"/>
-                <w:szCs w:val="22"/>
-              </w:rPr>
-              <w:t>patient’s details</w:t>
+              <w:t>allows the assistant administrator to update a selected patient’s details</w:t>
             </w:r>
             <w:r>
               <w:rPr>
@@ -2301,7 +2310,40 @@
               <w:rPr>
                 <w:rFonts w:ascii="Arial" w:hAnsi="Arial" w:cs="Arial"/>
               </w:rPr>
-              <w:t>selects the “</w:t>
+              <w:t>selects the “Update Patient” function</w:t>
+            </w:r>
+            <w:r>
+              <w:rPr>
+                <w:rFonts w:ascii="Arial" w:hAnsi="Arial" w:cs="Arial"/>
+              </w:rPr>
+              <w:t>.</w:t>
+            </w:r>
+          </w:p>
+          <w:p>
+            <w:pPr>
+              <w:rPr>
+                <w:rFonts w:ascii="Arial" w:hAnsi="Arial" w:cs="Arial"/>
+              </w:rPr>
+            </w:pPr>
+            <w:r>
+              <w:rPr>
+                <w:rFonts w:ascii="Arial" w:hAnsi="Arial" w:cs="Arial"/>
+                <w:szCs w:val="22"/>
+              </w:rPr>
+              <w:t>Step 2: The system displays the</w:t>
+            </w:r>
+            <w:r>
+              <w:rPr>
+                <w:rFonts w:ascii="Arial" w:hAnsi="Arial" w:cs="Arial"/>
+                <w:szCs w:val="22"/>
+              </w:rPr>
+              <w:t xml:space="preserve"> </w:t>
+            </w:r>
+            <w:r>
+              <w:rPr>
+                <w:rFonts w:ascii="Arial" w:hAnsi="Arial" w:cs="Arial"/>
+              </w:rPr>
+              <w:t>“</w:t>
             </w:r>
             <w:r>
               <w:rPr>
@@ -2313,7 +2355,77 @@
               <w:rPr>
                 <w:rFonts w:ascii="Arial" w:hAnsi="Arial" w:cs="Arial"/>
               </w:rPr>
-              <w:t xml:space="preserve"> Patient” function</w:t>
+              <w:t xml:space="preserve"> Patient” form.</w:t>
+            </w:r>
+          </w:p>
+          <w:p>
+            <w:pPr>
+              <w:rPr>
+                <w:rFonts w:ascii="Arial" w:hAnsi="Arial" w:cs="Arial"/>
+              </w:rPr>
+            </w:pPr>
+            <w:r>
+              <w:rPr>
+                <w:rFonts w:ascii="Arial" w:hAnsi="Arial" w:cs="Arial"/>
+              </w:rPr>
+              <w:t>Step 3: The system gets all the patient’s details.</w:t>
+            </w:r>
+          </w:p>
+          <w:p>
+            <w:pPr>
+              <w:rPr>
+                <w:rFonts w:ascii="Arial" w:hAnsi="Arial" w:cs="Arial"/>
+              </w:rPr>
+            </w:pPr>
+            <w:r>
+              <w:rPr>
+                <w:rFonts w:ascii="Arial" w:hAnsi="Arial" w:cs="Arial"/>
+              </w:rPr>
+              <w:t>Step 4: The system displays the list of all the patients (patient ID, last name and first name).</w:t>
+            </w:r>
+          </w:p>
+          <w:p>
+            <w:pPr>
+              <w:rPr>
+                <w:rFonts w:ascii="Arial" w:hAnsi="Arial" w:cs="Arial"/>
+              </w:rPr>
+            </w:pPr>
+            <w:r>
+              <w:rPr>
+                <w:rFonts w:ascii="Arial" w:hAnsi="Arial" w:cs="Arial"/>
+              </w:rPr>
+              <w:t>Step 5: The assistant administrator selects the patient that has details that needs updating.</w:t>
+            </w:r>
+          </w:p>
+          <w:p>
+            <w:pPr>
+              <w:rPr>
+                <w:rFonts w:ascii="Arial" w:hAnsi="Arial" w:cs="Arial"/>
+              </w:rPr>
+            </w:pPr>
+            <w:r>
+              <w:rPr>
+                <w:rFonts w:ascii="Arial" w:hAnsi="Arial" w:cs="Arial"/>
+              </w:rPr>
+              <w:t xml:space="preserve">Step 6: The system displays the selected patient’s details </w:t>
+            </w:r>
+            <w:r>
+              <w:rPr>
+                <w:rFonts w:ascii="Arial" w:hAnsi="Arial" w:cs="Arial"/>
+              </w:rPr>
+              <w:t>(patient id, last name, fi</w:t>
+            </w:r>
+            <w:r>
+              <w:rPr>
+                <w:rFonts w:ascii="Arial" w:hAnsi="Arial" w:cs="Arial"/>
+              </w:rPr>
+              <w:t>r</w:t>
+            </w:r>
+            <w:r>
+              <w:rPr>
+                <w:rFonts w:ascii="Arial" w:hAnsi="Arial" w:cs="Arial"/>
+              </w:rPr>
+              <w:t>st name, street address, suburb, city, phone number, email address, and insurance code)</w:t>
             </w:r>
             <w:r>
               <w:rPr>
@@ -2331,14 +2443,54 @@
             <w:r>
               <w:rPr>
                 <w:rFonts w:ascii="Arial" w:hAnsi="Arial" w:cs="Arial"/>
-                <w:szCs w:val="22"/>
-              </w:rPr>
-              <w:t>Step 2: The system displays the</w:t>
-            </w:r>
-            <w:r>
-              <w:rPr>
-                <w:rFonts w:ascii="Arial" w:hAnsi="Arial" w:cs="Arial"/>
-                <w:szCs w:val="22"/>
+              </w:rPr>
+              <w:t xml:space="preserve">Step </w:t>
+            </w:r>
+            <w:r>
+              <w:rPr>
+                <w:rFonts w:ascii="Arial" w:hAnsi="Arial" w:cs="Arial"/>
+              </w:rPr>
+              <w:t>7</w:t>
+            </w:r>
+            <w:r>
+              <w:rPr>
+                <w:rFonts w:ascii="Arial" w:hAnsi="Arial" w:cs="Arial"/>
+              </w:rPr>
+              <w:t xml:space="preserve">: The assistant administrator </w:t>
+            </w:r>
+            <w:r>
+              <w:rPr>
+                <w:rFonts w:ascii="Arial" w:hAnsi="Arial" w:cs="Arial"/>
+              </w:rPr>
+              <w:t>updates</w:t>
+            </w:r>
+            <w:r>
+              <w:rPr>
+                <w:rFonts w:ascii="Arial" w:hAnsi="Arial" w:cs="Arial"/>
+              </w:rPr>
+              <w:t xml:space="preserve"> the</w:t>
+            </w:r>
+            <w:r>
+              <w:rPr>
+                <w:rFonts w:ascii="Arial" w:hAnsi="Arial" w:cs="Arial"/>
+              </w:rPr>
+              <w:t xml:space="preserve"> relevant</w:t>
+            </w:r>
+            <w:r>
+              <w:rPr>
+                <w:rFonts w:ascii="Arial" w:hAnsi="Arial" w:cs="Arial"/>
+              </w:rPr>
+              <w:t xml:space="preserve"> patient’s</w:t>
+            </w:r>
+            <w:r>
+              <w:rPr>
+                <w:rFonts w:ascii="Arial" w:hAnsi="Arial" w:cs="Arial"/>
+              </w:rPr>
+              <w:t xml:space="preserve"> details</w:t>
+            </w:r>
+            <w:r>
+              <w:rPr>
+                <w:rFonts w:ascii="Arial" w:hAnsi="Arial" w:cs="Arial"/>
               </w:rPr>
               <w:t xml:space="preserve"> </w:t>
             </w:r>
@@ -2346,89 +2498,45 @@
               <w:rPr>
                 <w:rFonts w:ascii="Arial" w:hAnsi="Arial" w:cs="Arial"/>
               </w:rPr>
-              <w:t>“</w:t>
-            </w:r>
-            <w:r>
-              <w:rPr>
-                <w:rFonts w:ascii="Arial" w:hAnsi="Arial" w:cs="Arial"/>
-              </w:rPr>
-              <w:t>Update</w:t>
-            </w:r>
-            <w:r>
-              <w:rPr>
-                <w:rFonts w:ascii="Arial" w:hAnsi="Arial" w:cs="Arial"/>
-              </w:rPr>
-              <w:t xml:space="preserve"> Patient” form.</w:t>
-            </w:r>
-          </w:p>
-          <w:p>
-            <w:pPr>
-              <w:rPr>
-                <w:rFonts w:ascii="Arial" w:hAnsi="Arial" w:cs="Arial"/>
-              </w:rPr>
-            </w:pPr>
-            <w:r>
-              <w:rPr>
-                <w:rFonts w:ascii="Arial" w:hAnsi="Arial" w:cs="Arial"/>
-              </w:rPr>
-              <w:t>Step 3: The system gets all the patient’s details.</w:t>
-            </w:r>
-          </w:p>
-          <w:p>
-            <w:pPr>
-              <w:rPr>
-                <w:rFonts w:ascii="Arial" w:hAnsi="Arial" w:cs="Arial"/>
-              </w:rPr>
-            </w:pPr>
-            <w:r>
-              <w:rPr>
-                <w:rFonts w:ascii="Arial" w:hAnsi="Arial" w:cs="Arial"/>
-              </w:rPr>
-              <w:t>Step 4: The system displays the list of all the patients (patient ID, last name and first name).</w:t>
-            </w:r>
-          </w:p>
-          <w:p>
-            <w:pPr>
-              <w:rPr>
-                <w:rFonts w:ascii="Arial" w:hAnsi="Arial" w:cs="Arial"/>
-              </w:rPr>
-            </w:pPr>
-            <w:r>
-              <w:rPr>
-                <w:rFonts w:ascii="Arial" w:hAnsi="Arial" w:cs="Arial"/>
-              </w:rPr>
-              <w:t>Step 5: The assistant administrator selects the patient that has details that needs updating.</w:t>
-            </w:r>
-          </w:p>
-          <w:p>
-            <w:pPr>
-              <w:rPr>
-                <w:rFonts w:ascii="Arial" w:hAnsi="Arial" w:cs="Arial"/>
-              </w:rPr>
-            </w:pPr>
-            <w:r>
-              <w:rPr>
-                <w:rFonts w:ascii="Arial" w:hAnsi="Arial" w:cs="Arial"/>
-              </w:rPr>
-              <w:t xml:space="preserve">Step 6: The system displays the selected patient’s details </w:t>
-            </w:r>
-            <w:r>
-              <w:rPr>
-                <w:rFonts w:ascii="Arial" w:hAnsi="Arial" w:cs="Arial"/>
-              </w:rPr>
-              <w:t>(patient id, last name, fi</w:t>
-            </w:r>
-            <w:r>
-              <w:rPr>
-                <w:rFonts w:ascii="Arial" w:hAnsi="Arial" w:cs="Arial"/>
-              </w:rPr>
-              <w:t>r</w:t>
-            </w:r>
-            <w:r>
-              <w:rPr>
-                <w:rFonts w:ascii="Arial" w:hAnsi="Arial" w:cs="Arial"/>
-              </w:rPr>
-              <w:t>st name, street address, suburb, city, phone number, email address, and insurance code)</w:t>
+              <w:t>(</w:t>
+            </w:r>
+            <w:r>
+              <w:rPr>
+                <w:rFonts w:ascii="Arial" w:hAnsi="Arial" w:cs="Arial"/>
+              </w:rPr>
+              <w:t>last name, first name, street address, suburb, city, phone number</w:t>
+            </w:r>
+            <w:r>
+              <w:rPr>
+                <w:rFonts w:ascii="Arial" w:hAnsi="Arial" w:cs="Arial"/>
+              </w:rPr>
+              <w:t>,</w:t>
+            </w:r>
+            <w:r>
+              <w:rPr>
+                <w:rFonts w:ascii="Arial" w:hAnsi="Arial" w:cs="Arial"/>
+              </w:rPr>
+              <w:t xml:space="preserve"> email address</w:t>
+            </w:r>
+            <w:r>
+              <w:rPr>
+                <w:rFonts w:ascii="Arial" w:hAnsi="Arial" w:cs="Arial"/>
+              </w:rPr>
+              <w:t xml:space="preserve">, </w:t>
+            </w:r>
+            <w:r>
+              <w:rPr>
+                <w:rFonts w:ascii="Arial" w:hAnsi="Arial" w:cs="Arial"/>
+                <w:szCs w:val="22"/>
+              </w:rPr>
+              <w:t>and insurance code</w:t>
+            </w:r>
+            <w:r>
+              <w:rPr>
+                <w:rFonts w:ascii="Arial" w:hAnsi="Arial" w:cs="Arial"/>
+                <w:szCs w:val="22"/>
+              </w:rPr>
+              <w:t xml:space="preserve"> only)</w:t>
             </w:r>
             <w:r>
               <w:rPr>
@@ -2453,38 +2561,40 @@
               <w:rPr>
                 <w:rFonts w:ascii="Arial" w:hAnsi="Arial" w:cs="Arial"/>
               </w:rPr>
-              <w:t>7</w:t>
-            </w:r>
-            <w:r>
-              <w:rPr>
-                <w:rFonts w:ascii="Arial" w:hAnsi="Arial" w:cs="Arial"/>
-              </w:rPr>
-              <w:t xml:space="preserve">: The assistant administrator </w:t>
-            </w:r>
-            <w:r>
-              <w:rPr>
-                <w:rFonts w:ascii="Arial" w:hAnsi="Arial" w:cs="Arial"/>
-              </w:rPr>
-              <w:t>updates</w:t>
-            </w:r>
-            <w:r>
-              <w:rPr>
-                <w:rFonts w:ascii="Arial" w:hAnsi="Arial" w:cs="Arial"/>
-              </w:rPr>
-              <w:t xml:space="preserve"> the</w:t>
-            </w:r>
-            <w:r>
-              <w:rPr>
-                <w:rFonts w:ascii="Arial" w:hAnsi="Arial" w:cs="Arial"/>
-              </w:rPr>
-              <w:t xml:space="preserve"> relevant</w:t>
-            </w:r>
-            <w:r>
-              <w:rPr>
-                <w:rFonts w:ascii="Arial" w:hAnsi="Arial" w:cs="Arial"/>
-              </w:rPr>
-              <w:t xml:space="preserve"> patient’s</w:t>
-            </w:r>
+              <w:t>8</w:t>
+            </w:r>
+            <w:r>
+              <w:rPr>
+                <w:rFonts w:ascii="Arial" w:hAnsi="Arial" w:cs="Arial"/>
+              </w:rPr>
+              <w:t>: The system</w:t>
+            </w:r>
+            <w:r>
+              <w:rPr>
+                <w:rFonts w:ascii="Arial" w:hAnsi="Arial" w:cs="Arial"/>
+              </w:rPr>
+              <w:t xml:space="preserve"> validates the entries in the fields and</w:t>
+            </w:r>
+            <w:r>
+              <w:rPr>
+                <w:rFonts w:ascii="Arial" w:hAnsi="Arial" w:cs="Arial"/>
+              </w:rPr>
+              <w:t xml:space="preserve"> </w:t>
+            </w:r>
+            <w:r>
+              <w:rPr>
+                <w:rFonts w:ascii="Arial" w:hAnsi="Arial" w:cs="Arial"/>
+              </w:rPr>
+              <w:t xml:space="preserve">prompts for confirmation to change the </w:t>
+            </w:r>
+            <w:proofErr w:type="gramStart"/>
+            <w:r>
+              <w:rPr>
+                <w:rFonts w:ascii="Arial" w:hAnsi="Arial" w:cs="Arial"/>
+              </w:rPr>
+              <w:t>patients</w:t>
+            </w:r>
+            <w:proofErr w:type="gramEnd"/>
             <w:r>
               <w:rPr>
                 <w:rFonts w:ascii="Arial" w:hAnsi="Arial" w:cs="Arial"/>
@@ -2495,67 +2605,12 @@
               <w:rPr>
                 <w:rFonts w:ascii="Arial" w:hAnsi="Arial" w:cs="Arial"/>
               </w:rPr>
-              <w:t xml:space="preserve"> </w:t>
-            </w:r>
-            <w:r>
-              <w:rPr>
-                <w:rFonts w:ascii="Arial" w:hAnsi="Arial" w:cs="Arial"/>
-              </w:rPr>
-              <w:t>(</w:t>
-            </w:r>
-            <w:r>
-              <w:rPr>
-                <w:rFonts w:ascii="Arial" w:hAnsi="Arial" w:cs="Arial"/>
-              </w:rPr>
-              <w:t>last name, first name, street address, suburb, city, phone number</w:t>
-            </w:r>
-            <w:r>
-              <w:rPr>
-                <w:rFonts w:ascii="Arial" w:hAnsi="Arial" w:cs="Arial"/>
-              </w:rPr>
-              <w:t>,</w:t>
-            </w:r>
-            <w:r>
-              <w:rPr>
-                <w:rFonts w:ascii="Arial" w:hAnsi="Arial" w:cs="Arial"/>
-              </w:rPr>
-              <w:t xml:space="preserve"> </w:t>
-            </w:r>
-            <w:r>
-              <w:rPr>
-                <w:rFonts w:ascii="Arial" w:hAnsi="Arial" w:cs="Arial"/>
-              </w:rPr>
-              <w:t>email address</w:t>
-            </w:r>
-            <w:r>
-              <w:rPr>
-                <w:rFonts w:ascii="Arial" w:hAnsi="Arial" w:cs="Arial"/>
-              </w:rPr>
-              <w:t xml:space="preserve">, </w:t>
-            </w:r>
-            <w:r>
-              <w:rPr>
-                <w:rFonts w:ascii="Arial" w:hAnsi="Arial" w:cs="Arial"/>
-                <w:szCs w:val="22"/>
-              </w:rPr>
-              <w:t>and insurance code</w:t>
-            </w:r>
-            <w:r>
-              <w:rPr>
-                <w:rFonts w:ascii="Arial" w:hAnsi="Arial" w:cs="Arial"/>
-                <w:szCs w:val="22"/>
-              </w:rPr>
-              <w:t xml:space="preserve"> only)</w:t>
-            </w:r>
-            <w:r>
-              <w:rPr>
-                <w:rFonts w:ascii="Arial" w:hAnsi="Arial" w:cs="Arial"/>
-              </w:rPr>
               <w:t>.</w:t>
             </w:r>
           </w:p>
           <w:p>
             <w:pPr>
+              <w:spacing w:after="120"/>
               <w:rPr>
                 <w:rFonts w:ascii="Arial" w:hAnsi="Arial" w:cs="Arial"/>
               </w:rPr>
@@ -2570,45 +2625,25 @@
               <w:rPr>
                 <w:rFonts w:ascii="Arial" w:hAnsi="Arial" w:cs="Arial"/>
               </w:rPr>
-              <w:t>8</w:t>
-            </w:r>
-            <w:r>
-              <w:rPr>
-                <w:rFonts w:ascii="Arial" w:hAnsi="Arial" w:cs="Arial"/>
-              </w:rPr>
-              <w:t>: The system</w:t>
-            </w:r>
-            <w:r>
-              <w:rPr>
-                <w:rFonts w:ascii="Arial" w:hAnsi="Arial" w:cs="Arial"/>
-              </w:rPr>
-              <w:t xml:space="preserve"> validates the entries in the fields and</w:t>
-            </w:r>
-            <w:r>
-              <w:rPr>
-                <w:rFonts w:ascii="Arial" w:hAnsi="Arial" w:cs="Arial"/>
-              </w:rPr>
-              <w:t xml:space="preserve"> </w:t>
-            </w:r>
-            <w:r>
-              <w:rPr>
-                <w:rFonts w:ascii="Arial" w:hAnsi="Arial" w:cs="Arial"/>
-              </w:rPr>
-              <w:t xml:space="preserve">prompts for confirmation to change the </w:t>
-            </w:r>
-            <w:proofErr w:type="gramStart"/>
-            <w:r>
-              <w:rPr>
-                <w:rFonts w:ascii="Arial" w:hAnsi="Arial" w:cs="Arial"/>
-              </w:rPr>
-              <w:t>patients</w:t>
-            </w:r>
-            <w:proofErr w:type="gramEnd"/>
-            <w:r>
-              <w:rPr>
-                <w:rFonts w:ascii="Arial" w:hAnsi="Arial" w:cs="Arial"/>
-              </w:rPr>
-              <w:t xml:space="preserve"> details</w:t>
+              <w:t>9</w:t>
+            </w:r>
+            <w:r>
+              <w:rPr>
+                <w:rFonts w:ascii="Arial" w:hAnsi="Arial" w:cs="Arial"/>
+              </w:rPr>
+              <w:t xml:space="preserve">: The </w:t>
+            </w:r>
+            <w:r>
+              <w:rPr>
+                <w:rFonts w:ascii="Arial" w:hAnsi="Arial" w:cs="Arial"/>
+              </w:rPr>
+              <w:t xml:space="preserve">assistant administrator </w:t>
+            </w:r>
+            <w:r>
+              <w:rPr>
+                <w:rFonts w:ascii="Arial" w:hAnsi="Arial" w:cs="Arial"/>
+              </w:rPr>
+              <w:t>confirms the change of details</w:t>
             </w:r>
             <w:r>
               <w:rPr>
@@ -2634,7 +2669,7 @@
               <w:rPr>
                 <w:rFonts w:ascii="Arial" w:hAnsi="Arial" w:cs="Arial"/>
               </w:rPr>
-              <w:t>9</w:t>
+              <w:t>10</w:t>
             </w:r>
             <w:r>
               <w:rPr>
@@ -2646,13 +2681,7 @@
               <w:rPr>
                 <w:rFonts w:ascii="Arial" w:hAnsi="Arial" w:cs="Arial"/>
               </w:rPr>
-              <w:t xml:space="preserve">assistant administrator </w:t>
-            </w:r>
-            <w:r>
-              <w:rPr>
-                <w:rFonts w:ascii="Arial" w:hAnsi="Arial" w:cs="Arial"/>
-              </w:rPr>
-              <w:t>confirms the change of details</w:t>
+              <w:t>system saves the patient’s details</w:t>
             </w:r>
             <w:r>
               <w:rPr>
@@ -2678,19 +2707,37 @@
               <w:rPr>
                 <w:rFonts w:ascii="Arial" w:hAnsi="Arial" w:cs="Arial"/>
               </w:rPr>
-              <w:t>10</w:t>
-            </w:r>
-            <w:r>
-              <w:rPr>
-                <w:rFonts w:ascii="Arial" w:hAnsi="Arial" w:cs="Arial"/>
-              </w:rPr>
-              <w:t xml:space="preserve">: The </w:t>
-            </w:r>
-            <w:r>
-              <w:rPr>
-                <w:rFonts w:ascii="Arial" w:hAnsi="Arial" w:cs="Arial"/>
-              </w:rPr>
-              <w:t>system saves the patient’s details</w:t>
+              <w:t>11</w:t>
+            </w:r>
+            <w:r>
+              <w:rPr>
+                <w:rFonts w:ascii="Arial" w:hAnsi="Arial" w:cs="Arial"/>
+              </w:rPr>
+              <w:t xml:space="preserve">: The system </w:t>
+            </w:r>
+            <w:r>
+              <w:rPr>
+                <w:rFonts w:ascii="Arial" w:hAnsi="Arial" w:cs="Arial"/>
+              </w:rPr>
+              <w:t xml:space="preserve">displays the </w:t>
+            </w:r>
+            <w:r>
+              <w:rPr>
+                <w:rFonts w:ascii="Arial" w:hAnsi="Arial" w:cs="Arial"/>
+              </w:rPr>
+              <w:t xml:space="preserve">“Patient </w:t>
+            </w:r>
+            <w:r>
+              <w:rPr>
+                <w:rFonts w:ascii="Arial" w:hAnsi="Arial" w:cs="Arial"/>
+              </w:rPr>
+              <w:t>updated</w:t>
+            </w:r>
+            <w:r>
+              <w:rPr>
+                <w:rFonts w:ascii="Arial" w:hAnsi="Arial" w:cs="Arial"/>
+              </w:rPr>
+              <w:t xml:space="preserve"> successfully” message</w:t>
             </w:r>
             <w:r>
               <w:rPr>
@@ -2701,6 +2748,31 @@
           </w:p>
           <w:p>
             <w:pPr>
+              <w:rPr>
+                <w:rFonts w:ascii="Arial" w:hAnsi="Arial" w:cs="Arial"/>
+              </w:rPr>
+            </w:pPr>
+            <w:r>
+              <w:rPr>
+                <w:rFonts w:ascii="Arial" w:hAnsi="Arial" w:cs="Arial"/>
+              </w:rPr>
+              <w:t xml:space="preserve">Step </w:t>
+            </w:r>
+            <w:r>
+              <w:rPr>
+                <w:rFonts w:ascii="Arial" w:hAnsi="Arial" w:cs="Arial"/>
+              </w:rPr>
+              <w:t>12</w:t>
+            </w:r>
+            <w:r>
+              <w:rPr>
+                <w:rFonts w:ascii="Arial" w:hAnsi="Arial" w:cs="Arial"/>
+              </w:rPr>
+              <w:t>: The system displays the “Update another patient?” prompt.</w:t>
+            </w:r>
+          </w:p>
+          <w:p>
+            <w:pPr>
               <w:spacing w:after="120"/>
               <w:rPr>
                 <w:rFonts w:ascii="Arial" w:hAnsi="Arial" w:cs="Arial"/>
@@ -2710,68 +2782,14 @@
               <w:rPr>
                 <w:rFonts w:ascii="Arial" w:hAnsi="Arial" w:cs="Arial"/>
               </w:rPr>
+              <w:lastRenderedPageBreak/>
               <w:t xml:space="preserve">Step </w:t>
             </w:r>
             <w:r>
               <w:rPr>
                 <w:rFonts w:ascii="Arial" w:hAnsi="Arial" w:cs="Arial"/>
               </w:rPr>
-              <w:t>11</w:t>
-            </w:r>
-            <w:r>
-              <w:rPr>
-                <w:rFonts w:ascii="Arial" w:hAnsi="Arial" w:cs="Arial"/>
-              </w:rPr>
-              <w:t xml:space="preserve">: The system </w:t>
-            </w:r>
-            <w:r>
-              <w:rPr>
-                <w:rFonts w:ascii="Arial" w:hAnsi="Arial" w:cs="Arial"/>
-              </w:rPr>
-              <w:t xml:space="preserve">displays the </w:t>
-            </w:r>
-            <w:r>
-              <w:rPr>
-                <w:rFonts w:ascii="Arial" w:hAnsi="Arial" w:cs="Arial"/>
-              </w:rPr>
-              <w:t xml:space="preserve">“Patient </w:t>
-            </w:r>
-            <w:r>
-              <w:rPr>
-                <w:rFonts w:ascii="Arial" w:hAnsi="Arial" w:cs="Arial"/>
-              </w:rPr>
-              <w:t>updated</w:t>
-            </w:r>
-            <w:r>
-              <w:rPr>
-                <w:rFonts w:ascii="Arial" w:hAnsi="Arial" w:cs="Arial"/>
-              </w:rPr>
-              <w:t xml:space="preserve"> successfully” message</w:t>
-            </w:r>
-            <w:r>
-              <w:rPr>
-                <w:rFonts w:ascii="Arial" w:hAnsi="Arial" w:cs="Arial"/>
-              </w:rPr>
-              <w:t>.</w:t>
-            </w:r>
-          </w:p>
-          <w:p>
-            <w:pPr>
-              <w:rPr>
-                <w:rFonts w:ascii="Arial" w:hAnsi="Arial" w:cs="Arial"/>
-              </w:rPr>
-            </w:pPr>
-            <w:r>
-              <w:rPr>
-                <w:rFonts w:ascii="Arial" w:hAnsi="Arial" w:cs="Arial"/>
-              </w:rPr>
-              <w:t xml:space="preserve">Step </w:t>
-            </w:r>
-            <w:r>
-              <w:rPr>
-                <w:rFonts w:ascii="Arial" w:hAnsi="Arial" w:cs="Arial"/>
-              </w:rPr>
-              <w:t>12</w:t>
+              <w:t>13</w:t>
             </w:r>
             <w:r>
               <w:rPr>
@@ -2783,45 +2801,13 @@
               <w:rPr>
                 <w:rFonts w:ascii="Arial" w:hAnsi="Arial" w:cs="Arial"/>
               </w:rPr>
-              <w:t>The system displays the “Update another patient?” prompt.</w:t>
-            </w:r>
-          </w:p>
-          <w:p>
-            <w:pPr>
-              <w:spacing w:after="120"/>
-              <w:rPr>
-                <w:rFonts w:ascii="Arial" w:hAnsi="Arial" w:cs="Arial"/>
-              </w:rPr>
-            </w:pPr>
-            <w:r>
-              <w:rPr>
-                <w:rFonts w:ascii="Arial" w:hAnsi="Arial" w:cs="Arial"/>
-              </w:rPr>
-              <w:t xml:space="preserve">Step </w:t>
-            </w:r>
-            <w:r>
-              <w:rPr>
-                <w:rFonts w:ascii="Arial" w:hAnsi="Arial" w:cs="Arial"/>
-              </w:rPr>
-              <w:t>13</w:t>
-            </w:r>
-            <w:r>
-              <w:rPr>
-                <w:rFonts w:ascii="Arial" w:hAnsi="Arial" w:cs="Arial"/>
-              </w:rPr>
-              <w:t xml:space="preserve">: </w:t>
-            </w:r>
-            <w:r>
-              <w:rPr>
-                <w:rFonts w:ascii="Arial" w:hAnsi="Arial" w:cs="Arial"/>
-              </w:rPr>
               <w:t xml:space="preserve">The assistant administrator </w:t>
             </w:r>
             <w:r>
               <w:rPr>
                 <w:rFonts w:ascii="Arial" w:hAnsi="Arial" w:cs="Arial"/>
               </w:rPr>
-              <w:t>selects</w:t>
+              <w:t>chooses</w:t>
             </w:r>
             <w:r>
               <w:rPr>
@@ -3120,7 +3106,6 @@
                 <w:b/>
                 <w:szCs w:val="22"/>
               </w:rPr>
-              <w:lastRenderedPageBreak/>
               <w:t>ALTERNATE COURSES:</w:t>
             </w:r>
           </w:p>
@@ -3183,14 +3168,14 @@
                 <w:rFonts w:ascii="Arial" w:hAnsi="Arial" w:cs="Arial"/>
                 <w:szCs w:val="22"/>
               </w:rPr>
-              <w:t>s</w:t>
-            </w:r>
-            <w:r>
-              <w:rPr>
-                <w:rFonts w:ascii="Arial" w:hAnsi="Arial" w:cs="Arial"/>
-                <w:szCs w:val="22"/>
-              </w:rPr>
-              <w:t xml:space="preserve">elects </w:t>
+              <w:t>chooses</w:t>
+            </w:r>
+            <w:r>
+              <w:rPr>
+                <w:rFonts w:ascii="Arial" w:hAnsi="Arial" w:cs="Arial"/>
+                <w:szCs w:val="22"/>
+              </w:rPr>
+              <w:t xml:space="preserve"> </w:t>
             </w:r>
             <w:r>
               <w:rPr>
@@ -3458,7 +3443,21 @@
                 <w:rFonts w:ascii="Arial" w:hAnsi="Arial" w:cs="Arial"/>
                 <w:szCs w:val="22"/>
               </w:rPr>
-              <w:t xml:space="preserve">Step 8a1: The assistant administrator selects to </w:t>
+              <w:t xml:space="preserve">Step 8a1: The assistant administrator </w:t>
+            </w:r>
+            <w:r>
+              <w:rPr>
+                <w:rFonts w:ascii="Arial" w:hAnsi="Arial" w:cs="Arial"/>
+                <w:szCs w:val="22"/>
+              </w:rPr>
+              <w:t>chooses</w:t>
+            </w:r>
+            <w:r>
+              <w:rPr>
+                <w:rFonts w:ascii="Arial" w:hAnsi="Arial" w:cs="Arial"/>
+                <w:szCs w:val="22"/>
+              </w:rPr>
+              <w:t xml:space="preserve"> to </w:t>
             </w:r>
             <w:r>
               <w:rPr>
@@ -3557,7 +3556,21 @@
                 <w:rFonts w:ascii="Arial" w:hAnsi="Arial" w:cs="Arial"/>
                 <w:szCs w:val="22"/>
               </w:rPr>
-              <w:t>Step 13a1: The assistant administrator selects to update another patient.</w:t>
+              <w:t xml:space="preserve">Step 13a1: The assistant administrator </w:t>
+            </w:r>
+            <w:r>
+              <w:rPr>
+                <w:rFonts w:ascii="Arial" w:hAnsi="Arial" w:cs="Arial"/>
+                <w:szCs w:val="22"/>
+              </w:rPr>
+              <w:t>chooses</w:t>
+            </w:r>
+            <w:r>
+              <w:rPr>
+                <w:rFonts w:ascii="Arial" w:hAnsi="Arial" w:cs="Arial"/>
+                <w:szCs w:val="22"/>
+              </w:rPr>
+              <w:t xml:space="preserve"> to update another patient.</w:t>
             </w:r>
           </w:p>
           <w:p>
@@ -4200,21 +4213,7 @@
                 <w:rFonts w:ascii="Arial" w:hAnsi="Arial" w:cs="Arial"/>
                 <w:szCs w:val="22"/>
               </w:rPr>
-              <w:t>or r</w:t>
-            </w:r>
-            <w:r>
-              <w:rPr>
-                <w:rFonts w:ascii="Arial" w:hAnsi="Arial" w:cs="Arial"/>
-                <w:szCs w:val="22"/>
-              </w:rPr>
-              <w:t>esearch administrator</w:t>
-            </w:r>
-            <w:r>
-              <w:rPr>
-                <w:rFonts w:ascii="Arial" w:hAnsi="Arial" w:cs="Arial"/>
-                <w:szCs w:val="22"/>
-              </w:rPr>
-              <w:t xml:space="preserve"> </w:t>
+              <w:t xml:space="preserve">or research administrator </w:t>
             </w:r>
             <w:r>
               <w:rPr>
@@ -4411,7 +4410,6 @@
               <w:rPr>
                 <w:rFonts w:ascii="Arial" w:hAnsi="Arial" w:cs="Arial"/>
               </w:rPr>
-              <w:lastRenderedPageBreak/>
               <w:t>Step 3: The system displays the “Main Menu” form with the following options:</w:t>
             </w:r>
           </w:p>
@@ -4712,6 +4710,7 @@
                 <w:b/>
                 <w:szCs w:val="22"/>
               </w:rPr>
+              <w:lastRenderedPageBreak/>
               <w:t>OF EVENTS:</w:t>
             </w:r>
           </w:p>
@@ -5141,26 +5140,2938 @@
                 <w:rFonts w:ascii="Arial" w:hAnsi="Arial" w:cs="Arial"/>
                 <w:szCs w:val="22"/>
               </w:rPr>
-              <w:t xml:space="preserve"> (either options </w:t>
-            </w:r>
-            <w:r>
-              <w:rPr>
-                <w:rFonts w:ascii="Arial" w:hAnsi="Arial" w:cs="Arial"/>
-                <w:szCs w:val="22"/>
-              </w:rPr>
-              <w:t>6, 7 or 8</w:t>
-            </w:r>
-            <w:r>
-              <w:rPr>
-                <w:rFonts w:ascii="Arial" w:hAnsi="Arial" w:cs="Arial"/>
-                <w:szCs w:val="22"/>
+              <w:t xml:space="preserve"> (either options 6, 7 or 8)</w:t>
+            </w:r>
+            <w:r>
+              <w:rPr>
+                <w:rFonts w:ascii="Arial" w:hAnsi="Arial" w:cs="Arial"/>
+                <w:szCs w:val="22"/>
+              </w:rPr>
+              <w:t>.</w:t>
+            </w:r>
+          </w:p>
+          <w:p>
+            <w:pPr>
+              <w:spacing w:after="120"/>
+              <w:rPr>
+                <w:rFonts w:ascii="Arial" w:hAnsi="Arial" w:cs="Arial"/>
+                <w:szCs w:val="22"/>
+              </w:rPr>
+            </w:pPr>
+            <w:r>
+              <w:rPr>
+                <w:rFonts w:ascii="Arial" w:hAnsi="Arial" w:cs="Arial"/>
+                <w:szCs w:val="22"/>
+              </w:rPr>
+              <w:t>Step 6</w:t>
+            </w:r>
+            <w:r>
+              <w:rPr>
+                <w:rFonts w:ascii="Arial" w:hAnsi="Arial" w:cs="Arial"/>
+                <w:szCs w:val="22"/>
+              </w:rPr>
+              <w:t>b</w:t>
+            </w:r>
+            <w:r>
+              <w:rPr>
+                <w:rFonts w:ascii="Arial" w:hAnsi="Arial" w:cs="Arial"/>
+                <w:szCs w:val="22"/>
+              </w:rPr>
+              <w:t>2: The system goes back to step 3.</w:t>
+            </w:r>
+          </w:p>
+        </w:tc>
+      </w:tr>
+      <w:tr>
+        <w:tc>
+          <w:tcPr>
+            <w:tcW w:w="2836" w:type="dxa"/>
+            <w:tcBorders>
+              <w:top w:val="single" w:sz="12" w:space="0" w:color="auto"/>
+              <w:left w:val="single" w:sz="12" w:space="0" w:color="auto"/>
+              <w:bottom w:val="single" w:sz="12" w:space="0" w:color="auto"/>
+              <w:right w:val="single" w:sz="8" w:space="0" w:color="auto"/>
+            </w:tcBorders>
+            <w:shd w:val="clear" w:color="auto" w:fill="8EAADB" w:themeFill="accent1" w:themeFillTint="99"/>
+          </w:tcPr>
+          <w:p>
+            <w:pPr>
+              <w:rPr>
+                <w:rFonts w:ascii="Arial" w:hAnsi="Arial" w:cs="Arial"/>
+                <w:b/>
+                <w:szCs w:val="22"/>
+              </w:rPr>
+            </w:pPr>
+            <w:r>
+              <w:rPr>
+                <w:rFonts w:ascii="Arial" w:hAnsi="Arial" w:cs="Arial"/>
+                <w:b/>
+                <w:szCs w:val="22"/>
+              </w:rPr>
+              <w:t>POST CONDITIONS:</w:t>
+            </w:r>
+          </w:p>
+        </w:tc>
+        <w:tc>
+          <w:tcPr>
+            <w:tcW w:w="7088" w:type="dxa"/>
+            <w:gridSpan w:val="2"/>
+            <w:tcBorders>
+              <w:top w:val="single" w:sz="12" w:space="0" w:color="auto"/>
+              <w:left w:val="single" w:sz="8" w:space="0" w:color="auto"/>
+              <w:bottom w:val="single" w:sz="12" w:space="0" w:color="auto"/>
+              <w:right w:val="single" w:sz="12" w:space="0" w:color="auto"/>
+            </w:tcBorders>
+          </w:tcPr>
+          <w:p>
+            <w:pPr>
+              <w:rPr>
+                <w:rFonts w:ascii="Arial" w:hAnsi="Arial" w:cs="Arial"/>
+                <w:szCs w:val="22"/>
+              </w:rPr>
+            </w:pPr>
+            <w:r>
+              <w:rPr>
+                <w:rFonts w:ascii="Arial" w:hAnsi="Arial" w:cs="Arial"/>
+                <w:szCs w:val="22"/>
+              </w:rPr>
+              <w:t>None</w:t>
+            </w:r>
+          </w:p>
+        </w:tc>
+      </w:tr>
+      <w:tr>
+        <w:tc>
+          <w:tcPr>
+            <w:tcW w:w="2836" w:type="dxa"/>
+            <w:tcBorders>
+              <w:top w:val="single" w:sz="12" w:space="0" w:color="auto"/>
+              <w:left w:val="single" w:sz="12" w:space="0" w:color="auto"/>
+              <w:right w:val="single" w:sz="8" w:space="0" w:color="auto"/>
+            </w:tcBorders>
+            <w:shd w:val="clear" w:color="auto" w:fill="8EAADB" w:themeFill="accent1" w:themeFillTint="99"/>
+          </w:tcPr>
+          <w:p>
+            <w:pPr>
+              <w:rPr>
+                <w:rFonts w:ascii="Arial" w:hAnsi="Arial" w:cs="Arial"/>
+                <w:b/>
+                <w:szCs w:val="22"/>
+              </w:rPr>
+            </w:pPr>
+            <w:r>
+              <w:rPr>
+                <w:rFonts w:ascii="Arial" w:hAnsi="Arial" w:cs="Arial"/>
+                <w:b/>
+                <w:szCs w:val="22"/>
+              </w:rPr>
+              <w:t>ASSUMPTIONS:</w:t>
+            </w:r>
+          </w:p>
+        </w:tc>
+        <w:tc>
+          <w:tcPr>
+            <w:tcW w:w="7088" w:type="dxa"/>
+            <w:gridSpan w:val="2"/>
+            <w:tcBorders>
+              <w:top w:val="single" w:sz="12" w:space="0" w:color="auto"/>
+              <w:left w:val="single" w:sz="8" w:space="0" w:color="auto"/>
+              <w:bottom w:val="single" w:sz="6" w:space="0" w:color="auto"/>
+              <w:right w:val="single" w:sz="12" w:space="0" w:color="auto"/>
+            </w:tcBorders>
+          </w:tcPr>
+          <w:p>
+            <w:pPr>
+              <w:rPr>
+                <w:rFonts w:ascii="Arial" w:hAnsi="Arial" w:cs="Arial"/>
+                <w:szCs w:val="22"/>
+              </w:rPr>
+            </w:pPr>
+            <w:r>
+              <w:rPr>
+                <w:rFonts w:ascii="Arial" w:hAnsi="Arial" w:cs="Arial"/>
+                <w:szCs w:val="22"/>
+              </w:rPr>
+              <w:t>None</w:t>
+            </w:r>
+          </w:p>
+        </w:tc>
+      </w:tr>
+    </w:tbl>
+    <w:p/>
+    <w:tbl>
+      <w:tblPr>
+        <w:tblW w:w="9924" w:type="dxa"/>
+        <w:tblInd w:w="-441" w:type="dxa"/>
+        <w:tblBorders>
+          <w:top w:val="single" w:sz="6" w:space="0" w:color="auto"/>
+          <w:left w:val="single" w:sz="6" w:space="0" w:color="auto"/>
+          <w:bottom w:val="single" w:sz="6" w:space="0" w:color="auto"/>
+          <w:right w:val="single" w:sz="6" w:space="0" w:color="auto"/>
+        </w:tblBorders>
+        <w:tblLayout w:type="fixed"/>
+        <w:tblLook w:val="0000" w:firstRow="0" w:lastRow="0" w:firstColumn="0" w:lastColumn="0" w:noHBand="0" w:noVBand="0"/>
+      </w:tblPr>
+      <w:tblGrid>
+        <w:gridCol w:w="2836"/>
+        <w:gridCol w:w="4103"/>
+        <w:gridCol w:w="2985"/>
+      </w:tblGrid>
+      <w:tr>
+        <w:tc>
+          <w:tcPr>
+            <w:tcW w:w="2836" w:type="dxa"/>
+            <w:tcBorders>
+              <w:top w:val="single" w:sz="12" w:space="0" w:color="auto"/>
+              <w:left w:val="single" w:sz="12" w:space="0" w:color="auto"/>
+              <w:bottom w:val="single" w:sz="12" w:space="0" w:color="auto"/>
+              <w:right w:val="single" w:sz="6" w:space="0" w:color="auto"/>
+            </w:tcBorders>
+            <w:shd w:val="clear" w:color="auto" w:fill="8EAADB" w:themeFill="accent1" w:themeFillTint="99"/>
+          </w:tcPr>
+          <w:p>
+            <w:pPr>
+              <w:rPr>
+                <w:rFonts w:ascii="Arial" w:hAnsi="Arial" w:cs="Arial"/>
+                <w:b/>
+                <w:szCs w:val="22"/>
+              </w:rPr>
+            </w:pPr>
+            <w:r>
+              <w:rPr>
+                <w:rFonts w:ascii="Arial" w:hAnsi="Arial" w:cs="Arial"/>
+                <w:b/>
+                <w:szCs w:val="22"/>
+              </w:rPr>
+              <w:t xml:space="preserve">USE CASE NAME:  </w:t>
+            </w:r>
+          </w:p>
+        </w:tc>
+        <w:tc>
+          <w:tcPr>
+            <w:tcW w:w="4103" w:type="dxa"/>
+            <w:tcBorders>
+              <w:top w:val="single" w:sz="12" w:space="0" w:color="auto"/>
+              <w:left w:val="single" w:sz="6" w:space="0" w:color="auto"/>
+              <w:bottom w:val="single" w:sz="12" w:space="0" w:color="auto"/>
+              <w:right w:val="single" w:sz="12" w:space="0" w:color="auto"/>
+            </w:tcBorders>
+          </w:tcPr>
+          <w:p>
+            <w:pPr>
+              <w:rPr>
+                <w:rFonts w:ascii="Arial" w:hAnsi="Arial" w:cs="Arial"/>
+                <w:szCs w:val="22"/>
+              </w:rPr>
+            </w:pPr>
+            <w:r>
+              <w:rPr>
+                <w:rFonts w:ascii="Arial" w:hAnsi="Arial" w:cs="Arial"/>
+                <w:szCs w:val="22"/>
+              </w:rPr>
+              <w:t>Delete Patient</w:t>
+            </w:r>
+          </w:p>
+        </w:tc>
+        <w:tc>
+          <w:tcPr>
+            <w:tcW w:w="2985" w:type="dxa"/>
+            <w:tcBorders>
+              <w:top w:val="single" w:sz="12" w:space="0" w:color="auto"/>
+              <w:left w:val="single" w:sz="12" w:space="0" w:color="auto"/>
+              <w:bottom w:val="nil"/>
+              <w:right w:val="single" w:sz="12" w:space="0" w:color="auto"/>
+            </w:tcBorders>
+          </w:tcPr>
+          <w:p>
+            <w:pPr>
+              <w:ind w:firstLine="162"/>
+              <w:jc w:val="center"/>
+              <w:rPr>
+                <w:rFonts w:ascii="Arial" w:hAnsi="Arial" w:cs="Arial"/>
+                <w:b/>
+                <w:bCs/>
+                <w:szCs w:val="22"/>
+              </w:rPr>
+            </w:pPr>
+            <w:r>
+              <w:rPr>
+                <w:rFonts w:ascii="Arial" w:hAnsi="Arial" w:cs="Arial"/>
+                <w:b/>
+                <w:bCs/>
+                <w:szCs w:val="22"/>
+              </w:rPr>
+              <w:t>USE CASE TYPE</w:t>
+            </w:r>
+          </w:p>
+        </w:tc>
+      </w:tr>
+      <w:tr>
+        <w:tc>
+          <w:tcPr>
+            <w:tcW w:w="2836" w:type="dxa"/>
+            <w:tcBorders>
+              <w:top w:val="single" w:sz="12" w:space="0" w:color="auto"/>
+              <w:left w:val="single" w:sz="12" w:space="0" w:color="auto"/>
+              <w:bottom w:val="single" w:sz="12" w:space="0" w:color="auto"/>
+              <w:right w:val="single" w:sz="6" w:space="0" w:color="auto"/>
+            </w:tcBorders>
+            <w:shd w:val="clear" w:color="auto" w:fill="8EAADB" w:themeFill="accent1" w:themeFillTint="99"/>
+          </w:tcPr>
+          <w:p>
+            <w:pPr>
+              <w:rPr>
+                <w:rFonts w:ascii="Arial" w:hAnsi="Arial" w:cs="Arial"/>
+                <w:b/>
+                <w:szCs w:val="22"/>
+              </w:rPr>
+            </w:pPr>
+            <w:r>
+              <w:rPr>
+                <w:rFonts w:ascii="Arial" w:hAnsi="Arial" w:cs="Arial"/>
+                <w:b/>
+                <w:szCs w:val="22"/>
+              </w:rPr>
+              <w:t>USE CASE ID:</w:t>
+            </w:r>
+          </w:p>
+        </w:tc>
+        <w:tc>
+          <w:tcPr>
+            <w:tcW w:w="4103" w:type="dxa"/>
+            <w:tcBorders>
+              <w:top w:val="single" w:sz="12" w:space="0" w:color="auto"/>
+              <w:left w:val="single" w:sz="6" w:space="0" w:color="auto"/>
+              <w:bottom w:val="single" w:sz="12" w:space="0" w:color="auto"/>
+              <w:right w:val="single" w:sz="12" w:space="0" w:color="auto"/>
+            </w:tcBorders>
+          </w:tcPr>
+          <w:p>
+            <w:pPr>
+              <w:rPr>
+                <w:rFonts w:ascii="Arial" w:hAnsi="Arial" w:cs="Arial"/>
+                <w:szCs w:val="22"/>
+              </w:rPr>
+            </w:pPr>
+            <w:r>
+              <w:rPr>
+                <w:rFonts w:ascii="Arial" w:hAnsi="Arial" w:cs="Arial"/>
+                <w:szCs w:val="22"/>
+              </w:rPr>
+              <w:t>3</w:t>
+            </w:r>
+          </w:p>
+        </w:tc>
+        <w:tc>
+          <w:tcPr>
+            <w:tcW w:w="2985" w:type="dxa"/>
+            <w:tcBorders>
+              <w:top w:val="nil"/>
+              <w:left w:val="single" w:sz="12" w:space="0" w:color="auto"/>
+              <w:bottom w:val="nil"/>
+              <w:right w:val="single" w:sz="12" w:space="0" w:color="auto"/>
+            </w:tcBorders>
+          </w:tcPr>
+          <w:p>
+            <w:pPr>
+              <w:pStyle w:val="Header"/>
+              <w:tabs>
+                <w:tab w:val="left" w:pos="594"/>
+                <w:tab w:val="left" w:pos="2412"/>
+              </w:tabs>
+              <w:rPr>
+                <w:rFonts w:ascii="Arial" w:hAnsi="Arial" w:cs="Arial"/>
+                <w:b/>
+                <w:bCs/>
+                <w:szCs w:val="22"/>
+              </w:rPr>
+            </w:pPr>
+            <w:r>
+              <w:rPr>
+                <w:rFonts w:ascii="Arial" w:hAnsi="Arial" w:cs="Arial"/>
+                <w:b/>
+                <w:bCs/>
+                <w:szCs w:val="22"/>
+              </w:rPr>
+              <w:t>Design Requirements:</w:t>
+            </w:r>
+            <w:r>
+              <w:rPr>
+                <w:rFonts w:ascii="Arial" w:hAnsi="Arial" w:cs="Arial"/>
+                <w:b/>
+                <w:bCs/>
+                <w:szCs w:val="22"/>
+              </w:rPr>
+              <w:tab/>
+            </w:r>
+            <w:r>
+              <w:rPr>
+                <w:rFonts w:ascii="Arial" w:hAnsi="Arial" w:cs="Arial"/>
+                <w:b/>
+                <w:bCs/>
+                <w:szCs w:val="22"/>
+              </w:rPr>
+              <w:sym w:font="Wingdings" w:char="F0A8"/>
+            </w:r>
+          </w:p>
+        </w:tc>
+      </w:tr>
+      <w:tr>
+        <w:tc>
+          <w:tcPr>
+            <w:tcW w:w="2836" w:type="dxa"/>
+            <w:tcBorders>
+              <w:top w:val="single" w:sz="12" w:space="0" w:color="auto"/>
+              <w:left w:val="single" w:sz="12" w:space="0" w:color="auto"/>
+              <w:bottom w:val="single" w:sz="12" w:space="0" w:color="auto"/>
+              <w:right w:val="single" w:sz="6" w:space="0" w:color="auto"/>
+            </w:tcBorders>
+            <w:shd w:val="clear" w:color="auto" w:fill="8EAADB" w:themeFill="accent1" w:themeFillTint="99"/>
+          </w:tcPr>
+          <w:p>
+            <w:pPr>
+              <w:rPr>
+                <w:rFonts w:ascii="Arial" w:hAnsi="Arial" w:cs="Arial"/>
+                <w:b/>
+                <w:szCs w:val="22"/>
+              </w:rPr>
+            </w:pPr>
+            <w:r>
+              <w:rPr>
+                <w:rFonts w:ascii="Arial" w:hAnsi="Arial" w:cs="Arial"/>
+                <w:b/>
+                <w:szCs w:val="22"/>
+              </w:rPr>
+              <w:t>PRIORITY:</w:t>
+            </w:r>
+          </w:p>
+        </w:tc>
+        <w:tc>
+          <w:tcPr>
+            <w:tcW w:w="4103" w:type="dxa"/>
+            <w:tcBorders>
+              <w:top w:val="single" w:sz="12" w:space="0" w:color="auto"/>
+              <w:left w:val="single" w:sz="6" w:space="0" w:color="auto"/>
+              <w:bottom w:val="single" w:sz="12" w:space="0" w:color="auto"/>
+              <w:right w:val="single" w:sz="12" w:space="0" w:color="auto"/>
+            </w:tcBorders>
+          </w:tcPr>
+          <w:p>
+            <w:pPr>
+              <w:rPr>
+                <w:rFonts w:ascii="Arial" w:hAnsi="Arial" w:cs="Arial"/>
+                <w:szCs w:val="22"/>
+              </w:rPr>
+            </w:pPr>
+            <w:r>
+              <w:rPr>
+                <w:rFonts w:ascii="Arial" w:hAnsi="Arial" w:cs="Arial"/>
+                <w:szCs w:val="22"/>
+              </w:rPr>
+              <w:t>High</w:t>
+            </w:r>
+          </w:p>
+        </w:tc>
+        <w:tc>
+          <w:tcPr>
+            <w:tcW w:w="2985" w:type="dxa"/>
+            <w:tcBorders>
+              <w:top w:val="nil"/>
+              <w:left w:val="single" w:sz="12" w:space="0" w:color="auto"/>
+              <w:bottom w:val="nil"/>
+              <w:right w:val="single" w:sz="12" w:space="0" w:color="auto"/>
+            </w:tcBorders>
+          </w:tcPr>
+          <w:p>
+            <w:pPr>
+              <w:pStyle w:val="Heading5"/>
+              <w:tabs>
+                <w:tab w:val="left" w:pos="2412"/>
+                <w:tab w:val="left" w:pos="2862"/>
+                <w:tab w:val="left" w:pos="3294"/>
+              </w:tabs>
+              <w:ind w:firstLine="162"/>
+              <w:rPr>
+                <w:rFonts w:ascii="Arial" w:hAnsi="Arial" w:cs="Arial"/>
+                <w:sz w:val="22"/>
+                <w:szCs w:val="22"/>
+                <w:lang w:val="en-NZ"/>
+              </w:rPr>
+            </w:pPr>
+          </w:p>
+        </w:tc>
+      </w:tr>
+      <w:tr>
+        <w:trPr>
+          <w:trHeight w:val="281"/>
+        </w:trPr>
+        <w:tc>
+          <w:tcPr>
+            <w:tcW w:w="2836" w:type="dxa"/>
+            <w:tcBorders>
+              <w:top w:val="single" w:sz="12" w:space="0" w:color="auto"/>
+              <w:left w:val="single" w:sz="12" w:space="0" w:color="auto"/>
+              <w:bottom w:val="single" w:sz="12" w:space="0" w:color="auto"/>
+              <w:right w:val="single" w:sz="8" w:space="0" w:color="auto"/>
+            </w:tcBorders>
+            <w:shd w:val="clear" w:color="auto" w:fill="8EAADB" w:themeFill="accent1" w:themeFillTint="99"/>
+          </w:tcPr>
+          <w:p>
+            <w:pPr>
+              <w:rPr>
+                <w:rFonts w:ascii="Arial" w:hAnsi="Arial" w:cs="Arial"/>
+                <w:b/>
+                <w:szCs w:val="22"/>
+              </w:rPr>
+            </w:pPr>
+            <w:r>
+              <w:rPr>
+                <w:rFonts w:ascii="Arial" w:hAnsi="Arial" w:cs="Arial"/>
+                <w:b/>
+                <w:szCs w:val="22"/>
+              </w:rPr>
+              <w:t>PRIMARY BUSINESS ACTOR:</w:t>
+            </w:r>
+          </w:p>
+        </w:tc>
+        <w:tc>
+          <w:tcPr>
+            <w:tcW w:w="7088" w:type="dxa"/>
+            <w:gridSpan w:val="2"/>
+            <w:tcBorders>
+              <w:top w:val="single" w:sz="12" w:space="0" w:color="auto"/>
+              <w:left w:val="single" w:sz="8" w:space="0" w:color="auto"/>
+              <w:bottom w:val="single" w:sz="12" w:space="0" w:color="auto"/>
+              <w:right w:val="single" w:sz="12" w:space="0" w:color="auto"/>
+            </w:tcBorders>
+          </w:tcPr>
+          <w:p>
+            <w:pPr>
+              <w:rPr>
+                <w:rFonts w:ascii="Arial" w:hAnsi="Arial" w:cs="Arial"/>
+                <w:szCs w:val="22"/>
+              </w:rPr>
+            </w:pPr>
+            <w:r>
+              <w:rPr>
+                <w:rFonts w:ascii="Arial" w:hAnsi="Arial" w:cs="Arial"/>
+                <w:szCs w:val="22"/>
+              </w:rPr>
+              <w:t>Assistant Administrator</w:t>
+            </w:r>
+          </w:p>
+        </w:tc>
+      </w:tr>
+      <w:tr>
+        <w:tc>
+          <w:tcPr>
+            <w:tcW w:w="2836" w:type="dxa"/>
+            <w:tcBorders>
+              <w:top w:val="single" w:sz="12" w:space="0" w:color="auto"/>
+              <w:left w:val="single" w:sz="12" w:space="0" w:color="auto"/>
+              <w:bottom w:val="single" w:sz="12" w:space="0" w:color="auto"/>
+              <w:right w:val="single" w:sz="8" w:space="0" w:color="auto"/>
+            </w:tcBorders>
+            <w:shd w:val="clear" w:color="auto" w:fill="8EAADB" w:themeFill="accent1" w:themeFillTint="99"/>
+          </w:tcPr>
+          <w:p>
+            <w:pPr>
+              <w:rPr>
+                <w:rFonts w:ascii="Arial" w:hAnsi="Arial" w:cs="Arial"/>
+                <w:b/>
+                <w:szCs w:val="22"/>
+              </w:rPr>
+            </w:pPr>
+            <w:r>
+              <w:rPr>
+                <w:rFonts w:ascii="Arial" w:hAnsi="Arial" w:cs="Arial"/>
+                <w:b/>
+                <w:szCs w:val="22"/>
+              </w:rPr>
+              <w:lastRenderedPageBreak/>
+              <w:t>OTHER</w:t>
+            </w:r>
+            <w:r>
+              <w:rPr>
+                <w:rFonts w:ascii="Arial" w:hAnsi="Arial" w:cs="Arial"/>
+                <w:b/>
+                <w:szCs w:val="22"/>
+              </w:rPr>
+              <w:t xml:space="preserve"> PARTICIPATING </w:t>
+            </w:r>
+            <w:r>
+              <w:rPr>
+                <w:rFonts w:ascii="Arial" w:hAnsi="Arial" w:cs="Arial"/>
+                <w:b/>
+                <w:szCs w:val="22"/>
+              </w:rPr>
+              <w:t>ACTORS:</w:t>
+            </w:r>
+          </w:p>
+        </w:tc>
+        <w:tc>
+          <w:tcPr>
+            <w:tcW w:w="7088" w:type="dxa"/>
+            <w:gridSpan w:val="2"/>
+            <w:tcBorders>
+              <w:top w:val="single" w:sz="12" w:space="0" w:color="auto"/>
+              <w:left w:val="single" w:sz="8" w:space="0" w:color="auto"/>
+              <w:bottom w:val="single" w:sz="12" w:space="0" w:color="auto"/>
+              <w:right w:val="single" w:sz="12" w:space="0" w:color="auto"/>
+            </w:tcBorders>
+          </w:tcPr>
+          <w:p>
+            <w:pPr>
+              <w:rPr>
+                <w:rFonts w:ascii="Arial" w:hAnsi="Arial" w:cs="Arial"/>
+                <w:szCs w:val="22"/>
+              </w:rPr>
+            </w:pPr>
+            <w:r>
+              <w:rPr>
+                <w:rFonts w:ascii="Arial" w:hAnsi="Arial" w:cs="Arial"/>
+                <w:szCs w:val="22"/>
+              </w:rPr>
+              <w:t>None</w:t>
+            </w:r>
+          </w:p>
+        </w:tc>
+      </w:tr>
+      <w:tr>
+        <w:tc>
+          <w:tcPr>
+            <w:tcW w:w="2836" w:type="dxa"/>
+            <w:tcBorders>
+              <w:top w:val="single" w:sz="12" w:space="0" w:color="auto"/>
+              <w:left w:val="single" w:sz="12" w:space="0" w:color="auto"/>
+              <w:bottom w:val="single" w:sz="12" w:space="0" w:color="auto"/>
+              <w:right w:val="single" w:sz="6" w:space="0" w:color="auto"/>
+            </w:tcBorders>
+            <w:shd w:val="clear" w:color="auto" w:fill="8EAADB" w:themeFill="accent1" w:themeFillTint="99"/>
+          </w:tcPr>
+          <w:p>
+            <w:pPr>
+              <w:rPr>
+                <w:rFonts w:ascii="Arial" w:hAnsi="Arial" w:cs="Arial"/>
+                <w:b/>
+                <w:szCs w:val="22"/>
+              </w:rPr>
+            </w:pPr>
+            <w:r>
+              <w:rPr>
+                <w:rFonts w:ascii="Arial" w:hAnsi="Arial" w:cs="Arial"/>
+                <w:b/>
+                <w:szCs w:val="22"/>
+              </w:rPr>
+              <w:t>DESCRIPTION:</w:t>
+            </w:r>
+          </w:p>
+        </w:tc>
+        <w:tc>
+          <w:tcPr>
+            <w:tcW w:w="7088" w:type="dxa"/>
+            <w:gridSpan w:val="2"/>
+            <w:tcBorders>
+              <w:top w:val="single" w:sz="12" w:space="0" w:color="auto"/>
+              <w:left w:val="single" w:sz="6" w:space="0" w:color="auto"/>
+              <w:bottom w:val="single" w:sz="12" w:space="0" w:color="auto"/>
+              <w:right w:val="single" w:sz="12" w:space="0" w:color="auto"/>
+            </w:tcBorders>
+          </w:tcPr>
+          <w:p>
+            <w:pPr>
+              <w:pStyle w:val="Header"/>
+              <w:rPr>
+                <w:rFonts w:ascii="Arial" w:hAnsi="Arial" w:cs="Arial"/>
+                <w:szCs w:val="22"/>
+              </w:rPr>
+            </w:pPr>
+            <w:r>
+              <w:rPr>
+                <w:rFonts w:ascii="Arial" w:hAnsi="Arial" w:cs="Arial"/>
+                <w:szCs w:val="22"/>
+              </w:rPr>
+              <w:t xml:space="preserve">This use case </w:t>
+            </w:r>
+            <w:r>
+              <w:rPr>
+                <w:rFonts w:ascii="Arial" w:hAnsi="Arial" w:cs="Arial"/>
+                <w:szCs w:val="22"/>
+              </w:rPr>
+              <w:t>allows the assistant administrator to delete a selected patient’s details</w:t>
+            </w:r>
+            <w:r>
+              <w:rPr>
+                <w:rFonts w:ascii="Arial" w:hAnsi="Arial" w:cs="Arial"/>
+                <w:szCs w:val="22"/>
+              </w:rPr>
+              <w:t>.</w:t>
+            </w:r>
+          </w:p>
+        </w:tc>
+      </w:tr>
+      <w:tr>
+        <w:tc>
+          <w:tcPr>
+            <w:tcW w:w="2836" w:type="dxa"/>
+            <w:tcBorders>
+              <w:top w:val="single" w:sz="12" w:space="0" w:color="auto"/>
+              <w:left w:val="single" w:sz="12" w:space="0" w:color="auto"/>
+              <w:bottom w:val="single" w:sz="12" w:space="0" w:color="auto"/>
+              <w:right w:val="single" w:sz="6" w:space="0" w:color="auto"/>
+            </w:tcBorders>
+            <w:shd w:val="clear" w:color="auto" w:fill="8EAADB" w:themeFill="accent1" w:themeFillTint="99"/>
+          </w:tcPr>
+          <w:p>
+            <w:pPr>
+              <w:rPr>
+                <w:rFonts w:ascii="Arial" w:hAnsi="Arial" w:cs="Arial"/>
+                <w:b/>
+                <w:szCs w:val="22"/>
+              </w:rPr>
+            </w:pPr>
+            <w:r>
+              <w:rPr>
+                <w:rFonts w:ascii="Arial" w:hAnsi="Arial" w:cs="Arial"/>
+                <w:b/>
+                <w:szCs w:val="22"/>
+              </w:rPr>
+              <w:t>PRE-CONDITIONS:</w:t>
+            </w:r>
+          </w:p>
+        </w:tc>
+        <w:tc>
+          <w:tcPr>
+            <w:tcW w:w="7088" w:type="dxa"/>
+            <w:gridSpan w:val="2"/>
+            <w:tcBorders>
+              <w:top w:val="single" w:sz="12" w:space="0" w:color="auto"/>
+              <w:left w:val="single" w:sz="6" w:space="0" w:color="auto"/>
+              <w:bottom w:val="single" w:sz="12" w:space="0" w:color="auto"/>
+              <w:right w:val="single" w:sz="12" w:space="0" w:color="auto"/>
+            </w:tcBorders>
+          </w:tcPr>
+          <w:p>
+            <w:pPr>
+              <w:pStyle w:val="Header"/>
+              <w:rPr>
+                <w:rFonts w:ascii="Arial" w:hAnsi="Arial" w:cs="Arial"/>
+                <w:szCs w:val="22"/>
+              </w:rPr>
+            </w:pPr>
+            <w:r>
+              <w:rPr>
+                <w:rFonts w:ascii="Arial" w:hAnsi="Arial" w:cs="Arial"/>
+                <w:szCs w:val="22"/>
+              </w:rPr>
+              <w:t xml:space="preserve">The </w:t>
+            </w:r>
+            <w:r>
+              <w:rPr>
+                <w:rFonts w:ascii="Arial" w:hAnsi="Arial" w:cs="Arial"/>
+                <w:szCs w:val="22"/>
+              </w:rPr>
+              <w:t>assistant administrator</w:t>
+            </w:r>
+            <w:r>
+              <w:rPr>
+                <w:rFonts w:ascii="Arial" w:hAnsi="Arial" w:cs="Arial"/>
+                <w:szCs w:val="22"/>
+              </w:rPr>
+              <w:t xml:space="preserve"> has logged onto the system</w:t>
+            </w:r>
+          </w:p>
+        </w:tc>
+      </w:tr>
+      <w:tr>
+        <w:tc>
+          <w:tcPr>
+            <w:tcW w:w="2836" w:type="dxa"/>
+            <w:tcBorders>
+              <w:top w:val="single" w:sz="12" w:space="0" w:color="auto"/>
+              <w:left w:val="single" w:sz="12" w:space="0" w:color="auto"/>
+              <w:right w:val="single" w:sz="8" w:space="0" w:color="auto"/>
+            </w:tcBorders>
+            <w:shd w:val="clear" w:color="auto" w:fill="8EAADB" w:themeFill="accent1" w:themeFillTint="99"/>
+          </w:tcPr>
+          <w:p>
+            <w:pPr>
+              <w:rPr>
+                <w:rFonts w:ascii="Arial" w:hAnsi="Arial" w:cs="Arial"/>
+                <w:b/>
+                <w:szCs w:val="22"/>
+              </w:rPr>
+            </w:pPr>
+            <w:r>
+              <w:rPr>
+                <w:rFonts w:ascii="Arial" w:hAnsi="Arial" w:cs="Arial"/>
+                <w:b/>
+                <w:szCs w:val="22"/>
+              </w:rPr>
+              <w:t xml:space="preserve">TYPICAL COURSE </w:t>
+            </w:r>
+          </w:p>
+        </w:tc>
+        <w:tc>
+          <w:tcPr>
+            <w:tcW w:w="7088" w:type="dxa"/>
+            <w:gridSpan w:val="2"/>
+            <w:vMerge w:val="restart"/>
+            <w:tcBorders>
+              <w:top w:val="single" w:sz="12" w:space="0" w:color="auto"/>
+              <w:left w:val="single" w:sz="8" w:space="0" w:color="auto"/>
+              <w:right w:val="single" w:sz="12" w:space="0" w:color="auto"/>
+            </w:tcBorders>
+          </w:tcPr>
+          <w:p>
+            <w:pPr>
+              <w:spacing w:after="120"/>
+              <w:rPr>
+                <w:rFonts w:ascii="Arial" w:hAnsi="Arial" w:cs="Arial"/>
+              </w:rPr>
+            </w:pPr>
+            <w:r>
+              <w:rPr>
+                <w:rFonts w:ascii="Arial" w:hAnsi="Arial" w:cs="Arial"/>
+              </w:rPr>
+              <w:t xml:space="preserve">Step 1: The </w:t>
+            </w:r>
+            <w:r>
+              <w:rPr>
+                <w:rFonts w:ascii="Arial" w:hAnsi="Arial" w:cs="Arial"/>
+                <w:szCs w:val="22"/>
+              </w:rPr>
+              <w:t>assistant administrator</w:t>
+            </w:r>
+            <w:r>
+              <w:rPr>
+                <w:rFonts w:ascii="Arial" w:hAnsi="Arial" w:cs="Arial"/>
+                <w:szCs w:val="22"/>
+              </w:rPr>
+              <w:t xml:space="preserve"> </w:t>
+            </w:r>
+            <w:r>
+              <w:rPr>
+                <w:rFonts w:ascii="Arial" w:hAnsi="Arial" w:cs="Arial"/>
+              </w:rPr>
+              <w:t>selects the “Delete Patient” function</w:t>
+            </w:r>
+            <w:r>
+              <w:rPr>
+                <w:rFonts w:ascii="Arial" w:hAnsi="Arial" w:cs="Arial"/>
+              </w:rPr>
+              <w:t>.</w:t>
+            </w:r>
+          </w:p>
+          <w:p>
+            <w:pPr>
+              <w:rPr>
+                <w:rFonts w:ascii="Arial" w:hAnsi="Arial" w:cs="Arial"/>
+              </w:rPr>
+            </w:pPr>
+            <w:r>
+              <w:rPr>
+                <w:rFonts w:ascii="Arial" w:hAnsi="Arial" w:cs="Arial"/>
+                <w:szCs w:val="22"/>
+              </w:rPr>
+              <w:t>Step 2: The system displays the</w:t>
+            </w:r>
+            <w:r>
+              <w:rPr>
+                <w:rFonts w:ascii="Arial" w:hAnsi="Arial" w:cs="Arial"/>
+                <w:szCs w:val="22"/>
+              </w:rPr>
+              <w:t xml:space="preserve"> </w:t>
+            </w:r>
+            <w:r>
+              <w:rPr>
+                <w:rFonts w:ascii="Arial" w:hAnsi="Arial" w:cs="Arial"/>
+              </w:rPr>
+              <w:t>“</w:t>
+            </w:r>
+            <w:r>
+              <w:rPr>
+                <w:rFonts w:ascii="Arial" w:hAnsi="Arial" w:cs="Arial"/>
+              </w:rPr>
+              <w:t>Delete</w:t>
+            </w:r>
+            <w:r>
+              <w:rPr>
+                <w:rFonts w:ascii="Arial" w:hAnsi="Arial" w:cs="Arial"/>
+              </w:rPr>
+              <w:t xml:space="preserve"> Patient” form.</w:t>
+            </w:r>
+          </w:p>
+          <w:p>
+            <w:pPr>
+              <w:rPr>
+                <w:rFonts w:ascii="Arial" w:hAnsi="Arial" w:cs="Arial"/>
+              </w:rPr>
+            </w:pPr>
+            <w:r>
+              <w:rPr>
+                <w:rFonts w:ascii="Arial" w:hAnsi="Arial" w:cs="Arial"/>
+              </w:rPr>
+              <w:t>Step 3: The system gets all the patient’s details.</w:t>
+            </w:r>
+          </w:p>
+          <w:p>
+            <w:pPr>
+              <w:rPr>
+                <w:rFonts w:ascii="Arial" w:hAnsi="Arial" w:cs="Arial"/>
+              </w:rPr>
+            </w:pPr>
+            <w:r>
+              <w:rPr>
+                <w:rFonts w:ascii="Arial" w:hAnsi="Arial" w:cs="Arial"/>
+              </w:rPr>
+              <w:t>Step 4: The system displays the list of all the patients (patient ID, last name and first name)</w:t>
+            </w:r>
+            <w:r>
+              <w:rPr>
+                <w:rFonts w:ascii="Arial" w:hAnsi="Arial" w:cs="Arial"/>
+              </w:rPr>
+              <w:t xml:space="preserve"> who have no admissions</w:t>
+            </w:r>
+            <w:r>
+              <w:rPr>
+                <w:rFonts w:ascii="Arial" w:hAnsi="Arial" w:cs="Arial"/>
+              </w:rPr>
+              <w:t>.</w:t>
+            </w:r>
+          </w:p>
+          <w:p>
+            <w:pPr>
+              <w:rPr>
+                <w:rFonts w:ascii="Arial" w:hAnsi="Arial" w:cs="Arial"/>
+              </w:rPr>
+            </w:pPr>
+            <w:r>
+              <w:rPr>
+                <w:rFonts w:ascii="Arial" w:hAnsi="Arial" w:cs="Arial"/>
+              </w:rPr>
+              <w:t xml:space="preserve">Step 5: The assistant administrator selects the patient </w:t>
+            </w:r>
+            <w:r>
+              <w:rPr>
+                <w:rFonts w:ascii="Arial" w:hAnsi="Arial" w:cs="Arial"/>
+              </w:rPr>
+              <w:t>that requires deleting</w:t>
+            </w:r>
+            <w:r>
+              <w:rPr>
+                <w:rFonts w:ascii="Arial" w:hAnsi="Arial" w:cs="Arial"/>
+              </w:rPr>
+              <w:t>.</w:t>
+            </w:r>
+          </w:p>
+          <w:p>
+            <w:pPr>
+              <w:rPr>
+                <w:rFonts w:ascii="Arial" w:hAnsi="Arial" w:cs="Arial"/>
+              </w:rPr>
+            </w:pPr>
+            <w:r>
+              <w:rPr>
+                <w:rFonts w:ascii="Arial" w:hAnsi="Arial" w:cs="Arial"/>
+              </w:rPr>
+              <w:t>Step 6: The system gets the selected patient’s details.</w:t>
+            </w:r>
+          </w:p>
+          <w:p>
+            <w:pPr>
+              <w:rPr>
+                <w:rFonts w:ascii="Arial" w:hAnsi="Arial" w:cs="Arial"/>
+              </w:rPr>
+            </w:pPr>
+            <w:r>
+              <w:rPr>
+                <w:rFonts w:ascii="Arial" w:hAnsi="Arial" w:cs="Arial"/>
+              </w:rPr>
+              <w:t xml:space="preserve">Step </w:t>
+            </w:r>
+            <w:r>
+              <w:rPr>
+                <w:rFonts w:ascii="Arial" w:hAnsi="Arial" w:cs="Arial"/>
+              </w:rPr>
+              <w:t>7</w:t>
+            </w:r>
+            <w:r>
+              <w:rPr>
+                <w:rFonts w:ascii="Arial" w:hAnsi="Arial" w:cs="Arial"/>
+              </w:rPr>
+              <w:t xml:space="preserve">: The system displays the patient’s details </w:t>
+            </w:r>
+            <w:r>
+              <w:rPr>
+                <w:rFonts w:ascii="Arial" w:hAnsi="Arial" w:cs="Arial"/>
+              </w:rPr>
+              <w:t xml:space="preserve">(patient </w:t>
+            </w:r>
+            <w:r>
+              <w:rPr>
+                <w:rFonts w:ascii="Arial" w:hAnsi="Arial" w:cs="Arial"/>
+              </w:rPr>
+              <w:t>ID</w:t>
+            </w:r>
+            <w:r>
+              <w:rPr>
+                <w:rFonts w:ascii="Arial" w:hAnsi="Arial" w:cs="Arial"/>
+              </w:rPr>
+              <w:t>, last name, fi</w:t>
+            </w:r>
+            <w:r>
+              <w:rPr>
+                <w:rFonts w:ascii="Arial" w:hAnsi="Arial" w:cs="Arial"/>
+              </w:rPr>
+              <w:t>r</w:t>
+            </w:r>
+            <w:r>
+              <w:rPr>
+                <w:rFonts w:ascii="Arial" w:hAnsi="Arial" w:cs="Arial"/>
+              </w:rPr>
+              <w:t>st name, street address, suburb, city, phone number)</w:t>
+            </w:r>
+            <w:r>
+              <w:rPr>
+                <w:rFonts w:ascii="Arial" w:hAnsi="Arial" w:cs="Arial"/>
+              </w:rPr>
+              <w:t>.</w:t>
+            </w:r>
+          </w:p>
+          <w:p>
+            <w:pPr>
+              <w:rPr>
+                <w:rFonts w:ascii="Arial" w:hAnsi="Arial" w:cs="Arial"/>
+              </w:rPr>
+            </w:pPr>
+            <w:r>
+              <w:rPr>
+                <w:rFonts w:ascii="Arial" w:hAnsi="Arial" w:cs="Arial"/>
+              </w:rPr>
+              <w:t>Step</w:t>
+            </w:r>
+            <w:r>
+              <w:rPr>
+                <w:rFonts w:ascii="Arial" w:hAnsi="Arial" w:cs="Arial"/>
+              </w:rPr>
+              <w:t xml:space="preserve"> 8</w:t>
+            </w:r>
+            <w:r>
+              <w:rPr>
+                <w:rFonts w:ascii="Arial" w:hAnsi="Arial" w:cs="Arial"/>
+              </w:rPr>
+              <w:t>: The assistant administrator</w:t>
+            </w:r>
+            <w:r>
+              <w:rPr>
+                <w:rFonts w:ascii="Arial" w:hAnsi="Arial" w:cs="Arial"/>
+              </w:rPr>
+              <w:t xml:space="preserve"> </w:t>
+            </w:r>
+            <w:r>
+              <w:rPr>
+                <w:rFonts w:ascii="Arial" w:hAnsi="Arial" w:cs="Arial"/>
+              </w:rPr>
+              <w:t>chooses</w:t>
+            </w:r>
+            <w:r>
+              <w:rPr>
+                <w:rFonts w:ascii="Arial" w:hAnsi="Arial" w:cs="Arial"/>
+              </w:rPr>
+              <w:t xml:space="preserve"> to delete the patient</w:t>
+            </w:r>
+            <w:r>
+              <w:rPr>
+                <w:rFonts w:ascii="Arial" w:hAnsi="Arial" w:cs="Arial"/>
+              </w:rPr>
+              <w:t>.</w:t>
+            </w:r>
+          </w:p>
+          <w:p>
+            <w:pPr>
+              <w:rPr>
+                <w:rFonts w:ascii="Arial" w:hAnsi="Arial" w:cs="Arial"/>
+              </w:rPr>
+            </w:pPr>
+            <w:r>
+              <w:rPr>
+                <w:rFonts w:ascii="Arial" w:hAnsi="Arial" w:cs="Arial"/>
+              </w:rPr>
+              <w:t xml:space="preserve">Step </w:t>
+            </w:r>
+            <w:r>
+              <w:rPr>
+                <w:rFonts w:ascii="Arial" w:hAnsi="Arial" w:cs="Arial"/>
+              </w:rPr>
+              <w:t>9</w:t>
+            </w:r>
+            <w:r>
+              <w:rPr>
+                <w:rFonts w:ascii="Arial" w:hAnsi="Arial" w:cs="Arial"/>
+              </w:rPr>
+              <w:t>: The system</w:t>
+            </w:r>
+            <w:r>
+              <w:rPr>
+                <w:rFonts w:ascii="Arial" w:hAnsi="Arial" w:cs="Arial"/>
+              </w:rPr>
+              <w:t xml:space="preserve"> </w:t>
+            </w:r>
+            <w:r>
+              <w:rPr>
+                <w:rFonts w:ascii="Arial" w:hAnsi="Arial" w:cs="Arial"/>
+              </w:rPr>
+              <w:t xml:space="preserve">checks if the patient has </w:t>
+            </w:r>
+            <w:r>
+              <w:rPr>
+                <w:rFonts w:ascii="Arial" w:hAnsi="Arial" w:cs="Arial"/>
+              </w:rPr>
+              <w:t>any admissions.</w:t>
+            </w:r>
+          </w:p>
+          <w:p>
+            <w:pPr>
+              <w:spacing w:after="120"/>
+              <w:rPr>
+                <w:rFonts w:ascii="Arial" w:hAnsi="Arial" w:cs="Arial"/>
+              </w:rPr>
+            </w:pPr>
+            <w:r>
+              <w:rPr>
+                <w:rFonts w:ascii="Arial" w:hAnsi="Arial" w:cs="Arial"/>
+              </w:rPr>
+              <w:t xml:space="preserve">Step </w:t>
+            </w:r>
+            <w:r>
+              <w:rPr>
+                <w:rFonts w:ascii="Arial" w:hAnsi="Arial" w:cs="Arial"/>
+              </w:rPr>
+              <w:t>10</w:t>
+            </w:r>
+            <w:r>
+              <w:rPr>
+                <w:rFonts w:ascii="Arial" w:hAnsi="Arial" w:cs="Arial"/>
+              </w:rPr>
+              <w:t xml:space="preserve">: </w:t>
+            </w:r>
+            <w:r>
+              <w:rPr>
+                <w:rFonts w:ascii="Arial" w:hAnsi="Arial" w:cs="Arial"/>
+              </w:rPr>
+              <w:t>The system deletes the patient.</w:t>
+            </w:r>
+          </w:p>
+          <w:p>
+            <w:pPr>
+              <w:spacing w:after="120"/>
+              <w:rPr>
+                <w:rFonts w:ascii="Arial" w:hAnsi="Arial" w:cs="Arial"/>
+              </w:rPr>
+            </w:pPr>
+            <w:r>
+              <w:rPr>
+                <w:rFonts w:ascii="Arial" w:hAnsi="Arial" w:cs="Arial"/>
+              </w:rPr>
+              <w:t xml:space="preserve">Step </w:t>
+            </w:r>
+            <w:r>
+              <w:rPr>
+                <w:rFonts w:ascii="Arial" w:hAnsi="Arial" w:cs="Arial"/>
+              </w:rPr>
+              <w:t>11</w:t>
+            </w:r>
+            <w:r>
+              <w:rPr>
+                <w:rFonts w:ascii="Arial" w:hAnsi="Arial" w:cs="Arial"/>
+              </w:rPr>
+              <w:t xml:space="preserve">: The system </w:t>
+            </w:r>
+            <w:r>
+              <w:rPr>
+                <w:rFonts w:ascii="Arial" w:hAnsi="Arial" w:cs="Arial"/>
+              </w:rPr>
+              <w:t xml:space="preserve">displays the </w:t>
+            </w:r>
+            <w:r>
+              <w:rPr>
+                <w:rFonts w:ascii="Arial" w:hAnsi="Arial" w:cs="Arial"/>
+              </w:rPr>
+              <w:t xml:space="preserve">“Patient </w:t>
+            </w:r>
+            <w:r>
+              <w:rPr>
+                <w:rFonts w:ascii="Arial" w:hAnsi="Arial" w:cs="Arial"/>
+              </w:rPr>
+              <w:t>deleted</w:t>
+            </w:r>
+            <w:r>
+              <w:rPr>
+                <w:rFonts w:ascii="Arial" w:hAnsi="Arial" w:cs="Arial"/>
+              </w:rPr>
+              <w:t xml:space="preserve"> successfully” message</w:t>
+            </w:r>
+            <w:r>
+              <w:rPr>
+                <w:rFonts w:ascii="Arial" w:hAnsi="Arial" w:cs="Arial"/>
+              </w:rPr>
+              <w:t>.</w:t>
+            </w:r>
+          </w:p>
+          <w:p>
+            <w:pPr>
+              <w:rPr>
+                <w:rFonts w:ascii="Arial" w:hAnsi="Arial" w:cs="Arial"/>
+              </w:rPr>
+            </w:pPr>
+            <w:r>
+              <w:rPr>
+                <w:rFonts w:ascii="Arial" w:hAnsi="Arial" w:cs="Arial"/>
+              </w:rPr>
+              <w:t xml:space="preserve">Step </w:t>
+            </w:r>
+            <w:r>
+              <w:rPr>
+                <w:rFonts w:ascii="Arial" w:hAnsi="Arial" w:cs="Arial"/>
+              </w:rPr>
+              <w:t>12</w:t>
+            </w:r>
+            <w:r>
+              <w:rPr>
+                <w:rFonts w:ascii="Arial" w:hAnsi="Arial" w:cs="Arial"/>
+              </w:rPr>
+              <w:t>: The system displays the “</w:t>
+            </w:r>
+            <w:r>
+              <w:rPr>
+                <w:rFonts w:ascii="Arial" w:hAnsi="Arial" w:cs="Arial"/>
+              </w:rPr>
+              <w:t>Delete</w:t>
+            </w:r>
+            <w:r>
+              <w:rPr>
+                <w:rFonts w:ascii="Arial" w:hAnsi="Arial" w:cs="Arial"/>
+              </w:rPr>
+              <w:t xml:space="preserve"> another patient?” prompt.</w:t>
+            </w:r>
+          </w:p>
+          <w:p>
+            <w:pPr>
+              <w:spacing w:after="120"/>
+              <w:rPr>
+                <w:rFonts w:ascii="Arial" w:hAnsi="Arial" w:cs="Arial"/>
+              </w:rPr>
+            </w:pPr>
+            <w:r>
+              <w:rPr>
+                <w:rFonts w:ascii="Arial" w:hAnsi="Arial" w:cs="Arial"/>
+              </w:rPr>
+              <w:t xml:space="preserve">Step 13: </w:t>
+            </w:r>
+            <w:r>
+              <w:rPr>
+                <w:rFonts w:ascii="Arial" w:hAnsi="Arial" w:cs="Arial"/>
+              </w:rPr>
+              <w:t xml:space="preserve">The assistant administrator </w:t>
+            </w:r>
+            <w:r>
+              <w:rPr>
+                <w:rFonts w:ascii="Arial" w:hAnsi="Arial" w:cs="Arial"/>
+              </w:rPr>
+              <w:t>chooses</w:t>
+            </w:r>
+            <w:r>
+              <w:rPr>
+                <w:rFonts w:ascii="Arial" w:hAnsi="Arial" w:cs="Arial"/>
+              </w:rPr>
+              <w:t xml:space="preserve"> to end the use case</w:t>
+            </w:r>
+            <w:r>
+              <w:rPr>
+                <w:rFonts w:ascii="Arial" w:hAnsi="Arial" w:cs="Arial"/>
+              </w:rPr>
+              <w:t>.</w:t>
+            </w:r>
+          </w:p>
+          <w:p>
+            <w:pPr>
+              <w:spacing w:after="120"/>
+              <w:rPr>
+                <w:rFonts w:ascii="Arial" w:hAnsi="Arial" w:cs="Arial"/>
+              </w:rPr>
+            </w:pPr>
+            <w:r>
+              <w:rPr>
+                <w:rFonts w:ascii="Arial" w:hAnsi="Arial" w:cs="Arial"/>
+              </w:rPr>
+              <w:t>Step 14: The system closes the form to end the use case.</w:t>
+            </w:r>
+          </w:p>
+        </w:tc>
+      </w:tr>
+      <w:tr>
+        <w:tc>
+          <w:tcPr>
+            <w:tcW w:w="2836" w:type="dxa"/>
+            <w:tcBorders>
+              <w:left w:val="single" w:sz="12" w:space="0" w:color="auto"/>
+              <w:right w:val="single" w:sz="8" w:space="0" w:color="auto"/>
+            </w:tcBorders>
+            <w:shd w:val="clear" w:color="auto" w:fill="8EAADB" w:themeFill="accent1" w:themeFillTint="99"/>
+          </w:tcPr>
+          <w:p>
+            <w:pPr>
+              <w:rPr>
+                <w:rFonts w:ascii="Arial" w:hAnsi="Arial" w:cs="Arial"/>
+                <w:b/>
+                <w:szCs w:val="22"/>
+              </w:rPr>
+            </w:pPr>
+            <w:r>
+              <w:rPr>
+                <w:rFonts w:ascii="Arial" w:hAnsi="Arial" w:cs="Arial"/>
+                <w:b/>
+                <w:szCs w:val="22"/>
+              </w:rPr>
+              <w:t>OF EVENTS:</w:t>
+            </w:r>
+          </w:p>
+          <w:p>
+            <w:pPr>
+              <w:rPr>
+                <w:rFonts w:ascii="Arial" w:hAnsi="Arial" w:cs="Arial"/>
+                <w:b/>
+                <w:szCs w:val="22"/>
+              </w:rPr>
+            </w:pPr>
+          </w:p>
+        </w:tc>
+        <w:tc>
+          <w:tcPr>
+            <w:tcW w:w="7088" w:type="dxa"/>
+            <w:gridSpan w:val="2"/>
+            <w:vMerge/>
+            <w:tcBorders>
+              <w:left w:val="single" w:sz="8" w:space="0" w:color="auto"/>
+              <w:right w:val="single" w:sz="12" w:space="0" w:color="auto"/>
+            </w:tcBorders>
+          </w:tcPr>
+          <w:p>
+            <w:pPr>
+              <w:rPr>
+                <w:rFonts w:ascii="Arial" w:hAnsi="Arial" w:cs="Arial"/>
+                <w:szCs w:val="22"/>
+              </w:rPr>
+            </w:pPr>
+          </w:p>
+        </w:tc>
+      </w:tr>
+      <w:tr>
+        <w:tc>
+          <w:tcPr>
+            <w:tcW w:w="2836" w:type="dxa"/>
+            <w:tcBorders>
+              <w:left w:val="single" w:sz="12" w:space="0" w:color="auto"/>
+              <w:right w:val="single" w:sz="8" w:space="0" w:color="auto"/>
+            </w:tcBorders>
+            <w:shd w:val="clear" w:color="auto" w:fill="8EAADB" w:themeFill="accent1" w:themeFillTint="99"/>
+          </w:tcPr>
+          <w:p>
+            <w:pPr>
+              <w:rPr>
+                <w:rFonts w:ascii="Arial" w:hAnsi="Arial" w:cs="Arial"/>
+                <w:b/>
+                <w:szCs w:val="22"/>
+              </w:rPr>
+            </w:pPr>
+          </w:p>
+        </w:tc>
+        <w:tc>
+          <w:tcPr>
+            <w:tcW w:w="7088" w:type="dxa"/>
+            <w:gridSpan w:val="2"/>
+            <w:vMerge/>
+            <w:tcBorders>
+              <w:left w:val="single" w:sz="8" w:space="0" w:color="auto"/>
+              <w:right w:val="single" w:sz="12" w:space="0" w:color="auto"/>
+            </w:tcBorders>
+          </w:tcPr>
+          <w:p>
+            <w:pPr>
+              <w:rPr>
+                <w:rFonts w:ascii="Arial" w:hAnsi="Arial" w:cs="Arial"/>
+                <w:szCs w:val="22"/>
+              </w:rPr>
+            </w:pPr>
+          </w:p>
+        </w:tc>
+      </w:tr>
+      <w:tr>
+        <w:tc>
+          <w:tcPr>
+            <w:tcW w:w="2836" w:type="dxa"/>
+            <w:tcBorders>
+              <w:left w:val="single" w:sz="12" w:space="0" w:color="auto"/>
+              <w:right w:val="single" w:sz="8" w:space="0" w:color="auto"/>
+            </w:tcBorders>
+            <w:shd w:val="clear" w:color="auto" w:fill="8EAADB" w:themeFill="accent1" w:themeFillTint="99"/>
+          </w:tcPr>
+          <w:p>
+            <w:pPr>
+              <w:rPr>
+                <w:rFonts w:ascii="Arial" w:hAnsi="Arial" w:cs="Arial"/>
+                <w:b/>
+                <w:szCs w:val="22"/>
+              </w:rPr>
+            </w:pPr>
+          </w:p>
+        </w:tc>
+        <w:tc>
+          <w:tcPr>
+            <w:tcW w:w="7088" w:type="dxa"/>
+            <w:gridSpan w:val="2"/>
+            <w:vMerge/>
+            <w:tcBorders>
+              <w:left w:val="single" w:sz="8" w:space="0" w:color="auto"/>
+              <w:right w:val="single" w:sz="12" w:space="0" w:color="auto"/>
+            </w:tcBorders>
+          </w:tcPr>
+          <w:p>
+            <w:pPr>
+              <w:rPr>
+                <w:rFonts w:ascii="Arial" w:hAnsi="Arial" w:cs="Arial"/>
+                <w:szCs w:val="22"/>
+              </w:rPr>
+            </w:pPr>
+          </w:p>
+        </w:tc>
+      </w:tr>
+      <w:tr>
+        <w:tc>
+          <w:tcPr>
+            <w:tcW w:w="2836" w:type="dxa"/>
+            <w:tcBorders>
+              <w:left w:val="single" w:sz="12" w:space="0" w:color="auto"/>
+              <w:right w:val="single" w:sz="8" w:space="0" w:color="auto"/>
+            </w:tcBorders>
+            <w:shd w:val="clear" w:color="auto" w:fill="8EAADB" w:themeFill="accent1" w:themeFillTint="99"/>
+          </w:tcPr>
+          <w:p>
+            <w:pPr>
+              <w:rPr>
+                <w:rFonts w:ascii="Arial" w:hAnsi="Arial" w:cs="Arial"/>
+                <w:b/>
+                <w:szCs w:val="22"/>
+              </w:rPr>
+            </w:pPr>
+          </w:p>
+        </w:tc>
+        <w:tc>
+          <w:tcPr>
+            <w:tcW w:w="7088" w:type="dxa"/>
+            <w:gridSpan w:val="2"/>
+            <w:vMerge/>
+            <w:tcBorders>
+              <w:left w:val="single" w:sz="8" w:space="0" w:color="auto"/>
+              <w:right w:val="single" w:sz="12" w:space="0" w:color="auto"/>
+            </w:tcBorders>
+          </w:tcPr>
+          <w:p>
+            <w:pPr>
+              <w:rPr>
+                <w:rFonts w:ascii="Arial" w:hAnsi="Arial" w:cs="Arial"/>
+                <w:b/>
+                <w:szCs w:val="22"/>
+              </w:rPr>
+            </w:pPr>
+          </w:p>
+        </w:tc>
+      </w:tr>
+      <w:tr>
+        <w:trPr>
+          <w:trHeight w:val="3597"/>
+        </w:trPr>
+        <w:tc>
+          <w:tcPr>
+            <w:tcW w:w="2836" w:type="dxa"/>
+            <w:tcBorders>
+              <w:left w:val="single" w:sz="12" w:space="0" w:color="auto"/>
+              <w:right w:val="single" w:sz="8" w:space="0" w:color="auto"/>
+            </w:tcBorders>
+            <w:shd w:val="clear" w:color="auto" w:fill="8EAADB" w:themeFill="accent1" w:themeFillTint="99"/>
+          </w:tcPr>
+          <w:p>
+            <w:pPr>
+              <w:rPr>
+                <w:rFonts w:ascii="Arial" w:hAnsi="Arial" w:cs="Arial"/>
+                <w:b/>
+                <w:szCs w:val="22"/>
+              </w:rPr>
+            </w:pPr>
+          </w:p>
+        </w:tc>
+        <w:tc>
+          <w:tcPr>
+            <w:tcW w:w="7088" w:type="dxa"/>
+            <w:gridSpan w:val="2"/>
+            <w:vMerge/>
+            <w:tcBorders>
+              <w:left w:val="single" w:sz="8" w:space="0" w:color="auto"/>
+              <w:right w:val="single" w:sz="12" w:space="0" w:color="auto"/>
+            </w:tcBorders>
+          </w:tcPr>
+          <w:p>
+            <w:pPr>
+              <w:rPr>
+                <w:rFonts w:ascii="Arial" w:hAnsi="Arial" w:cs="Arial"/>
+                <w:szCs w:val="22"/>
+              </w:rPr>
+            </w:pPr>
+          </w:p>
+        </w:tc>
+      </w:tr>
+      <w:tr>
+        <w:trPr>
+          <w:trHeight w:val="698"/>
+        </w:trPr>
+        <w:tc>
+          <w:tcPr>
+            <w:tcW w:w="2836" w:type="dxa"/>
+            <w:vMerge w:val="restart"/>
+            <w:tcBorders>
+              <w:top w:val="single" w:sz="12" w:space="0" w:color="auto"/>
+              <w:left w:val="single" w:sz="12" w:space="0" w:color="auto"/>
+              <w:right w:val="single" w:sz="8" w:space="0" w:color="auto"/>
+            </w:tcBorders>
+            <w:shd w:val="clear" w:color="auto" w:fill="8EAADB" w:themeFill="accent1" w:themeFillTint="99"/>
+          </w:tcPr>
+          <w:p>
+            <w:pPr>
+              <w:rPr>
+                <w:rFonts w:ascii="Arial" w:hAnsi="Arial" w:cs="Arial"/>
+                <w:b/>
+                <w:szCs w:val="22"/>
+              </w:rPr>
+            </w:pPr>
+            <w:r>
+              <w:rPr>
+                <w:rFonts w:ascii="Arial" w:hAnsi="Arial" w:cs="Arial"/>
+                <w:b/>
+                <w:szCs w:val="22"/>
+              </w:rPr>
+              <w:t>ALTERNATE COURSES:</w:t>
+            </w:r>
+          </w:p>
+        </w:tc>
+        <w:tc>
+          <w:tcPr>
+            <w:tcW w:w="7088" w:type="dxa"/>
+            <w:gridSpan w:val="2"/>
+            <w:tcBorders>
+              <w:top w:val="single" w:sz="12" w:space="0" w:color="auto"/>
+              <w:left w:val="single" w:sz="8" w:space="0" w:color="auto"/>
+              <w:right w:val="single" w:sz="12" w:space="0" w:color="auto"/>
+            </w:tcBorders>
+          </w:tcPr>
+          <w:p>
+            <w:pPr>
+              <w:spacing w:after="120"/>
+              <w:rPr>
+                <w:rFonts w:ascii="Arial" w:hAnsi="Arial" w:cs="Arial"/>
+                <w:szCs w:val="22"/>
+              </w:rPr>
+            </w:pPr>
+            <w:r>
+              <w:rPr>
+                <w:rFonts w:ascii="Arial" w:hAnsi="Arial" w:cs="Arial"/>
+                <w:szCs w:val="22"/>
+              </w:rPr>
+              <w:t xml:space="preserve">Step </w:t>
+            </w:r>
+            <w:r>
+              <w:rPr>
+                <w:rFonts w:ascii="Arial" w:hAnsi="Arial" w:cs="Arial"/>
+                <w:szCs w:val="22"/>
+              </w:rPr>
+              <w:t>5</w:t>
+            </w:r>
+            <w:r>
+              <w:rPr>
+                <w:rFonts w:ascii="Arial" w:hAnsi="Arial" w:cs="Arial"/>
+                <w:szCs w:val="22"/>
+              </w:rPr>
+              <w:t xml:space="preserve">a1: The </w:t>
+            </w:r>
+            <w:r>
+              <w:rPr>
+                <w:rFonts w:ascii="Arial" w:hAnsi="Arial" w:cs="Arial"/>
+                <w:szCs w:val="22"/>
+              </w:rPr>
+              <w:t>assistant administrator</w:t>
+            </w:r>
+            <w:r>
+              <w:rPr>
+                <w:rFonts w:ascii="Arial" w:hAnsi="Arial" w:cs="Arial"/>
+                <w:szCs w:val="22"/>
+              </w:rPr>
+              <w:t xml:space="preserve"> </w:t>
+            </w:r>
+            <w:r>
+              <w:rPr>
+                <w:rFonts w:ascii="Arial" w:hAnsi="Arial" w:cs="Arial"/>
+                <w:szCs w:val="22"/>
+              </w:rPr>
+              <w:t>chooses</w:t>
+            </w:r>
+            <w:r>
+              <w:rPr>
+                <w:rFonts w:ascii="Arial" w:hAnsi="Arial" w:cs="Arial"/>
+                <w:szCs w:val="22"/>
+              </w:rPr>
+              <w:t xml:space="preserve"> </w:t>
+            </w:r>
+            <w:r>
+              <w:rPr>
+                <w:rFonts w:ascii="Arial" w:hAnsi="Arial" w:cs="Arial"/>
+                <w:szCs w:val="22"/>
+              </w:rPr>
+              <w:t>to cancel the operation.</w:t>
+            </w:r>
+          </w:p>
+          <w:p>
+            <w:pPr>
+              <w:spacing w:after="120"/>
+              <w:rPr>
+                <w:rFonts w:ascii="Arial" w:hAnsi="Arial" w:cs="Arial"/>
+                <w:szCs w:val="22"/>
+              </w:rPr>
+            </w:pPr>
+            <w:r>
+              <w:rPr>
+                <w:rFonts w:ascii="Arial" w:hAnsi="Arial" w:cs="Arial"/>
+                <w:szCs w:val="22"/>
+              </w:rPr>
+              <w:t xml:space="preserve">Step </w:t>
+            </w:r>
+            <w:r>
+              <w:rPr>
+                <w:rFonts w:ascii="Arial" w:hAnsi="Arial" w:cs="Arial"/>
+                <w:szCs w:val="22"/>
+              </w:rPr>
+              <w:t>5</w:t>
+            </w:r>
+            <w:r>
+              <w:rPr>
+                <w:rFonts w:ascii="Arial" w:hAnsi="Arial" w:cs="Arial"/>
+                <w:szCs w:val="22"/>
+              </w:rPr>
+              <w:t xml:space="preserve">a2: The system </w:t>
+            </w:r>
+            <w:r>
+              <w:rPr>
+                <w:rFonts w:ascii="Arial" w:hAnsi="Arial" w:cs="Arial"/>
+                <w:szCs w:val="22"/>
+              </w:rPr>
+              <w:t xml:space="preserve">goes to step </w:t>
+            </w:r>
+            <w:r>
+              <w:rPr>
+                <w:rFonts w:ascii="Arial" w:hAnsi="Arial" w:cs="Arial"/>
+                <w:szCs w:val="22"/>
+              </w:rPr>
+              <w:t>14</w:t>
+            </w:r>
+            <w:r>
+              <w:rPr>
+                <w:rFonts w:ascii="Arial" w:hAnsi="Arial" w:cs="Arial"/>
+                <w:szCs w:val="22"/>
+              </w:rPr>
+              <w:t>.</w:t>
+            </w:r>
+          </w:p>
+        </w:tc>
+      </w:tr>
+      <w:tr>
+        <w:tc>
+          <w:tcPr>
+            <w:tcW w:w="2836" w:type="dxa"/>
+            <w:vMerge/>
+            <w:tcBorders>
+              <w:left w:val="single" w:sz="12" w:space="0" w:color="auto"/>
+              <w:bottom w:val="nil"/>
+              <w:right w:val="single" w:sz="8" w:space="0" w:color="auto"/>
+            </w:tcBorders>
+            <w:shd w:val="clear" w:color="auto" w:fill="8EAADB" w:themeFill="accent1" w:themeFillTint="99"/>
+          </w:tcPr>
+          <w:p>
+            <w:pPr>
+              <w:rPr>
+                <w:rFonts w:ascii="Arial" w:hAnsi="Arial" w:cs="Arial"/>
+                <w:b/>
+                <w:szCs w:val="22"/>
+              </w:rPr>
+            </w:pPr>
+          </w:p>
+        </w:tc>
+        <w:tc>
+          <w:tcPr>
+            <w:tcW w:w="7088" w:type="dxa"/>
+            <w:gridSpan w:val="2"/>
+            <w:tcBorders>
+              <w:top w:val="single" w:sz="12" w:space="0" w:color="auto"/>
+              <w:left w:val="single" w:sz="8" w:space="0" w:color="auto"/>
+              <w:bottom w:val="single" w:sz="6" w:space="0" w:color="auto"/>
+              <w:right w:val="single" w:sz="12" w:space="0" w:color="auto"/>
+            </w:tcBorders>
+          </w:tcPr>
+          <w:p>
+            <w:pPr>
+              <w:spacing w:after="120"/>
+              <w:rPr>
+                <w:rFonts w:ascii="Arial" w:hAnsi="Arial" w:cs="Arial"/>
+                <w:szCs w:val="22"/>
+              </w:rPr>
+            </w:pPr>
+            <w:r>
+              <w:rPr>
+                <w:rFonts w:ascii="Arial" w:hAnsi="Arial" w:cs="Arial"/>
+                <w:szCs w:val="22"/>
+              </w:rPr>
+              <w:t xml:space="preserve">Step </w:t>
+            </w:r>
+            <w:r>
+              <w:rPr>
+                <w:rFonts w:ascii="Arial" w:hAnsi="Arial" w:cs="Arial"/>
+                <w:szCs w:val="22"/>
+              </w:rPr>
+              <w:t>8</w:t>
+            </w:r>
+            <w:r>
+              <w:rPr>
+                <w:rFonts w:ascii="Arial" w:hAnsi="Arial" w:cs="Arial"/>
+                <w:szCs w:val="22"/>
+              </w:rPr>
+              <w:t xml:space="preserve">a1: The </w:t>
+            </w:r>
+            <w:r>
+              <w:rPr>
+                <w:rFonts w:ascii="Arial" w:hAnsi="Arial" w:cs="Arial"/>
+                <w:szCs w:val="22"/>
+              </w:rPr>
+              <w:t>assistant administrator chooses to cancel the operation</w:t>
+            </w:r>
+            <w:r>
+              <w:rPr>
+                <w:rFonts w:ascii="Arial" w:hAnsi="Arial" w:cs="Arial"/>
+              </w:rPr>
+              <w:t>.</w:t>
+            </w:r>
+          </w:p>
+          <w:p>
+            <w:pPr>
+              <w:spacing w:after="120"/>
+              <w:rPr>
+                <w:rFonts w:ascii="Arial" w:hAnsi="Arial" w:cs="Arial"/>
+                <w:szCs w:val="22"/>
+              </w:rPr>
+            </w:pPr>
+            <w:r>
+              <w:rPr>
+                <w:rFonts w:ascii="Arial" w:hAnsi="Arial" w:cs="Arial"/>
+                <w:szCs w:val="22"/>
+              </w:rPr>
+              <w:t xml:space="preserve">Step </w:t>
+            </w:r>
+            <w:r>
+              <w:rPr>
+                <w:rFonts w:ascii="Arial" w:hAnsi="Arial" w:cs="Arial"/>
+                <w:szCs w:val="22"/>
+              </w:rPr>
+              <w:t>8</w:t>
+            </w:r>
+            <w:r>
+              <w:rPr>
+                <w:rFonts w:ascii="Arial" w:hAnsi="Arial" w:cs="Arial"/>
+                <w:szCs w:val="22"/>
+              </w:rPr>
+              <w:t xml:space="preserve">a2: The system goes to step </w:t>
+            </w:r>
+            <w:r>
+              <w:rPr>
+                <w:rFonts w:ascii="Arial" w:hAnsi="Arial" w:cs="Arial"/>
+                <w:szCs w:val="22"/>
+              </w:rPr>
+              <w:t>14</w:t>
+            </w:r>
+            <w:r>
+              <w:rPr>
+                <w:rFonts w:ascii="Arial" w:hAnsi="Arial" w:cs="Arial"/>
+                <w:szCs w:val="22"/>
+              </w:rPr>
+              <w:t>.</w:t>
+            </w:r>
+          </w:p>
+        </w:tc>
+      </w:tr>
+      <w:tr>
+        <w:tc>
+          <w:tcPr>
+            <w:tcW w:w="2836" w:type="dxa"/>
+            <w:tcBorders>
+              <w:left w:val="single" w:sz="12" w:space="0" w:color="auto"/>
+              <w:bottom w:val="nil"/>
+              <w:right w:val="single" w:sz="8" w:space="0" w:color="auto"/>
+            </w:tcBorders>
+            <w:shd w:val="clear" w:color="auto" w:fill="8EAADB" w:themeFill="accent1" w:themeFillTint="99"/>
+          </w:tcPr>
+          <w:p>
+            <w:pPr>
+              <w:rPr>
+                <w:rFonts w:ascii="Arial" w:hAnsi="Arial" w:cs="Arial"/>
+                <w:b/>
+                <w:szCs w:val="22"/>
+              </w:rPr>
+            </w:pPr>
+          </w:p>
+        </w:tc>
+        <w:tc>
+          <w:tcPr>
+            <w:tcW w:w="7088" w:type="dxa"/>
+            <w:gridSpan w:val="2"/>
+            <w:tcBorders>
+              <w:top w:val="single" w:sz="12" w:space="0" w:color="auto"/>
+              <w:left w:val="single" w:sz="8" w:space="0" w:color="auto"/>
+              <w:bottom w:val="single" w:sz="6" w:space="0" w:color="auto"/>
+              <w:right w:val="single" w:sz="12" w:space="0" w:color="auto"/>
+            </w:tcBorders>
+          </w:tcPr>
+          <w:p>
+            <w:pPr>
+              <w:spacing w:after="120"/>
+              <w:rPr>
+                <w:rFonts w:ascii="Arial" w:hAnsi="Arial" w:cs="Arial"/>
+                <w:szCs w:val="22"/>
+              </w:rPr>
+            </w:pPr>
+            <w:r>
+              <w:rPr>
+                <w:rFonts w:ascii="Arial" w:hAnsi="Arial" w:cs="Arial"/>
+                <w:szCs w:val="22"/>
+              </w:rPr>
+              <w:t xml:space="preserve">Step </w:t>
+            </w:r>
+            <w:r>
+              <w:rPr>
+                <w:rFonts w:ascii="Arial" w:hAnsi="Arial" w:cs="Arial"/>
+                <w:szCs w:val="22"/>
+              </w:rPr>
+              <w:t>13</w:t>
+            </w:r>
+            <w:r>
+              <w:rPr>
+                <w:rFonts w:ascii="Arial" w:hAnsi="Arial" w:cs="Arial"/>
+                <w:szCs w:val="22"/>
+              </w:rPr>
+              <w:t xml:space="preserve">a1: The assistant administrator </w:t>
+            </w:r>
+            <w:r>
+              <w:rPr>
+                <w:rFonts w:ascii="Arial" w:hAnsi="Arial" w:cs="Arial"/>
+                <w:szCs w:val="22"/>
+              </w:rPr>
+              <w:t>chooses to delete another patient.</w:t>
+            </w:r>
+          </w:p>
+          <w:p>
+            <w:pPr>
+              <w:spacing w:after="120"/>
+              <w:rPr>
+                <w:rFonts w:ascii="Arial" w:hAnsi="Arial" w:cs="Arial"/>
+              </w:rPr>
+            </w:pPr>
+            <w:r>
+              <w:rPr>
+                <w:rFonts w:ascii="Arial" w:hAnsi="Arial" w:cs="Arial"/>
+                <w:szCs w:val="22"/>
+              </w:rPr>
+              <w:t xml:space="preserve">Step </w:t>
+            </w:r>
+            <w:r>
+              <w:rPr>
+                <w:rFonts w:ascii="Arial" w:hAnsi="Arial" w:cs="Arial"/>
+                <w:szCs w:val="22"/>
+              </w:rPr>
+              <w:t>13</w:t>
+            </w:r>
+            <w:r>
+              <w:rPr>
+                <w:rFonts w:ascii="Arial" w:hAnsi="Arial" w:cs="Arial"/>
+                <w:szCs w:val="22"/>
+              </w:rPr>
+              <w:t xml:space="preserve">a2: The system </w:t>
+            </w:r>
+            <w:r>
+              <w:rPr>
+                <w:rFonts w:ascii="Arial" w:hAnsi="Arial" w:cs="Arial"/>
+              </w:rPr>
+              <w:t xml:space="preserve">goes to step </w:t>
+            </w:r>
+            <w:r>
+              <w:rPr>
+                <w:rFonts w:ascii="Arial" w:hAnsi="Arial" w:cs="Arial"/>
+              </w:rPr>
+              <w:t>3</w:t>
+            </w:r>
+            <w:r>
+              <w:rPr>
+                <w:rFonts w:ascii="Arial" w:hAnsi="Arial" w:cs="Arial"/>
+              </w:rPr>
+              <w:t>.</w:t>
+            </w:r>
+          </w:p>
+        </w:tc>
+      </w:tr>
+      <w:tr>
+        <w:tc>
+          <w:tcPr>
+            <w:tcW w:w="2836" w:type="dxa"/>
+            <w:tcBorders>
+              <w:top w:val="single" w:sz="12" w:space="0" w:color="auto"/>
+              <w:left w:val="single" w:sz="12" w:space="0" w:color="auto"/>
+              <w:bottom w:val="single" w:sz="12" w:space="0" w:color="auto"/>
+              <w:right w:val="single" w:sz="8" w:space="0" w:color="auto"/>
+            </w:tcBorders>
+            <w:shd w:val="clear" w:color="auto" w:fill="8EAADB" w:themeFill="accent1" w:themeFillTint="99"/>
+          </w:tcPr>
+          <w:p>
+            <w:pPr>
+              <w:rPr>
+                <w:rFonts w:ascii="Arial" w:hAnsi="Arial" w:cs="Arial"/>
+                <w:b/>
+                <w:szCs w:val="22"/>
+              </w:rPr>
+            </w:pPr>
+            <w:r>
+              <w:rPr>
+                <w:rFonts w:ascii="Arial" w:hAnsi="Arial" w:cs="Arial"/>
+                <w:b/>
+                <w:szCs w:val="22"/>
+              </w:rPr>
+              <w:t>POST CONDITIONS:</w:t>
+            </w:r>
+          </w:p>
+        </w:tc>
+        <w:tc>
+          <w:tcPr>
+            <w:tcW w:w="7088" w:type="dxa"/>
+            <w:gridSpan w:val="2"/>
+            <w:tcBorders>
+              <w:top w:val="single" w:sz="12" w:space="0" w:color="auto"/>
+              <w:left w:val="single" w:sz="8" w:space="0" w:color="auto"/>
+              <w:bottom w:val="single" w:sz="12" w:space="0" w:color="auto"/>
+              <w:right w:val="single" w:sz="12" w:space="0" w:color="auto"/>
+            </w:tcBorders>
+          </w:tcPr>
+          <w:p>
+            <w:pPr>
+              <w:rPr>
+                <w:rFonts w:ascii="Arial" w:hAnsi="Arial" w:cs="Arial"/>
+                <w:szCs w:val="22"/>
+              </w:rPr>
+            </w:pPr>
+            <w:r>
+              <w:rPr>
+                <w:rFonts w:ascii="Arial" w:hAnsi="Arial" w:cs="Arial"/>
+                <w:szCs w:val="22"/>
+              </w:rPr>
+              <w:t>None</w:t>
+            </w:r>
+          </w:p>
+        </w:tc>
+      </w:tr>
+      <w:tr>
+        <w:tc>
+          <w:tcPr>
+            <w:tcW w:w="2836" w:type="dxa"/>
+            <w:tcBorders>
+              <w:top w:val="single" w:sz="12" w:space="0" w:color="auto"/>
+              <w:left w:val="single" w:sz="12" w:space="0" w:color="auto"/>
+              <w:right w:val="single" w:sz="8" w:space="0" w:color="auto"/>
+            </w:tcBorders>
+            <w:shd w:val="clear" w:color="auto" w:fill="8EAADB" w:themeFill="accent1" w:themeFillTint="99"/>
+          </w:tcPr>
+          <w:p>
+            <w:pPr>
+              <w:rPr>
+                <w:rFonts w:ascii="Arial" w:hAnsi="Arial" w:cs="Arial"/>
+                <w:b/>
+                <w:szCs w:val="22"/>
+              </w:rPr>
+            </w:pPr>
+            <w:r>
+              <w:rPr>
+                <w:rFonts w:ascii="Arial" w:hAnsi="Arial" w:cs="Arial"/>
+                <w:b/>
+                <w:szCs w:val="22"/>
+              </w:rPr>
+              <w:t>ASSUMPTIONS:</w:t>
+            </w:r>
+          </w:p>
+        </w:tc>
+        <w:tc>
+          <w:tcPr>
+            <w:tcW w:w="7088" w:type="dxa"/>
+            <w:gridSpan w:val="2"/>
+            <w:tcBorders>
+              <w:top w:val="single" w:sz="12" w:space="0" w:color="auto"/>
+              <w:left w:val="single" w:sz="8" w:space="0" w:color="auto"/>
+              <w:bottom w:val="single" w:sz="6" w:space="0" w:color="auto"/>
+              <w:right w:val="single" w:sz="12" w:space="0" w:color="auto"/>
+            </w:tcBorders>
+          </w:tcPr>
+          <w:p>
+            <w:pPr>
+              <w:rPr>
+                <w:rFonts w:ascii="Arial" w:hAnsi="Arial" w:cs="Arial"/>
+                <w:szCs w:val="22"/>
+              </w:rPr>
+            </w:pPr>
+            <w:r>
+              <w:rPr>
+                <w:rFonts w:ascii="Arial" w:hAnsi="Arial" w:cs="Arial"/>
+                <w:szCs w:val="22"/>
+              </w:rPr>
+              <w:t>None</w:t>
+            </w:r>
+          </w:p>
+        </w:tc>
+      </w:tr>
+    </w:tbl>
+    <w:p/>
+    <w:p/>
+    <w:tbl>
+      <w:tblPr>
+        <w:tblW w:w="9924" w:type="dxa"/>
+        <w:tblInd w:w="-441" w:type="dxa"/>
+        <w:tblBorders>
+          <w:top w:val="single" w:sz="6" w:space="0" w:color="auto"/>
+          <w:left w:val="single" w:sz="6" w:space="0" w:color="auto"/>
+          <w:bottom w:val="single" w:sz="6" w:space="0" w:color="auto"/>
+          <w:right w:val="single" w:sz="6" w:space="0" w:color="auto"/>
+        </w:tblBorders>
+        <w:tblLayout w:type="fixed"/>
+        <w:tblLook w:val="0000" w:firstRow="0" w:lastRow="0" w:firstColumn="0" w:lastColumn="0" w:noHBand="0" w:noVBand="0"/>
+      </w:tblPr>
+      <w:tblGrid>
+        <w:gridCol w:w="2836"/>
+        <w:gridCol w:w="4103"/>
+        <w:gridCol w:w="2985"/>
+      </w:tblGrid>
+      <w:tr>
+        <w:tc>
+          <w:tcPr>
+            <w:tcW w:w="2836" w:type="dxa"/>
+            <w:tcBorders>
+              <w:top w:val="single" w:sz="12" w:space="0" w:color="auto"/>
+              <w:left w:val="single" w:sz="12" w:space="0" w:color="auto"/>
+              <w:bottom w:val="single" w:sz="12" w:space="0" w:color="auto"/>
+              <w:right w:val="single" w:sz="6" w:space="0" w:color="auto"/>
+            </w:tcBorders>
+            <w:shd w:val="clear" w:color="auto" w:fill="8EAADB" w:themeFill="accent1" w:themeFillTint="99"/>
+          </w:tcPr>
+          <w:p>
+            <w:pPr>
+              <w:rPr>
+                <w:rFonts w:ascii="Arial" w:hAnsi="Arial" w:cs="Arial"/>
+                <w:b/>
+                <w:szCs w:val="22"/>
+              </w:rPr>
+            </w:pPr>
+            <w:r>
+              <w:rPr>
+                <w:rFonts w:ascii="Arial" w:hAnsi="Arial" w:cs="Arial"/>
+                <w:b/>
+                <w:szCs w:val="22"/>
+              </w:rPr>
+              <w:lastRenderedPageBreak/>
+              <w:t xml:space="preserve">USE CASE NAME:  </w:t>
+            </w:r>
+          </w:p>
+        </w:tc>
+        <w:tc>
+          <w:tcPr>
+            <w:tcW w:w="4103" w:type="dxa"/>
+            <w:tcBorders>
+              <w:top w:val="single" w:sz="12" w:space="0" w:color="auto"/>
+              <w:left w:val="single" w:sz="6" w:space="0" w:color="auto"/>
+              <w:bottom w:val="single" w:sz="12" w:space="0" w:color="auto"/>
+              <w:right w:val="single" w:sz="12" w:space="0" w:color="auto"/>
+            </w:tcBorders>
+          </w:tcPr>
+          <w:p>
+            <w:pPr>
+              <w:rPr>
+                <w:rFonts w:ascii="Arial" w:hAnsi="Arial" w:cs="Arial"/>
+                <w:szCs w:val="22"/>
+              </w:rPr>
+            </w:pPr>
+            <w:r>
+              <w:rPr>
+                <w:rFonts w:ascii="Arial" w:hAnsi="Arial" w:cs="Arial"/>
+                <w:szCs w:val="22"/>
+              </w:rPr>
+              <w:t>Produce Patients Report</w:t>
+            </w:r>
+          </w:p>
+        </w:tc>
+        <w:tc>
+          <w:tcPr>
+            <w:tcW w:w="2985" w:type="dxa"/>
+            <w:tcBorders>
+              <w:top w:val="single" w:sz="12" w:space="0" w:color="auto"/>
+              <w:left w:val="single" w:sz="12" w:space="0" w:color="auto"/>
+              <w:bottom w:val="nil"/>
+              <w:right w:val="single" w:sz="12" w:space="0" w:color="auto"/>
+            </w:tcBorders>
+          </w:tcPr>
+          <w:p>
+            <w:pPr>
+              <w:ind w:firstLine="162"/>
+              <w:jc w:val="center"/>
+              <w:rPr>
+                <w:rFonts w:ascii="Arial" w:hAnsi="Arial" w:cs="Arial"/>
+                <w:b/>
+                <w:bCs/>
+                <w:szCs w:val="22"/>
+              </w:rPr>
+            </w:pPr>
+            <w:r>
+              <w:rPr>
+                <w:rFonts w:ascii="Arial" w:hAnsi="Arial" w:cs="Arial"/>
+                <w:b/>
+                <w:bCs/>
+                <w:szCs w:val="22"/>
+              </w:rPr>
+              <w:t>USE CASE TYPE</w:t>
+            </w:r>
+          </w:p>
+        </w:tc>
+      </w:tr>
+      <w:tr>
+        <w:tc>
+          <w:tcPr>
+            <w:tcW w:w="2836" w:type="dxa"/>
+            <w:tcBorders>
+              <w:top w:val="single" w:sz="12" w:space="0" w:color="auto"/>
+              <w:left w:val="single" w:sz="12" w:space="0" w:color="auto"/>
+              <w:bottom w:val="single" w:sz="12" w:space="0" w:color="auto"/>
+              <w:right w:val="single" w:sz="6" w:space="0" w:color="auto"/>
+            </w:tcBorders>
+            <w:shd w:val="clear" w:color="auto" w:fill="8EAADB" w:themeFill="accent1" w:themeFillTint="99"/>
+          </w:tcPr>
+          <w:p>
+            <w:pPr>
+              <w:rPr>
+                <w:rFonts w:ascii="Arial" w:hAnsi="Arial" w:cs="Arial"/>
+                <w:b/>
+                <w:szCs w:val="22"/>
+              </w:rPr>
+            </w:pPr>
+            <w:r>
+              <w:rPr>
+                <w:rFonts w:ascii="Arial" w:hAnsi="Arial" w:cs="Arial"/>
+                <w:b/>
+                <w:szCs w:val="22"/>
+              </w:rPr>
+              <w:t>USE CASE ID:</w:t>
+            </w:r>
+          </w:p>
+        </w:tc>
+        <w:tc>
+          <w:tcPr>
+            <w:tcW w:w="4103" w:type="dxa"/>
+            <w:tcBorders>
+              <w:top w:val="single" w:sz="12" w:space="0" w:color="auto"/>
+              <w:left w:val="single" w:sz="6" w:space="0" w:color="auto"/>
+              <w:bottom w:val="single" w:sz="12" w:space="0" w:color="auto"/>
+              <w:right w:val="single" w:sz="12" w:space="0" w:color="auto"/>
+            </w:tcBorders>
+          </w:tcPr>
+          <w:p>
+            <w:pPr>
+              <w:rPr>
+                <w:rFonts w:ascii="Arial" w:hAnsi="Arial" w:cs="Arial"/>
+                <w:szCs w:val="22"/>
+              </w:rPr>
+            </w:pPr>
+            <w:r>
+              <w:rPr>
+                <w:rFonts w:ascii="Arial" w:hAnsi="Arial" w:cs="Arial"/>
+                <w:szCs w:val="22"/>
+              </w:rPr>
+              <w:t>4</w:t>
+            </w:r>
+          </w:p>
+        </w:tc>
+        <w:tc>
+          <w:tcPr>
+            <w:tcW w:w="2985" w:type="dxa"/>
+            <w:tcBorders>
+              <w:top w:val="nil"/>
+              <w:left w:val="single" w:sz="12" w:space="0" w:color="auto"/>
+              <w:bottom w:val="nil"/>
+              <w:right w:val="single" w:sz="12" w:space="0" w:color="auto"/>
+            </w:tcBorders>
+          </w:tcPr>
+          <w:p>
+            <w:pPr>
+              <w:pStyle w:val="Header"/>
+              <w:tabs>
+                <w:tab w:val="left" w:pos="594"/>
+                <w:tab w:val="left" w:pos="2412"/>
+              </w:tabs>
+              <w:rPr>
+                <w:rFonts w:ascii="Arial" w:hAnsi="Arial" w:cs="Arial"/>
+                <w:b/>
+                <w:bCs/>
+                <w:szCs w:val="22"/>
+              </w:rPr>
+            </w:pPr>
+            <w:r>
+              <w:rPr>
+                <w:rFonts w:ascii="Arial" w:hAnsi="Arial" w:cs="Arial"/>
+                <w:b/>
+                <w:bCs/>
+                <w:szCs w:val="22"/>
+              </w:rPr>
+              <w:t>Design Requirements:</w:t>
+            </w:r>
+            <w:r>
+              <w:rPr>
+                <w:rFonts w:ascii="Arial" w:hAnsi="Arial" w:cs="Arial"/>
+                <w:b/>
+                <w:bCs/>
+                <w:szCs w:val="22"/>
+              </w:rPr>
+              <w:tab/>
+            </w:r>
+            <w:r>
+              <w:rPr>
+                <w:rFonts w:ascii="Arial" w:hAnsi="Arial" w:cs="Arial"/>
+                <w:b/>
+                <w:bCs/>
+                <w:szCs w:val="22"/>
+              </w:rPr>
+              <w:sym w:font="Wingdings" w:char="F0A8"/>
+            </w:r>
+          </w:p>
+        </w:tc>
+      </w:tr>
+      <w:tr>
+        <w:tc>
+          <w:tcPr>
+            <w:tcW w:w="2836" w:type="dxa"/>
+            <w:tcBorders>
+              <w:top w:val="single" w:sz="12" w:space="0" w:color="auto"/>
+              <w:left w:val="single" w:sz="12" w:space="0" w:color="auto"/>
+              <w:bottom w:val="single" w:sz="12" w:space="0" w:color="auto"/>
+              <w:right w:val="single" w:sz="6" w:space="0" w:color="auto"/>
+            </w:tcBorders>
+            <w:shd w:val="clear" w:color="auto" w:fill="8EAADB" w:themeFill="accent1" w:themeFillTint="99"/>
+          </w:tcPr>
+          <w:p>
+            <w:pPr>
+              <w:rPr>
+                <w:rFonts w:ascii="Arial" w:hAnsi="Arial" w:cs="Arial"/>
+                <w:b/>
+                <w:szCs w:val="22"/>
+              </w:rPr>
+            </w:pPr>
+            <w:r>
+              <w:rPr>
+                <w:rFonts w:ascii="Arial" w:hAnsi="Arial" w:cs="Arial"/>
+                <w:b/>
+                <w:szCs w:val="22"/>
+              </w:rPr>
+              <w:t>PRIORITY:</w:t>
+            </w:r>
+          </w:p>
+        </w:tc>
+        <w:tc>
+          <w:tcPr>
+            <w:tcW w:w="4103" w:type="dxa"/>
+            <w:tcBorders>
+              <w:top w:val="single" w:sz="12" w:space="0" w:color="auto"/>
+              <w:left w:val="single" w:sz="6" w:space="0" w:color="auto"/>
+              <w:bottom w:val="single" w:sz="12" w:space="0" w:color="auto"/>
+              <w:right w:val="single" w:sz="12" w:space="0" w:color="auto"/>
+            </w:tcBorders>
+          </w:tcPr>
+          <w:p>
+            <w:pPr>
+              <w:rPr>
+                <w:rFonts w:ascii="Arial" w:hAnsi="Arial" w:cs="Arial"/>
+                <w:szCs w:val="22"/>
+              </w:rPr>
+            </w:pPr>
+            <w:r>
+              <w:rPr>
+                <w:rFonts w:ascii="Arial" w:hAnsi="Arial" w:cs="Arial"/>
+                <w:szCs w:val="22"/>
+              </w:rPr>
+              <w:t>High</w:t>
+            </w:r>
+          </w:p>
+        </w:tc>
+        <w:tc>
+          <w:tcPr>
+            <w:tcW w:w="2985" w:type="dxa"/>
+            <w:tcBorders>
+              <w:top w:val="nil"/>
+              <w:left w:val="single" w:sz="12" w:space="0" w:color="auto"/>
+              <w:bottom w:val="nil"/>
+              <w:right w:val="single" w:sz="12" w:space="0" w:color="auto"/>
+            </w:tcBorders>
+          </w:tcPr>
+          <w:p>
+            <w:pPr>
+              <w:pStyle w:val="Heading5"/>
+              <w:tabs>
+                <w:tab w:val="left" w:pos="2412"/>
+                <w:tab w:val="left" w:pos="2862"/>
+                <w:tab w:val="left" w:pos="3294"/>
+              </w:tabs>
+              <w:ind w:firstLine="162"/>
+              <w:rPr>
+                <w:rFonts w:ascii="Arial" w:hAnsi="Arial" w:cs="Arial"/>
+                <w:sz w:val="22"/>
+                <w:szCs w:val="22"/>
+                <w:lang w:val="en-NZ"/>
+              </w:rPr>
+            </w:pPr>
+          </w:p>
+        </w:tc>
+      </w:tr>
+      <w:tr>
+        <w:trPr>
+          <w:trHeight w:val="281"/>
+        </w:trPr>
+        <w:tc>
+          <w:tcPr>
+            <w:tcW w:w="2836" w:type="dxa"/>
+            <w:tcBorders>
+              <w:top w:val="single" w:sz="12" w:space="0" w:color="auto"/>
+              <w:left w:val="single" w:sz="12" w:space="0" w:color="auto"/>
+              <w:bottom w:val="single" w:sz="12" w:space="0" w:color="auto"/>
+              <w:right w:val="single" w:sz="8" w:space="0" w:color="auto"/>
+            </w:tcBorders>
+            <w:shd w:val="clear" w:color="auto" w:fill="8EAADB" w:themeFill="accent1" w:themeFillTint="99"/>
+          </w:tcPr>
+          <w:p>
+            <w:pPr>
+              <w:rPr>
+                <w:rFonts w:ascii="Arial" w:hAnsi="Arial" w:cs="Arial"/>
+                <w:b/>
+                <w:szCs w:val="22"/>
+              </w:rPr>
+            </w:pPr>
+            <w:r>
+              <w:rPr>
+                <w:rFonts w:ascii="Arial" w:hAnsi="Arial" w:cs="Arial"/>
+                <w:b/>
+                <w:szCs w:val="22"/>
+              </w:rPr>
+              <w:t>PRIMARY BUSINESS ACTOR:</w:t>
+            </w:r>
+          </w:p>
+        </w:tc>
+        <w:tc>
+          <w:tcPr>
+            <w:tcW w:w="7088" w:type="dxa"/>
+            <w:gridSpan w:val="2"/>
+            <w:tcBorders>
+              <w:top w:val="single" w:sz="12" w:space="0" w:color="auto"/>
+              <w:left w:val="single" w:sz="8" w:space="0" w:color="auto"/>
+              <w:bottom w:val="single" w:sz="12" w:space="0" w:color="auto"/>
+              <w:right w:val="single" w:sz="12" w:space="0" w:color="auto"/>
+            </w:tcBorders>
+          </w:tcPr>
+          <w:p>
+            <w:pPr>
+              <w:rPr>
+                <w:rFonts w:ascii="Arial" w:hAnsi="Arial" w:cs="Arial"/>
+                <w:szCs w:val="22"/>
+              </w:rPr>
+            </w:pPr>
+            <w:r>
+              <w:rPr>
+                <w:rFonts w:ascii="Arial" w:hAnsi="Arial" w:cs="Arial"/>
+                <w:szCs w:val="22"/>
+              </w:rPr>
+              <w:t>Assistant Administrator</w:t>
+            </w:r>
+          </w:p>
+        </w:tc>
+      </w:tr>
+      <w:tr>
+        <w:tc>
+          <w:tcPr>
+            <w:tcW w:w="2836" w:type="dxa"/>
+            <w:tcBorders>
+              <w:top w:val="single" w:sz="12" w:space="0" w:color="auto"/>
+              <w:left w:val="single" w:sz="12" w:space="0" w:color="auto"/>
+              <w:bottom w:val="single" w:sz="12" w:space="0" w:color="auto"/>
+              <w:right w:val="single" w:sz="8" w:space="0" w:color="auto"/>
+            </w:tcBorders>
+            <w:shd w:val="clear" w:color="auto" w:fill="8EAADB" w:themeFill="accent1" w:themeFillTint="99"/>
+          </w:tcPr>
+          <w:p>
+            <w:pPr>
+              <w:rPr>
+                <w:rFonts w:ascii="Arial" w:hAnsi="Arial" w:cs="Arial"/>
+                <w:b/>
+                <w:szCs w:val="22"/>
+              </w:rPr>
+            </w:pPr>
+            <w:r>
+              <w:rPr>
+                <w:rFonts w:ascii="Arial" w:hAnsi="Arial" w:cs="Arial"/>
+                <w:b/>
+                <w:szCs w:val="22"/>
+              </w:rPr>
+              <w:t>OTHER</w:t>
+            </w:r>
+            <w:r>
+              <w:rPr>
+                <w:rFonts w:ascii="Arial" w:hAnsi="Arial" w:cs="Arial"/>
+                <w:b/>
+                <w:szCs w:val="22"/>
+              </w:rPr>
+              <w:t xml:space="preserve"> PARTICIPATING </w:t>
+            </w:r>
+            <w:r>
+              <w:rPr>
+                <w:rFonts w:ascii="Arial" w:hAnsi="Arial" w:cs="Arial"/>
+                <w:b/>
+                <w:szCs w:val="22"/>
+              </w:rPr>
+              <w:t>ACTORS:</w:t>
+            </w:r>
+          </w:p>
+        </w:tc>
+        <w:tc>
+          <w:tcPr>
+            <w:tcW w:w="7088" w:type="dxa"/>
+            <w:gridSpan w:val="2"/>
+            <w:tcBorders>
+              <w:top w:val="single" w:sz="12" w:space="0" w:color="auto"/>
+              <w:left w:val="single" w:sz="8" w:space="0" w:color="auto"/>
+              <w:bottom w:val="single" w:sz="12" w:space="0" w:color="auto"/>
+              <w:right w:val="single" w:sz="12" w:space="0" w:color="auto"/>
+            </w:tcBorders>
+          </w:tcPr>
+          <w:p>
+            <w:pPr>
+              <w:rPr>
+                <w:rFonts w:ascii="Arial" w:hAnsi="Arial" w:cs="Arial"/>
+                <w:szCs w:val="22"/>
+              </w:rPr>
+            </w:pPr>
+            <w:r>
+              <w:rPr>
+                <w:rFonts w:ascii="Arial" w:hAnsi="Arial" w:cs="Arial"/>
+                <w:szCs w:val="22"/>
+              </w:rPr>
+              <w:t>None</w:t>
+            </w:r>
+          </w:p>
+        </w:tc>
+      </w:tr>
+      <w:tr>
+        <w:tc>
+          <w:tcPr>
+            <w:tcW w:w="2836" w:type="dxa"/>
+            <w:tcBorders>
+              <w:top w:val="single" w:sz="12" w:space="0" w:color="auto"/>
+              <w:left w:val="single" w:sz="12" w:space="0" w:color="auto"/>
+              <w:bottom w:val="single" w:sz="12" w:space="0" w:color="auto"/>
+              <w:right w:val="single" w:sz="6" w:space="0" w:color="auto"/>
+            </w:tcBorders>
+            <w:shd w:val="clear" w:color="auto" w:fill="8EAADB" w:themeFill="accent1" w:themeFillTint="99"/>
+          </w:tcPr>
+          <w:p>
+            <w:pPr>
+              <w:rPr>
+                <w:rFonts w:ascii="Arial" w:hAnsi="Arial" w:cs="Arial"/>
+                <w:b/>
+                <w:szCs w:val="22"/>
+              </w:rPr>
+            </w:pPr>
+            <w:r>
+              <w:rPr>
+                <w:rFonts w:ascii="Arial" w:hAnsi="Arial" w:cs="Arial"/>
+                <w:b/>
+                <w:szCs w:val="22"/>
+              </w:rPr>
+              <w:t>DESCRIPTION:</w:t>
+            </w:r>
+          </w:p>
+        </w:tc>
+        <w:tc>
+          <w:tcPr>
+            <w:tcW w:w="7088" w:type="dxa"/>
+            <w:gridSpan w:val="2"/>
+            <w:tcBorders>
+              <w:top w:val="single" w:sz="12" w:space="0" w:color="auto"/>
+              <w:left w:val="single" w:sz="6" w:space="0" w:color="auto"/>
+              <w:bottom w:val="single" w:sz="12" w:space="0" w:color="auto"/>
+              <w:right w:val="single" w:sz="12" w:space="0" w:color="auto"/>
+            </w:tcBorders>
+          </w:tcPr>
+          <w:p>
+            <w:pPr>
+              <w:pStyle w:val="Header"/>
+              <w:rPr>
+                <w:rFonts w:ascii="Arial" w:hAnsi="Arial" w:cs="Arial"/>
+                <w:szCs w:val="22"/>
+              </w:rPr>
+            </w:pPr>
+            <w:r>
+              <w:rPr>
+                <w:rFonts w:ascii="Arial" w:hAnsi="Arial" w:cs="Arial"/>
+                <w:szCs w:val="22"/>
+              </w:rPr>
+              <w:t xml:space="preserve">This use case </w:t>
+            </w:r>
+            <w:r>
+              <w:rPr>
+                <w:rFonts w:ascii="Arial" w:hAnsi="Arial" w:cs="Arial"/>
+                <w:szCs w:val="22"/>
+              </w:rPr>
+              <w:t xml:space="preserve">allows the assistant administrator to </w:t>
+            </w:r>
+            <w:r>
+              <w:rPr>
+                <w:rFonts w:ascii="Arial" w:hAnsi="Arial" w:cs="Arial"/>
+                <w:szCs w:val="22"/>
+              </w:rPr>
+              <w:t>produce the patients report.</w:t>
+            </w:r>
+          </w:p>
+        </w:tc>
+      </w:tr>
+      <w:tr>
+        <w:tc>
+          <w:tcPr>
+            <w:tcW w:w="2836" w:type="dxa"/>
+            <w:tcBorders>
+              <w:top w:val="single" w:sz="12" w:space="0" w:color="auto"/>
+              <w:left w:val="single" w:sz="12" w:space="0" w:color="auto"/>
+              <w:bottom w:val="single" w:sz="12" w:space="0" w:color="auto"/>
+              <w:right w:val="single" w:sz="6" w:space="0" w:color="auto"/>
+            </w:tcBorders>
+            <w:shd w:val="clear" w:color="auto" w:fill="8EAADB" w:themeFill="accent1" w:themeFillTint="99"/>
+          </w:tcPr>
+          <w:p>
+            <w:pPr>
+              <w:rPr>
+                <w:rFonts w:ascii="Arial" w:hAnsi="Arial" w:cs="Arial"/>
+                <w:b/>
+                <w:szCs w:val="22"/>
+              </w:rPr>
+            </w:pPr>
+            <w:r>
+              <w:rPr>
+                <w:rFonts w:ascii="Arial" w:hAnsi="Arial" w:cs="Arial"/>
+                <w:b/>
+                <w:szCs w:val="22"/>
+              </w:rPr>
+              <w:t>PRE-CONDITIONS:</w:t>
+            </w:r>
+          </w:p>
+        </w:tc>
+        <w:tc>
+          <w:tcPr>
+            <w:tcW w:w="7088" w:type="dxa"/>
+            <w:gridSpan w:val="2"/>
+            <w:tcBorders>
+              <w:top w:val="single" w:sz="12" w:space="0" w:color="auto"/>
+              <w:left w:val="single" w:sz="6" w:space="0" w:color="auto"/>
+              <w:bottom w:val="single" w:sz="12" w:space="0" w:color="auto"/>
+              <w:right w:val="single" w:sz="12" w:space="0" w:color="auto"/>
+            </w:tcBorders>
+          </w:tcPr>
+          <w:p>
+            <w:pPr>
+              <w:pStyle w:val="Header"/>
+              <w:rPr>
+                <w:rFonts w:ascii="Arial" w:hAnsi="Arial" w:cs="Arial"/>
+                <w:szCs w:val="22"/>
+              </w:rPr>
+            </w:pPr>
+            <w:r>
+              <w:rPr>
+                <w:rFonts w:ascii="Arial" w:hAnsi="Arial" w:cs="Arial"/>
+                <w:szCs w:val="22"/>
+              </w:rPr>
+              <w:t xml:space="preserve">The </w:t>
+            </w:r>
+            <w:r>
+              <w:rPr>
+                <w:rFonts w:ascii="Arial" w:hAnsi="Arial" w:cs="Arial"/>
+                <w:szCs w:val="22"/>
+              </w:rPr>
+              <w:t>assistant administrator</w:t>
+            </w:r>
+            <w:r>
+              <w:rPr>
+                <w:rFonts w:ascii="Arial" w:hAnsi="Arial" w:cs="Arial"/>
+                <w:szCs w:val="22"/>
+              </w:rPr>
+              <w:t xml:space="preserve"> has logged onto the system</w:t>
+            </w:r>
+          </w:p>
+        </w:tc>
+      </w:tr>
+      <w:tr>
+        <w:tc>
+          <w:tcPr>
+            <w:tcW w:w="2836" w:type="dxa"/>
+            <w:tcBorders>
+              <w:top w:val="single" w:sz="12" w:space="0" w:color="auto"/>
+              <w:left w:val="single" w:sz="12" w:space="0" w:color="auto"/>
+              <w:right w:val="single" w:sz="8" w:space="0" w:color="auto"/>
+            </w:tcBorders>
+            <w:shd w:val="clear" w:color="auto" w:fill="8EAADB" w:themeFill="accent1" w:themeFillTint="99"/>
+          </w:tcPr>
+          <w:p>
+            <w:pPr>
+              <w:rPr>
+                <w:rFonts w:ascii="Arial" w:hAnsi="Arial" w:cs="Arial"/>
+                <w:b/>
+                <w:szCs w:val="22"/>
+              </w:rPr>
+            </w:pPr>
+            <w:r>
+              <w:rPr>
+                <w:rFonts w:ascii="Arial" w:hAnsi="Arial" w:cs="Arial"/>
+                <w:b/>
+                <w:szCs w:val="22"/>
+              </w:rPr>
+              <w:t xml:space="preserve">TYPICAL COURSE </w:t>
+            </w:r>
+          </w:p>
+        </w:tc>
+        <w:tc>
+          <w:tcPr>
+            <w:tcW w:w="7088" w:type="dxa"/>
+            <w:gridSpan w:val="2"/>
+            <w:vMerge w:val="restart"/>
+            <w:tcBorders>
+              <w:top w:val="single" w:sz="12" w:space="0" w:color="auto"/>
+              <w:left w:val="single" w:sz="8" w:space="0" w:color="auto"/>
+              <w:right w:val="single" w:sz="12" w:space="0" w:color="auto"/>
+            </w:tcBorders>
+          </w:tcPr>
+          <w:p>
+            <w:pPr>
+              <w:spacing w:after="120"/>
+              <w:rPr>
+                <w:rFonts w:ascii="Arial" w:hAnsi="Arial" w:cs="Arial"/>
+              </w:rPr>
+            </w:pPr>
+            <w:r>
+              <w:rPr>
+                <w:rFonts w:ascii="Arial" w:hAnsi="Arial" w:cs="Arial"/>
+              </w:rPr>
+              <w:t xml:space="preserve">Step 1: The </w:t>
+            </w:r>
+            <w:r>
+              <w:rPr>
+                <w:rFonts w:ascii="Arial" w:hAnsi="Arial" w:cs="Arial"/>
+                <w:szCs w:val="22"/>
+              </w:rPr>
+              <w:t>assistant administrator</w:t>
+            </w:r>
+            <w:r>
+              <w:rPr>
+                <w:rFonts w:ascii="Arial" w:hAnsi="Arial" w:cs="Arial"/>
+                <w:szCs w:val="22"/>
+              </w:rPr>
+              <w:t xml:space="preserve"> </w:t>
+            </w:r>
+            <w:r>
+              <w:rPr>
+                <w:rFonts w:ascii="Arial" w:hAnsi="Arial" w:cs="Arial"/>
+              </w:rPr>
+              <w:t>selects the “</w:t>
+            </w:r>
+            <w:r>
+              <w:rPr>
+                <w:rFonts w:ascii="Arial" w:hAnsi="Arial" w:cs="Arial"/>
+              </w:rPr>
+              <w:t>Produce</w:t>
+            </w:r>
+            <w:r>
+              <w:rPr>
+                <w:rFonts w:ascii="Arial" w:hAnsi="Arial" w:cs="Arial"/>
+              </w:rPr>
+              <w:t xml:space="preserve"> Patient</w:t>
+            </w:r>
+            <w:r>
+              <w:rPr>
+                <w:rFonts w:ascii="Arial" w:hAnsi="Arial" w:cs="Arial"/>
+              </w:rPr>
+              <w:t>s Report</w:t>
+            </w:r>
+            <w:r>
+              <w:rPr>
+                <w:rFonts w:ascii="Arial" w:hAnsi="Arial" w:cs="Arial"/>
+              </w:rPr>
+              <w:t>” function</w:t>
+            </w:r>
+            <w:r>
+              <w:rPr>
+                <w:rFonts w:ascii="Arial" w:hAnsi="Arial" w:cs="Arial"/>
+              </w:rPr>
+              <w:t>.</w:t>
+            </w:r>
+          </w:p>
+          <w:p>
+            <w:pPr>
+              <w:rPr>
+                <w:rFonts w:ascii="Arial" w:hAnsi="Arial" w:cs="Arial"/>
+              </w:rPr>
+            </w:pPr>
+            <w:r>
+              <w:rPr>
+                <w:rFonts w:ascii="Arial" w:hAnsi="Arial" w:cs="Arial"/>
+                <w:szCs w:val="22"/>
+              </w:rPr>
+              <w:t>Step 2: The system displays the</w:t>
+            </w:r>
+            <w:r>
+              <w:rPr>
+                <w:rFonts w:ascii="Arial" w:hAnsi="Arial" w:cs="Arial"/>
+                <w:szCs w:val="22"/>
+              </w:rPr>
+              <w:t xml:space="preserve"> </w:t>
+            </w:r>
+            <w:r>
+              <w:rPr>
+                <w:rFonts w:ascii="Arial" w:hAnsi="Arial" w:cs="Arial"/>
+              </w:rPr>
+              <w:t>“</w:t>
+            </w:r>
+            <w:r>
+              <w:rPr>
+                <w:rFonts w:ascii="Arial" w:hAnsi="Arial" w:cs="Arial"/>
+              </w:rPr>
+              <w:t>Produce Patients Report</w:t>
+            </w:r>
+            <w:r>
+              <w:rPr>
+                <w:rFonts w:ascii="Arial" w:hAnsi="Arial" w:cs="Arial"/>
+              </w:rPr>
+              <w:t>” form.</w:t>
+            </w:r>
+          </w:p>
+          <w:p>
+            <w:pPr>
+              <w:rPr>
+                <w:rFonts w:ascii="Arial" w:hAnsi="Arial" w:cs="Arial"/>
+              </w:rPr>
+            </w:pPr>
+            <w:r>
+              <w:rPr>
+                <w:rFonts w:ascii="Arial" w:hAnsi="Arial" w:cs="Arial"/>
+              </w:rPr>
+              <w:t>Step 3: They assistant administrator chooses the option to generate the report.</w:t>
+            </w:r>
+          </w:p>
+          <w:p>
+            <w:pPr>
+              <w:rPr>
+                <w:rFonts w:ascii="Arial" w:hAnsi="Arial" w:cs="Arial"/>
+              </w:rPr>
+            </w:pPr>
+            <w:r>
+              <w:rPr>
+                <w:rFonts w:ascii="Arial" w:hAnsi="Arial" w:cs="Arial"/>
+              </w:rPr>
+              <w:t>Step 3: The system gets the details</w:t>
+            </w:r>
+            <w:r>
+              <w:rPr>
+                <w:rFonts w:ascii="Arial" w:hAnsi="Arial" w:cs="Arial"/>
+              </w:rPr>
+              <w:t xml:space="preserve"> </w:t>
+            </w:r>
+            <w:r>
+              <w:rPr>
+                <w:rFonts w:ascii="Arial" w:hAnsi="Arial" w:cs="Arial"/>
+                <w:szCs w:val="22"/>
+              </w:rPr>
+              <w:t>(patient ID, last name, first name, street address, suburb, city, phone number, email address</w:t>
+            </w:r>
+            <w:r>
+              <w:rPr>
+                <w:rFonts w:ascii="Arial" w:hAnsi="Arial" w:cs="Arial"/>
+              </w:rPr>
+              <w:t xml:space="preserve">, </w:t>
+            </w:r>
+            <w:r>
+              <w:rPr>
+                <w:rFonts w:ascii="Arial" w:hAnsi="Arial" w:cs="Arial"/>
+                <w:szCs w:val="22"/>
+              </w:rPr>
+              <w:t>and insurance code) of each patient</w:t>
+            </w:r>
+            <w:r>
+              <w:rPr>
+                <w:rFonts w:ascii="Arial" w:hAnsi="Arial" w:cs="Arial"/>
+              </w:rPr>
+              <w:t>.</w:t>
+            </w:r>
+          </w:p>
+          <w:p>
+            <w:pPr>
+              <w:rPr>
+                <w:rFonts w:ascii="Arial" w:hAnsi="Arial" w:cs="Arial"/>
+              </w:rPr>
+            </w:pPr>
+            <w:r>
+              <w:rPr>
+                <w:rFonts w:ascii="Arial" w:hAnsi="Arial" w:cs="Arial"/>
+              </w:rPr>
+              <w:t xml:space="preserve">Step 4: The system </w:t>
+            </w:r>
+            <w:r>
+              <w:rPr>
+                <w:rFonts w:ascii="Arial" w:hAnsi="Arial" w:cs="Arial"/>
+              </w:rPr>
+              <w:t>counts the number of complete admissions for each patient</w:t>
+            </w:r>
+            <w:r>
+              <w:rPr>
+                <w:rFonts w:ascii="Arial" w:hAnsi="Arial" w:cs="Arial"/>
+              </w:rPr>
+              <w:t>.</w:t>
+            </w:r>
+          </w:p>
+          <w:p>
+            <w:pPr>
+              <w:rPr>
+                <w:rFonts w:ascii="Arial" w:hAnsi="Arial" w:cs="Arial"/>
+              </w:rPr>
+            </w:pPr>
+            <w:r>
+              <w:rPr>
+                <w:rFonts w:ascii="Arial" w:hAnsi="Arial" w:cs="Arial"/>
+              </w:rPr>
+              <w:t xml:space="preserve">Step </w:t>
+            </w:r>
+            <w:r>
+              <w:rPr>
+                <w:rFonts w:ascii="Arial" w:hAnsi="Arial" w:cs="Arial"/>
+              </w:rPr>
+              <w:t>5</w:t>
+            </w:r>
+            <w:r>
+              <w:rPr>
+                <w:rFonts w:ascii="Arial" w:hAnsi="Arial" w:cs="Arial"/>
+              </w:rPr>
+              <w:t xml:space="preserve">: </w:t>
+            </w:r>
+            <w:r>
+              <w:rPr>
+                <w:rFonts w:ascii="Arial" w:hAnsi="Arial" w:cs="Arial"/>
+              </w:rPr>
+              <w:t>The system counts the number of current admissions for each patient.</w:t>
+            </w:r>
+          </w:p>
+          <w:p>
+            <w:pPr>
+              <w:rPr>
+                <w:rFonts w:ascii="Arial" w:hAnsi="Arial" w:cs="Arial"/>
+              </w:rPr>
+            </w:pPr>
+            <w:r>
+              <w:rPr>
+                <w:rFonts w:ascii="Arial" w:hAnsi="Arial" w:cs="Arial"/>
+              </w:rPr>
+              <w:t xml:space="preserve">Step </w:t>
+            </w:r>
+            <w:r>
+              <w:rPr>
+                <w:rFonts w:ascii="Arial" w:hAnsi="Arial" w:cs="Arial"/>
+              </w:rPr>
+              <w:t>6</w:t>
+            </w:r>
+            <w:r>
+              <w:rPr>
+                <w:rFonts w:ascii="Arial" w:hAnsi="Arial" w:cs="Arial"/>
+              </w:rPr>
+              <w:t xml:space="preserve">: The system displays the patient’s </w:t>
+            </w:r>
+            <w:r>
+              <w:rPr>
+                <w:rFonts w:ascii="Arial" w:hAnsi="Arial" w:cs="Arial"/>
+              </w:rPr>
+              <w:t xml:space="preserve">report </w:t>
+            </w:r>
+            <w:r>
+              <w:rPr>
+                <w:rFonts w:ascii="Arial" w:hAnsi="Arial" w:cs="Arial"/>
+              </w:rPr>
+              <w:t xml:space="preserve">(patient </w:t>
+            </w:r>
+            <w:r>
+              <w:rPr>
+                <w:rFonts w:ascii="Arial" w:hAnsi="Arial" w:cs="Arial"/>
+              </w:rPr>
+              <w:t>ID</w:t>
+            </w:r>
+            <w:r>
+              <w:rPr>
+                <w:rFonts w:ascii="Arial" w:hAnsi="Arial" w:cs="Arial"/>
+              </w:rPr>
+              <w:t>, last name, fi</w:t>
+            </w:r>
+            <w:r>
+              <w:rPr>
+                <w:rFonts w:ascii="Arial" w:hAnsi="Arial" w:cs="Arial"/>
+              </w:rPr>
+              <w:t>r</w:t>
+            </w:r>
+            <w:r>
+              <w:rPr>
+                <w:rFonts w:ascii="Arial" w:hAnsi="Arial" w:cs="Arial"/>
+              </w:rPr>
+              <w:t>st name, street address, suburb, city, phone number</w:t>
+            </w:r>
+            <w:r>
+              <w:rPr>
+                <w:rFonts w:ascii="Arial" w:hAnsi="Arial" w:cs="Arial"/>
+              </w:rPr>
+              <w:t>, email address, insurance code, count of complete admissions and count of current admissions for each patient</w:t>
+            </w:r>
+            <w:r>
+              <w:rPr>
+                <w:rFonts w:ascii="Arial" w:hAnsi="Arial" w:cs="Arial"/>
               </w:rPr>
               <w:t>)</w:t>
             </w:r>
             <w:r>
               <w:rPr>
                 <w:rFonts w:ascii="Arial" w:hAnsi="Arial" w:cs="Arial"/>
-                <w:szCs w:val="22"/>
+              </w:rPr>
+              <w:t xml:space="preserve"> sorted by first name within last name</w:t>
+            </w:r>
+            <w:r>
+              <w:rPr>
+                <w:rFonts w:ascii="Arial" w:hAnsi="Arial" w:cs="Arial"/>
               </w:rPr>
               <w:t>.</w:t>
             </w:r>
@@ -5170,29 +8081,420 @@
               <w:spacing w:after="120"/>
               <w:rPr>
                 <w:rFonts w:ascii="Arial" w:hAnsi="Arial" w:cs="Arial"/>
-                <w:szCs w:val="22"/>
-              </w:rPr>
-            </w:pPr>
-            <w:r>
-              <w:rPr>
-                <w:rFonts w:ascii="Arial" w:hAnsi="Arial" w:cs="Arial"/>
-                <w:szCs w:val="22"/>
-              </w:rPr>
-              <w:t>Step 6</w:t>
-            </w:r>
-            <w:r>
-              <w:rPr>
-                <w:rFonts w:ascii="Arial" w:hAnsi="Arial" w:cs="Arial"/>
-                <w:szCs w:val="22"/>
-              </w:rPr>
-              <w:t>b</w:t>
-            </w:r>
-            <w:r>
-              <w:rPr>
-                <w:rFonts w:ascii="Arial" w:hAnsi="Arial" w:cs="Arial"/>
-                <w:szCs w:val="22"/>
-              </w:rPr>
-              <w:t>2: The system goes back to step 3.</w:t>
+              </w:rPr>
+            </w:pPr>
+            <w:r>
+              <w:rPr>
+                <w:rFonts w:ascii="Arial" w:hAnsi="Arial" w:cs="Arial"/>
+              </w:rPr>
+              <w:t xml:space="preserve">Step </w:t>
+            </w:r>
+            <w:r>
+              <w:rPr>
+                <w:rFonts w:ascii="Arial" w:hAnsi="Arial" w:cs="Arial"/>
+              </w:rPr>
+              <w:t>7</w:t>
+            </w:r>
+            <w:r>
+              <w:rPr>
+                <w:rFonts w:ascii="Arial" w:hAnsi="Arial" w:cs="Arial"/>
+              </w:rPr>
+              <w:t>: The system closes the form to end the use case.</w:t>
+            </w:r>
+          </w:p>
+        </w:tc>
+      </w:tr>
+      <w:tr>
+        <w:tc>
+          <w:tcPr>
+            <w:tcW w:w="2836" w:type="dxa"/>
+            <w:tcBorders>
+              <w:left w:val="single" w:sz="12" w:space="0" w:color="auto"/>
+              <w:right w:val="single" w:sz="8" w:space="0" w:color="auto"/>
+            </w:tcBorders>
+            <w:shd w:val="clear" w:color="auto" w:fill="8EAADB" w:themeFill="accent1" w:themeFillTint="99"/>
+          </w:tcPr>
+          <w:p>
+            <w:pPr>
+              <w:rPr>
+                <w:rFonts w:ascii="Arial" w:hAnsi="Arial" w:cs="Arial"/>
+                <w:b/>
+                <w:szCs w:val="22"/>
+              </w:rPr>
+            </w:pPr>
+            <w:r>
+              <w:rPr>
+                <w:rFonts w:ascii="Arial" w:hAnsi="Arial" w:cs="Arial"/>
+                <w:b/>
+                <w:szCs w:val="22"/>
+              </w:rPr>
+              <w:t>OF EVENTS:</w:t>
+            </w:r>
+          </w:p>
+          <w:p>
+            <w:pPr>
+              <w:rPr>
+                <w:rFonts w:ascii="Arial" w:hAnsi="Arial" w:cs="Arial"/>
+                <w:b/>
+                <w:szCs w:val="22"/>
+              </w:rPr>
+            </w:pPr>
+          </w:p>
+        </w:tc>
+        <w:tc>
+          <w:tcPr>
+            <w:tcW w:w="7088" w:type="dxa"/>
+            <w:gridSpan w:val="2"/>
+            <w:vMerge/>
+            <w:tcBorders>
+              <w:left w:val="single" w:sz="8" w:space="0" w:color="auto"/>
+              <w:right w:val="single" w:sz="12" w:space="0" w:color="auto"/>
+            </w:tcBorders>
+          </w:tcPr>
+          <w:p>
+            <w:pPr>
+              <w:rPr>
+                <w:rFonts w:ascii="Arial" w:hAnsi="Arial" w:cs="Arial"/>
+                <w:szCs w:val="22"/>
+              </w:rPr>
+            </w:pPr>
+          </w:p>
+        </w:tc>
+      </w:tr>
+      <w:tr>
+        <w:tc>
+          <w:tcPr>
+            <w:tcW w:w="2836" w:type="dxa"/>
+            <w:tcBorders>
+              <w:left w:val="single" w:sz="12" w:space="0" w:color="auto"/>
+              <w:right w:val="single" w:sz="8" w:space="0" w:color="auto"/>
+            </w:tcBorders>
+            <w:shd w:val="clear" w:color="auto" w:fill="8EAADB" w:themeFill="accent1" w:themeFillTint="99"/>
+          </w:tcPr>
+          <w:p>
+            <w:pPr>
+              <w:rPr>
+                <w:rFonts w:ascii="Arial" w:hAnsi="Arial" w:cs="Arial"/>
+                <w:b/>
+                <w:szCs w:val="22"/>
+              </w:rPr>
+            </w:pPr>
+          </w:p>
+        </w:tc>
+        <w:tc>
+          <w:tcPr>
+            <w:tcW w:w="7088" w:type="dxa"/>
+            <w:gridSpan w:val="2"/>
+            <w:vMerge/>
+            <w:tcBorders>
+              <w:left w:val="single" w:sz="8" w:space="0" w:color="auto"/>
+              <w:right w:val="single" w:sz="12" w:space="0" w:color="auto"/>
+            </w:tcBorders>
+          </w:tcPr>
+          <w:p>
+            <w:pPr>
+              <w:rPr>
+                <w:rFonts w:ascii="Arial" w:hAnsi="Arial" w:cs="Arial"/>
+                <w:szCs w:val="22"/>
+              </w:rPr>
+            </w:pPr>
+          </w:p>
+        </w:tc>
+      </w:tr>
+      <w:tr>
+        <w:tc>
+          <w:tcPr>
+            <w:tcW w:w="2836" w:type="dxa"/>
+            <w:tcBorders>
+              <w:left w:val="single" w:sz="12" w:space="0" w:color="auto"/>
+              <w:right w:val="single" w:sz="8" w:space="0" w:color="auto"/>
+            </w:tcBorders>
+            <w:shd w:val="clear" w:color="auto" w:fill="8EAADB" w:themeFill="accent1" w:themeFillTint="99"/>
+          </w:tcPr>
+          <w:p>
+            <w:pPr>
+              <w:rPr>
+                <w:rFonts w:ascii="Arial" w:hAnsi="Arial" w:cs="Arial"/>
+                <w:b/>
+                <w:szCs w:val="22"/>
+              </w:rPr>
+            </w:pPr>
+          </w:p>
+        </w:tc>
+        <w:tc>
+          <w:tcPr>
+            <w:tcW w:w="7088" w:type="dxa"/>
+            <w:gridSpan w:val="2"/>
+            <w:vMerge/>
+            <w:tcBorders>
+              <w:left w:val="single" w:sz="8" w:space="0" w:color="auto"/>
+              <w:right w:val="single" w:sz="12" w:space="0" w:color="auto"/>
+            </w:tcBorders>
+          </w:tcPr>
+          <w:p>
+            <w:pPr>
+              <w:rPr>
+                <w:rFonts w:ascii="Arial" w:hAnsi="Arial" w:cs="Arial"/>
+                <w:szCs w:val="22"/>
+              </w:rPr>
+            </w:pPr>
+          </w:p>
+        </w:tc>
+      </w:tr>
+      <w:tr>
+        <w:tc>
+          <w:tcPr>
+            <w:tcW w:w="2836" w:type="dxa"/>
+            <w:tcBorders>
+              <w:left w:val="single" w:sz="12" w:space="0" w:color="auto"/>
+              <w:right w:val="single" w:sz="8" w:space="0" w:color="auto"/>
+            </w:tcBorders>
+            <w:shd w:val="clear" w:color="auto" w:fill="8EAADB" w:themeFill="accent1" w:themeFillTint="99"/>
+          </w:tcPr>
+          <w:p>
+            <w:pPr>
+              <w:rPr>
+                <w:rFonts w:ascii="Arial" w:hAnsi="Arial" w:cs="Arial"/>
+                <w:b/>
+                <w:szCs w:val="22"/>
+              </w:rPr>
+            </w:pPr>
+          </w:p>
+        </w:tc>
+        <w:tc>
+          <w:tcPr>
+            <w:tcW w:w="7088" w:type="dxa"/>
+            <w:gridSpan w:val="2"/>
+            <w:vMerge/>
+            <w:tcBorders>
+              <w:left w:val="single" w:sz="8" w:space="0" w:color="auto"/>
+              <w:right w:val="single" w:sz="12" w:space="0" w:color="auto"/>
+            </w:tcBorders>
+          </w:tcPr>
+          <w:p>
+            <w:pPr>
+              <w:rPr>
+                <w:rFonts w:ascii="Arial" w:hAnsi="Arial" w:cs="Arial"/>
+                <w:b/>
+                <w:szCs w:val="22"/>
+              </w:rPr>
+            </w:pPr>
+          </w:p>
+        </w:tc>
+      </w:tr>
+      <w:tr>
+        <w:trPr>
+          <w:trHeight w:val="3597"/>
+        </w:trPr>
+        <w:tc>
+          <w:tcPr>
+            <w:tcW w:w="2836" w:type="dxa"/>
+            <w:tcBorders>
+              <w:left w:val="single" w:sz="12" w:space="0" w:color="auto"/>
+              <w:right w:val="single" w:sz="8" w:space="0" w:color="auto"/>
+            </w:tcBorders>
+            <w:shd w:val="clear" w:color="auto" w:fill="8EAADB" w:themeFill="accent1" w:themeFillTint="99"/>
+          </w:tcPr>
+          <w:p>
+            <w:pPr>
+              <w:rPr>
+                <w:rFonts w:ascii="Arial" w:hAnsi="Arial" w:cs="Arial"/>
+                <w:b/>
+                <w:szCs w:val="22"/>
+              </w:rPr>
+            </w:pPr>
+          </w:p>
+        </w:tc>
+        <w:tc>
+          <w:tcPr>
+            <w:tcW w:w="7088" w:type="dxa"/>
+            <w:gridSpan w:val="2"/>
+            <w:vMerge/>
+            <w:tcBorders>
+              <w:left w:val="single" w:sz="8" w:space="0" w:color="auto"/>
+              <w:right w:val="single" w:sz="12" w:space="0" w:color="auto"/>
+            </w:tcBorders>
+          </w:tcPr>
+          <w:p>
+            <w:pPr>
+              <w:rPr>
+                <w:rFonts w:ascii="Arial" w:hAnsi="Arial" w:cs="Arial"/>
+                <w:szCs w:val="22"/>
+              </w:rPr>
+            </w:pPr>
+          </w:p>
+        </w:tc>
+      </w:tr>
+      <w:tr>
+        <w:trPr>
+          <w:trHeight w:val="698"/>
+        </w:trPr>
+        <w:tc>
+          <w:tcPr>
+            <w:tcW w:w="2836" w:type="dxa"/>
+            <w:tcBorders>
+              <w:top w:val="single" w:sz="12" w:space="0" w:color="auto"/>
+              <w:left w:val="single" w:sz="12" w:space="0" w:color="auto"/>
+              <w:right w:val="single" w:sz="8" w:space="0" w:color="auto"/>
+            </w:tcBorders>
+            <w:shd w:val="clear" w:color="auto" w:fill="8EAADB" w:themeFill="accent1" w:themeFillTint="99"/>
+          </w:tcPr>
+          <w:p>
+            <w:pPr>
+              <w:rPr>
+                <w:rFonts w:ascii="Arial" w:hAnsi="Arial" w:cs="Arial"/>
+                <w:b/>
+                <w:szCs w:val="22"/>
+              </w:rPr>
+            </w:pPr>
+            <w:r>
+              <w:rPr>
+                <w:rFonts w:ascii="Arial" w:hAnsi="Arial" w:cs="Arial"/>
+                <w:b/>
+                <w:szCs w:val="22"/>
+              </w:rPr>
+              <w:t>ALTERNATE COURSES:</w:t>
+            </w:r>
+          </w:p>
+        </w:tc>
+        <w:tc>
+          <w:tcPr>
+            <w:tcW w:w="7088" w:type="dxa"/>
+            <w:gridSpan w:val="2"/>
+            <w:tcBorders>
+              <w:top w:val="single" w:sz="12" w:space="0" w:color="auto"/>
+              <w:left w:val="single" w:sz="8" w:space="0" w:color="auto"/>
+              <w:right w:val="single" w:sz="12" w:space="0" w:color="auto"/>
+            </w:tcBorders>
+          </w:tcPr>
+          <w:p>
+            <w:pPr>
+              <w:spacing w:after="120"/>
+              <w:rPr>
+                <w:rFonts w:ascii="Arial" w:hAnsi="Arial" w:cs="Arial"/>
+                <w:szCs w:val="22"/>
+              </w:rPr>
+            </w:pPr>
+            <w:r>
+              <w:rPr>
+                <w:rFonts w:ascii="Arial" w:hAnsi="Arial" w:cs="Arial"/>
+                <w:szCs w:val="22"/>
+              </w:rPr>
+              <w:t xml:space="preserve">Step </w:t>
+            </w:r>
+            <w:r>
+              <w:rPr>
+                <w:rFonts w:ascii="Arial" w:hAnsi="Arial" w:cs="Arial"/>
+                <w:szCs w:val="22"/>
+              </w:rPr>
+              <w:t>3</w:t>
+            </w:r>
+            <w:r>
+              <w:rPr>
+                <w:rFonts w:ascii="Arial" w:hAnsi="Arial" w:cs="Arial"/>
+                <w:szCs w:val="22"/>
+              </w:rPr>
+              <w:t xml:space="preserve">a1: The </w:t>
+            </w:r>
+            <w:r>
+              <w:rPr>
+                <w:rFonts w:ascii="Arial" w:hAnsi="Arial" w:cs="Arial"/>
+                <w:szCs w:val="22"/>
+              </w:rPr>
+              <w:t>assistant administrator</w:t>
+            </w:r>
+            <w:r>
+              <w:rPr>
+                <w:rFonts w:ascii="Arial" w:hAnsi="Arial" w:cs="Arial"/>
+                <w:szCs w:val="22"/>
+              </w:rPr>
+              <w:t xml:space="preserve"> </w:t>
+            </w:r>
+            <w:r>
+              <w:rPr>
+                <w:rFonts w:ascii="Arial" w:hAnsi="Arial" w:cs="Arial"/>
+                <w:szCs w:val="22"/>
+              </w:rPr>
+              <w:t>chooses</w:t>
+            </w:r>
+            <w:r>
+              <w:rPr>
+                <w:rFonts w:ascii="Arial" w:hAnsi="Arial" w:cs="Arial"/>
+                <w:szCs w:val="22"/>
+              </w:rPr>
+              <w:t xml:space="preserve"> </w:t>
+            </w:r>
+            <w:r>
+              <w:rPr>
+                <w:rFonts w:ascii="Arial" w:hAnsi="Arial" w:cs="Arial"/>
+                <w:szCs w:val="22"/>
+              </w:rPr>
+              <w:t>to cancel</w:t>
+            </w:r>
+            <w:r>
+              <w:rPr>
+                <w:rFonts w:ascii="Arial" w:hAnsi="Arial" w:cs="Arial"/>
+                <w:szCs w:val="22"/>
+              </w:rPr>
+              <w:t xml:space="preserve"> without generating the report</w:t>
+            </w:r>
+            <w:r>
+              <w:rPr>
+                <w:rFonts w:ascii="Arial" w:hAnsi="Arial" w:cs="Arial"/>
+                <w:szCs w:val="22"/>
+              </w:rPr>
+              <w:t>.</w:t>
+            </w:r>
+          </w:p>
+          <w:p>
+            <w:pPr>
+              <w:spacing w:after="120"/>
+              <w:rPr>
+                <w:rFonts w:ascii="Arial" w:hAnsi="Arial" w:cs="Arial"/>
+                <w:szCs w:val="22"/>
+              </w:rPr>
+            </w:pPr>
+            <w:r>
+              <w:rPr>
+                <w:rFonts w:ascii="Arial" w:hAnsi="Arial" w:cs="Arial"/>
+                <w:szCs w:val="22"/>
+              </w:rPr>
+              <w:t xml:space="preserve">Step </w:t>
+            </w:r>
+            <w:r>
+              <w:rPr>
+                <w:rFonts w:ascii="Arial" w:hAnsi="Arial" w:cs="Arial"/>
+                <w:szCs w:val="22"/>
+              </w:rPr>
+              <w:t>3</w:t>
+            </w:r>
+            <w:r>
+              <w:rPr>
+                <w:rFonts w:ascii="Arial" w:hAnsi="Arial" w:cs="Arial"/>
+                <w:szCs w:val="22"/>
+              </w:rPr>
+              <w:t xml:space="preserve">a2: The system </w:t>
+            </w:r>
+            <w:r>
+              <w:rPr>
+                <w:rFonts w:ascii="Arial" w:hAnsi="Arial" w:cs="Arial"/>
+                <w:szCs w:val="22"/>
+              </w:rPr>
+              <w:t xml:space="preserve">goes to step </w:t>
+            </w:r>
+            <w:r>
+              <w:rPr>
+                <w:rFonts w:ascii="Arial" w:hAnsi="Arial" w:cs="Arial"/>
+                <w:szCs w:val="22"/>
+              </w:rPr>
+              <w:t>7</w:t>
+            </w:r>
+            <w:r>
+              <w:rPr>
+                <w:rFonts w:ascii="Arial" w:hAnsi="Arial" w:cs="Arial"/>
+                <w:szCs w:val="22"/>
+              </w:rPr>
+              <w:t>.</w:t>
             </w:r>
           </w:p>
         </w:tc>
@@ -5315,6 +8617,7 @@
     </w:tbl>
     <w:p/>
     <w:sectPr>
+      <w:footerReference w:type="default" r:id="rId7"/>
       <w:pgSz w:w="12240" w:h="15840"/>
       <w:pgMar w:top="1440" w:right="1440" w:bottom="1440" w:left="1440" w:header="720" w:footer="720" w:gutter="0"/>
       <w:cols w:space="720"/>
@@ -5322,6 +8625,54 @@
     </w:sectPr>
   </w:body>
 </w:document>
+</file>
+
+<file path=word/endnotes.xml><?xml version="1.0" encoding="utf-8"?>
+<w:endnotes xmlns:wpc="http://schemas.microsoft.com/office/word/2010/wordprocessingCanvas" xmlns:cx="http://schemas.microsoft.com/office/drawing/2014/chartex" xmlns:cx1="http://schemas.microsoft.com/office/drawing/2015/9/8/chartex" xmlns:cx2="http://schemas.microsoft.com/office/drawing/2015/10/21/chartex" xmlns:cx3="http://schemas.microsoft.com/office/drawing/2016/5/9/chartex" xmlns:cx4="http://schemas.microsoft.com/office/drawing/2016/5/10/chartex" xmlns:cx5="http://schemas.microsoft.com/office/drawing/2016/5/11/chartex" xmlns:cx6="http://schemas.microsoft.com/office/drawing/2016/5/12/chartex" xmlns:cx7="http://schemas.microsoft.com/office/drawing/2016/5/13/chartex" xmlns:cx8="http://schemas.microsoft.com/office/drawing/2016/5/14/chartex" xmlns:mc="http://schemas.openxmlformats.org/markup-compatibility/2006" xmlns:aink="http://schemas.microsoft.com/office/drawing/2016/ink" xmlns:am3d="http://schemas.microsoft.com/office/drawing/2017/model3d" xmlns:o="urn:schemas-microsoft-com:office:office" xmlns:r="http://schemas.openxmlformats.org/officeDocument/2006/relationships" xmlns:m="http://schemas.openxmlformats.org/officeDocument/2006/math" xmlns:v="urn:schemas-microsoft-com:vml" xmlns:wp14="http://schemas.microsoft.com/office/word/2010/wordprocessingDrawing" xmlns:wp="http://schemas.openxmlformats.org/drawingml/2006/wordprocessingDrawing" xmlns:w10="urn:schemas-microsoft-com:office:word" xmlns:w="http://schemas.openxmlformats.org/wordprocessingml/2006/main" xmlns:w14="http://schemas.microsoft.com/office/word/2010/wordml" xmlns:w15="http://schemas.microsoft.com/office/word/2012/wordml" xmlns:w16cex="http://schemas.microsoft.com/office/word/2018/wordml/cex" xmlns:w16cid="http://schemas.microsoft.com/office/word/2016/wordml/cid" xmlns:w16="http://schemas.microsoft.com/office/word/2018/wordml" xmlns:w16sdtdh="http://schemas.microsoft.com/office/word/2020/wordml/sdtdatahash" xmlns:w16se="http://schemas.microsoft.com/office/word/2015/wordml/symex" xmlns:wpg="http://schemas.microsoft.com/office/word/2010/wordprocessingGroup" xmlns:wpi="http://schemas.microsoft.com/office/word/2010/wordprocessingInk" xmlns:wne="http://schemas.microsoft.com/office/word/2006/wordml" xmlns:wps="http://schemas.microsoft.com/office/word/2010/wordprocessingShape" mc:Ignorable="w14 w15 w16se w16cid w16 w16cex w16sdtdh wp14">
+  <w:endnote w:type="separator" w:id="-1">
+    <w:p>
+      <w:r>
+        <w:separator/>
+      </w:r>
+    </w:p>
+  </w:endnote>
+  <w:endnote w:type="continuationSeparator" w:id="0">
+    <w:p>
+      <w:r>
+        <w:continuationSeparator/>
+      </w:r>
+    </w:p>
+  </w:endnote>
+</w:endnotes>
+</file>
+
+<file path=word/footer1.xml><?xml version="1.0" encoding="utf-8"?>
+<w:ftr xmlns:wpc="http://schemas.microsoft.com/office/word/2010/wordprocessingCanvas" xmlns:cx="http://schemas.microsoft.com/office/drawing/2014/chartex" xmlns:cx1="http://schemas.microsoft.com/office/drawing/2015/9/8/chartex" xmlns:cx2="http://schemas.microsoft.com/office/drawing/2015/10/21/chartex" xmlns:cx3="http://schemas.microsoft.com/office/drawing/2016/5/9/chartex" xmlns:cx4="http://schemas.microsoft.com/office/drawing/2016/5/10/chartex" xmlns:cx5="http://schemas.microsoft.com/office/drawing/2016/5/11/chartex" xmlns:cx6="http://schemas.microsoft.com/office/drawing/2016/5/12/chartex" xmlns:cx7="http://schemas.microsoft.com/office/drawing/2016/5/13/chartex" xmlns:cx8="http://schemas.microsoft.com/office/drawing/2016/5/14/chartex" xmlns:mc="http://schemas.openxmlformats.org/markup-compatibility/2006" xmlns:aink="http://schemas.microsoft.com/office/drawing/2016/ink" xmlns:am3d="http://schemas.microsoft.com/office/drawing/2017/model3d" xmlns:o="urn:schemas-microsoft-com:office:office" xmlns:r="http://schemas.openxmlformats.org/officeDocument/2006/relationships" xmlns:m="http://schemas.openxmlformats.org/officeDocument/2006/math" xmlns:v="urn:schemas-microsoft-com:vml" xmlns:wp14="http://schemas.microsoft.com/office/word/2010/wordprocessingDrawing" xmlns:wp="http://schemas.openxmlformats.org/drawingml/2006/wordprocessingDrawing" xmlns:w10="urn:schemas-microsoft-com:office:word" xmlns:w="http://schemas.openxmlformats.org/wordprocessingml/2006/main" xmlns:w14="http://schemas.microsoft.com/office/word/2010/wordml" xmlns:w15="http://schemas.microsoft.com/office/word/2012/wordml" xmlns:w16cex="http://schemas.microsoft.com/office/word/2018/wordml/cex" xmlns:w16cid="http://schemas.microsoft.com/office/word/2016/wordml/cid" xmlns:w16="http://schemas.microsoft.com/office/word/2018/wordml" xmlns:w16sdtdh="http://schemas.microsoft.com/office/word/2020/wordml/sdtdatahash" xmlns:w16se="http://schemas.microsoft.com/office/word/2015/wordml/symex" xmlns:wpg="http://schemas.microsoft.com/office/word/2010/wordprocessingGroup" xmlns:wpi="http://schemas.microsoft.com/office/word/2010/wordprocessingInk" xmlns:wne="http://schemas.microsoft.com/office/word/2006/wordml" xmlns:wps="http://schemas.microsoft.com/office/word/2010/wordprocessingShape" mc:Ignorable="w14 w15 w16se w16cid w16 w16cex w16sdtdh wp14">
+  <w:p>
+    <w:pPr>
+      <w:pStyle w:val="Footer"/>
+    </w:pPr>
+  </w:p>
+</w:ftr>
+</file>
+
+<file path=word/footnotes.xml><?xml version="1.0" encoding="utf-8"?>
+<w:footnotes xmlns:wpc="http://schemas.microsoft.com/office/word/2010/wordprocessingCanvas" xmlns:cx="http://schemas.microsoft.com/office/drawing/2014/chartex" xmlns:cx1="http://schemas.microsoft.com/office/drawing/2015/9/8/chartex" xmlns:cx2="http://schemas.microsoft.com/office/drawing/2015/10/21/chartex" xmlns:cx3="http://schemas.microsoft.com/office/drawing/2016/5/9/chartex" xmlns:cx4="http://schemas.microsoft.com/office/drawing/2016/5/10/chartex" xmlns:cx5="http://schemas.microsoft.com/office/drawing/2016/5/11/chartex" xmlns:cx6="http://schemas.microsoft.com/office/drawing/2016/5/12/chartex" xmlns:cx7="http://schemas.microsoft.com/office/drawing/2016/5/13/chartex" xmlns:cx8="http://schemas.microsoft.com/office/drawing/2016/5/14/chartex" xmlns:mc="http://schemas.openxmlformats.org/markup-compatibility/2006" xmlns:aink="http://schemas.microsoft.com/office/drawing/2016/ink" xmlns:am3d="http://schemas.microsoft.com/office/drawing/2017/model3d" xmlns:o="urn:schemas-microsoft-com:office:office" xmlns:r="http://schemas.openxmlformats.org/officeDocument/2006/relationships" xmlns:m="http://schemas.openxmlformats.org/officeDocument/2006/math" xmlns:v="urn:schemas-microsoft-com:vml" xmlns:wp14="http://schemas.microsoft.com/office/word/2010/wordprocessingDrawing" xmlns:wp="http://schemas.openxmlformats.org/drawingml/2006/wordprocessingDrawing" xmlns:w10="urn:schemas-microsoft-com:office:word" xmlns:w="http://schemas.openxmlformats.org/wordprocessingml/2006/main" xmlns:w14="http://schemas.microsoft.com/office/word/2010/wordml" xmlns:w15="http://schemas.microsoft.com/office/word/2012/wordml" xmlns:w16cex="http://schemas.microsoft.com/office/word/2018/wordml/cex" xmlns:w16cid="http://schemas.microsoft.com/office/word/2016/wordml/cid" xmlns:w16="http://schemas.microsoft.com/office/word/2018/wordml" xmlns:w16sdtdh="http://schemas.microsoft.com/office/word/2020/wordml/sdtdatahash" xmlns:w16se="http://schemas.microsoft.com/office/word/2015/wordml/symex" xmlns:wpg="http://schemas.microsoft.com/office/word/2010/wordprocessingGroup" xmlns:wpi="http://schemas.microsoft.com/office/word/2010/wordprocessingInk" xmlns:wne="http://schemas.microsoft.com/office/word/2006/wordml" xmlns:wps="http://schemas.microsoft.com/office/word/2010/wordprocessingShape" mc:Ignorable="w14 w15 w16se w16cid w16 w16cex w16sdtdh wp14">
+  <w:footnote w:type="separator" w:id="-1">
+    <w:p>
+      <w:r>
+        <w:separator/>
+      </w:r>
+    </w:p>
+  </w:footnote>
+  <w:footnote w:type="continuationSeparator" w:id="0">
+    <w:p>
+      <w:r>
+        <w:continuationSeparator/>
+      </w:r>
+    </w:p>
+  </w:footnote>
+</w:footnotes>
 </file>
 
 <file path=word/numbering.xml><?xml version="1.0" encoding="utf-8"?>
@@ -5994,6 +9345,7 @@
   <w:style w:type="character" w:default="1" w:styleId="DefaultParagraphFont">
     <w:name w:val="Default Paragraph Font"/>
     <w:uiPriority w:val="1"/>
+    <w:semiHidden/>
     <w:unhideWhenUsed/>
   </w:style>
   <w:style w:type="table" w:default="1" w:styleId="TableNormal">
@@ -6070,6 +9422,32 @@
     <w:rPr>
       <w:rFonts w:ascii="Times New Roman" w:eastAsia="Times New Roman" w:hAnsi="Times New Roman" w:cs="Times New Roman"/>
       <w:lang w:val="en-AU"/>
+    </w:rPr>
+  </w:style>
+  <w:style w:type="paragraph" w:styleId="Footer">
+    <w:name w:val="footer"/>
+    <w:basedOn w:val="Normal"/>
+    <w:link w:val="FooterChar"/>
+    <w:uiPriority w:val="99"/>
+    <w:unhideWhenUsed/>
+    <w:rsid w:val="00A605B0"/>
+    <w:pPr>
+      <w:tabs>
+        <w:tab w:val="center" w:pos="4680"/>
+        <w:tab w:val="right" w:pos="9360"/>
+      </w:tabs>
+    </w:pPr>
+  </w:style>
+  <w:style w:type="character" w:customStyle="1" w:styleId="FooterChar">
+    <w:name w:val="Footer Char"/>
+    <w:basedOn w:val="DefaultParagraphFont"/>
+    <w:link w:val="Footer"/>
+    <w:uiPriority w:val="99"/>
+    <w:rsid w:val="00A605B0"/>
+    <w:rPr>
+      <w:sz w:val="24"/>
+      <w:szCs w:val="24"/>
+      <w:lang w:val="en-NZ"/>
     </w:rPr>
   </w:style>
 </w:styles>

</xml_diff>

<commit_message>
Activity diagrams and business use case descriptors updated
</commit_message>
<xml_diff>
--- a/Business Use Case Descriptions.docx
+++ b/Business Use Case Descriptions.docx
@@ -3460,7 +3460,23 @@
                 <w:sz w:val="20"/>
                 <w:szCs w:val="20"/>
               </w:rPr>
-              <w:t xml:space="preserve">Step 8a1: The assistant administrator </w:t>
+              <w:t xml:space="preserve">Step </w:t>
+            </w:r>
+            <w:r>
+              <w:rPr>
+                <w:rFonts w:cstheme="minorHAnsi"/>
+                <w:sz w:val="20"/>
+                <w:szCs w:val="20"/>
+              </w:rPr>
+              <w:t>9</w:t>
+            </w:r>
+            <w:r>
+              <w:rPr>
+                <w:rFonts w:cstheme="minorHAnsi"/>
+                <w:sz w:val="20"/>
+                <w:szCs w:val="20"/>
+              </w:rPr>
+              <w:t xml:space="preserve">a1: The assistant administrator </w:t>
             </w:r>
             <w:r>
               <w:rPr>
@@ -3509,7 +3525,23 @@
                 <w:sz w:val="20"/>
                 <w:szCs w:val="20"/>
               </w:rPr>
-              <w:t xml:space="preserve">Step 8a2: The system </w:t>
+              <w:t xml:space="preserve">Step </w:t>
+            </w:r>
+            <w:r>
+              <w:rPr>
+                <w:rFonts w:cstheme="minorHAnsi"/>
+                <w:sz w:val="20"/>
+                <w:szCs w:val="20"/>
+              </w:rPr>
+              <w:t>9</w:t>
+            </w:r>
+            <w:r>
+              <w:rPr>
+                <w:rFonts w:cstheme="minorHAnsi"/>
+                <w:sz w:val="20"/>
+                <w:szCs w:val="20"/>
+              </w:rPr>
+              <w:t xml:space="preserve">a2: The system </w:t>
             </w:r>
             <w:r>
               <w:rPr>

</xml_diff>